<commit_message>
Update CRM Microservices API Specification.docx
</commit_message>
<xml_diff>
--- a/question3/1.Document and diagram/CRM Microservices API Specification.docx
+++ b/question3/1.Document and diagram/CRM Microservices API Specification.docx
@@ -94,6 +94,7 @@
         </w:rPr>
         <w:t xml:space="preserve"> from </w:t>
       </w:r>
+      <w:proofErr w:type="gramStart"/>
       <w:r>
         <w:rPr>
           <w:rFonts w:ascii="TH SarabunPSK" w:hAnsi="TH SarabunPSK" w:cs="TH SarabunPSK"/>
@@ -104,7 +105,14 @@
         <w:rPr>
           <w:rFonts w:ascii="TH SarabunPSK" w:hAnsi="TH SarabunPSK" w:cs="TH SarabunPSK"/>
         </w:rPr>
-        <w:t xml:space="preserve">  to determine department</w:t>
+        <w:t xml:space="preserve">  to</w:t>
+      </w:r>
+      <w:proofErr w:type="gramEnd"/>
+      <w:r>
+        <w:rPr>
+          <w:rFonts w:ascii="TH SarabunPSK" w:hAnsi="TH SarabunPSK" w:cs="TH SarabunPSK"/>
+        </w:rPr>
+        <w:t xml:space="preserve"> determine department</w:t>
       </w:r>
     </w:p>
     <w:p>
@@ -156,6 +164,209 @@
           <w:rFonts w:ascii="TH SarabunPSK" w:hAnsi="TH SarabunPSK" w:cs="TH SarabunPSK"/>
           <w:b/>
           <w:bCs/>
+          <w:highlight w:val="yellow"/>
+        </w:rPr>
+        <w:t>In this Project</w:t>
+      </w:r>
+      <w:r>
+        <w:rPr>
+          <w:rFonts w:ascii="TH SarabunPSK" w:hAnsi="TH SarabunPSK" w:cs="TH SarabunPSK"/>
+          <w:b/>
+          <w:bCs/>
+          <w:highlight w:val="yellow"/>
+        </w:rPr>
+        <w:t xml:space="preserve"> Source </w:t>
+      </w:r>
+      <w:proofErr w:type="gramStart"/>
+      <w:r>
+        <w:rPr>
+          <w:rFonts w:ascii="TH SarabunPSK" w:hAnsi="TH SarabunPSK" w:cs="TH SarabunPSK"/>
+          <w:b/>
+          <w:bCs/>
+          <w:highlight w:val="yellow"/>
+        </w:rPr>
+        <w:t>code</w:t>
+      </w:r>
+      <w:r>
+        <w:rPr>
+          <w:rFonts w:ascii="TH SarabunPSK" w:hAnsi="TH SarabunPSK" w:cs="TH SarabunPSK"/>
+          <w:b/>
+          <w:bCs/>
+        </w:rPr>
+        <w:t xml:space="preserve"> </w:t>
+      </w:r>
+      <w:r>
+        <w:rPr>
+          <w:rFonts w:ascii="TH SarabunPSK" w:hAnsi="TH SarabunPSK" w:cs="TH SarabunPSK"/>
+          <w:b/>
+          <w:bCs/>
+        </w:rPr>
+        <w:t>,</w:t>
+      </w:r>
+      <w:proofErr w:type="gramEnd"/>
+      <w:r>
+        <w:rPr>
+          <w:rFonts w:ascii="TH SarabunPSK" w:hAnsi="TH SarabunPSK" w:cs="TH SarabunPSK"/>
+          <w:b/>
+          <w:bCs/>
+        </w:rPr>
+        <w:t xml:space="preserve"> I would like to consolidate the Services because we are facing authentication issues. Therefore, I would like permission to combine the Services first. The design was planned according to these Services:</w:t>
+      </w:r>
+    </w:p>
+    <w:p>
+      <w:pPr>
+        <w:numPr>
+          <w:ilvl w:val="0"/>
+          <w:numId w:val="11"/>
+        </w:numPr>
+        <w:rPr>
+          <w:rFonts w:ascii="TH SarabunPSK" w:hAnsi="TH SarabunPSK" w:cs="TH SarabunPSK"/>
+          <w:b/>
+          <w:bCs/>
+        </w:rPr>
+      </w:pPr>
+      <w:proofErr w:type="spellStart"/>
+      <w:proofErr w:type="gramStart"/>
+      <w:r>
+        <w:rPr>
+          <w:rFonts w:ascii="TH SarabunPSK" w:hAnsi="TH SarabunPSK" w:cs="TH SarabunPSK"/>
+          <w:b/>
+          <w:bCs/>
+        </w:rPr>
+        <w:t>com.bank</w:t>
+      </w:r>
+      <w:proofErr w:type="gramEnd"/>
+      <w:r>
+        <w:rPr>
+          <w:rFonts w:ascii="TH SarabunPSK" w:hAnsi="TH SarabunPSK" w:cs="TH SarabunPSK"/>
+          <w:b/>
+          <w:bCs/>
+        </w:rPr>
+        <w:t>.request</w:t>
+      </w:r>
+      <w:proofErr w:type="spellEnd"/>
+    </w:p>
+    <w:p>
+      <w:pPr>
+        <w:numPr>
+          <w:ilvl w:val="0"/>
+          <w:numId w:val="11"/>
+        </w:numPr>
+        <w:rPr>
+          <w:rFonts w:ascii="TH SarabunPSK" w:hAnsi="TH SarabunPSK" w:cs="TH SarabunPSK"/>
+          <w:b/>
+          <w:bCs/>
+        </w:rPr>
+      </w:pPr>
+      <w:proofErr w:type="spellStart"/>
+      <w:proofErr w:type="gramStart"/>
+      <w:r>
+        <w:rPr>
+          <w:rFonts w:ascii="TH SarabunPSK" w:hAnsi="TH SarabunPSK" w:cs="TH SarabunPSK"/>
+          <w:b/>
+          <w:bCs/>
+        </w:rPr>
+        <w:t>com.bank</w:t>
+      </w:r>
+      <w:proofErr w:type="gramEnd"/>
+      <w:r>
+        <w:rPr>
+          <w:rFonts w:ascii="TH SarabunPSK" w:hAnsi="TH SarabunPSK" w:cs="TH SarabunPSK"/>
+          <w:b/>
+          <w:bCs/>
+        </w:rPr>
+        <w:t>.Workflow</w:t>
+      </w:r>
+      <w:proofErr w:type="spellEnd"/>
+    </w:p>
+    <w:p>
+      <w:pPr>
+        <w:numPr>
+          <w:ilvl w:val="0"/>
+          <w:numId w:val="11"/>
+        </w:numPr>
+        <w:rPr>
+          <w:rFonts w:ascii="TH SarabunPSK" w:hAnsi="TH SarabunPSK" w:cs="TH SarabunPSK"/>
+          <w:b/>
+          <w:bCs/>
+        </w:rPr>
+      </w:pPr>
+      <w:proofErr w:type="spellStart"/>
+      <w:proofErr w:type="gramStart"/>
+      <w:r>
+        <w:rPr>
+          <w:rFonts w:ascii="TH SarabunPSK" w:hAnsi="TH SarabunPSK" w:cs="TH SarabunPSK"/>
+          <w:b/>
+          <w:bCs/>
+        </w:rPr>
+        <w:t>com.bank</w:t>
+      </w:r>
+      <w:proofErr w:type="gramEnd"/>
+      <w:r>
+        <w:rPr>
+          <w:rFonts w:ascii="TH SarabunPSK" w:hAnsi="TH SarabunPSK" w:cs="TH SarabunPSK"/>
+          <w:b/>
+          <w:bCs/>
+        </w:rPr>
+        <w:t>.backend</w:t>
+      </w:r>
+      <w:proofErr w:type="spellEnd"/>
+    </w:p>
+    <w:p>
+      <w:pPr>
+        <w:numPr>
+          <w:ilvl w:val="0"/>
+          <w:numId w:val="11"/>
+        </w:numPr>
+        <w:rPr>
+          <w:rFonts w:ascii="TH SarabunPSK" w:hAnsi="TH SarabunPSK" w:cs="TH SarabunPSK"/>
+          <w:b/>
+          <w:bCs/>
+        </w:rPr>
+      </w:pPr>
+      <w:proofErr w:type="spellStart"/>
+      <w:proofErr w:type="gramStart"/>
+      <w:r>
+        <w:rPr>
+          <w:rFonts w:ascii="TH SarabunPSK" w:hAnsi="TH SarabunPSK" w:cs="TH SarabunPSK"/>
+          <w:b/>
+          <w:bCs/>
+        </w:rPr>
+        <w:t>com.bank</w:t>
+      </w:r>
+      <w:proofErr w:type="gramEnd"/>
+      <w:r>
+        <w:rPr>
+          <w:rFonts w:ascii="TH SarabunPSK" w:hAnsi="TH SarabunPSK" w:cs="TH SarabunPSK"/>
+          <w:b/>
+          <w:bCs/>
+        </w:rPr>
+        <w:t>.status</w:t>
+      </w:r>
+      <w:proofErr w:type="spellEnd"/>
+    </w:p>
+    <w:p>
+      <w:pPr>
+        <w:rPr>
+          <w:rFonts w:ascii="TH SarabunPSK" w:hAnsi="TH SarabunPSK" w:cs="TH SarabunPSK"/>
+          <w:b/>
+          <w:bCs/>
+        </w:rPr>
+      </w:pPr>
+    </w:p>
+    <w:p>
+      <w:pPr>
+        <w:rPr>
+          <w:rFonts w:ascii="TH SarabunPSK" w:hAnsi="TH SarabunPSK" w:cs="TH SarabunPSK"/>
+          <w:b/>
+          <w:bCs/>
+        </w:rPr>
+      </w:pPr>
+      <w:r>
+        <w:rPr>
+          <w:rFonts w:ascii="TH SarabunPSK" w:hAnsi="TH SarabunPSK" w:cs="TH SarabunPSK"/>
+          <w:b/>
+          <w:bCs/>
         </w:rPr>
         <w:t>2. Base URL</w:t>
       </w:r>
@@ -170,20 +381,48 @@
         <w:rPr>
           <w:rFonts w:ascii="TH SarabunPSK" w:hAnsi="TH SarabunPSK" w:cs="TH SarabunPSK"/>
         </w:rPr>
-        <w:t>http://{host}:{port}/api/requests</w:t>
-      </w:r>
-    </w:p>
-    <w:p>
-      <w:pPr>
-        <w:rPr>
-          <w:rFonts w:ascii="TH SarabunPSK" w:hAnsi="TH SarabunPSK" w:cs="TH SarabunPSK"/>
-        </w:rPr>
-      </w:pPr>
-      <w:r>
-        <w:rPr>
-          <w:rFonts w:ascii="TH SarabunPSK" w:hAnsi="TH SarabunPSK" w:cs="TH SarabunPSK"/>
-        </w:rPr>
-        <w:t>in project use port : 8089</w:t>
+        <w:t>http://{host</w:t>
+      </w:r>
+      <w:proofErr w:type="gramStart"/>
+      <w:r>
+        <w:rPr>
+          <w:rFonts w:ascii="TH SarabunPSK" w:hAnsi="TH SarabunPSK" w:cs="TH SarabunPSK"/>
+        </w:rPr>
+        <w:t>}:{</w:t>
+      </w:r>
+      <w:proofErr w:type="gramEnd"/>
+      <w:r>
+        <w:rPr>
+          <w:rFonts w:ascii="TH SarabunPSK" w:hAnsi="TH SarabunPSK" w:cs="TH SarabunPSK"/>
+        </w:rPr>
+        <w:t>port}/api/requests</w:t>
+      </w:r>
+    </w:p>
+    <w:p>
+      <w:pPr>
+        <w:rPr>
+          <w:rFonts w:ascii="TH SarabunPSK" w:hAnsi="TH SarabunPSK" w:cs="TH SarabunPSK"/>
+        </w:rPr>
+      </w:pPr>
+      <w:r>
+        <w:rPr>
+          <w:rFonts w:ascii="TH SarabunPSK" w:hAnsi="TH SarabunPSK" w:cs="TH SarabunPSK"/>
+        </w:rPr>
+        <w:t xml:space="preserve">in project use </w:t>
+      </w:r>
+      <w:proofErr w:type="gramStart"/>
+      <w:r>
+        <w:rPr>
+          <w:rFonts w:ascii="TH SarabunPSK" w:hAnsi="TH SarabunPSK" w:cs="TH SarabunPSK"/>
+        </w:rPr>
+        <w:t>port :</w:t>
+      </w:r>
+      <w:proofErr w:type="gramEnd"/>
+      <w:r>
+        <w:rPr>
+          <w:rFonts w:ascii="TH SarabunPSK" w:hAnsi="TH SarabunPSK" w:cs="TH SarabunPSK"/>
+        </w:rPr>
+        <w:t xml:space="preserve"> 8089</w:t>
       </w:r>
     </w:p>
     <w:p>
@@ -411,8 +650,16 @@
         <w:rPr>
           <w:rFonts w:ascii="TH SarabunPSK" w:hAnsi="TH SarabunPSK" w:cs="TH SarabunPSK"/>
         </w:rPr>
-        <w:t>- Content-Type: application/json</w:t>
-      </w:r>
+        <w:t>- Content-Type: application/</w:t>
+      </w:r>
+      <w:proofErr w:type="spellStart"/>
+      <w:r>
+        <w:rPr>
+          <w:rFonts w:ascii="TH SarabunPSK" w:hAnsi="TH SarabunPSK" w:cs="TH SarabunPSK"/>
+        </w:rPr>
+        <w:t>json</w:t>
+      </w:r>
+      <w:proofErr w:type="spellEnd"/>
     </w:p>
     <w:p>
       <w:pPr>
@@ -433,6 +680,7 @@
         <w:rPr>
           <w:noProof/>
         </w:rPr>
+        <w:lastRenderedPageBreak/>
         <w:drawing>
           <wp:inline distT="0" distB="0" distL="0" distR="0" wp14:anchorId="1249399B" wp14:editId="7743FAB4">
             <wp:extent cx="4657725" cy="2955290"/>
@@ -497,49 +745,42 @@
           <w:b/>
           <w:bCs/>
         </w:rPr>
-        <w:lastRenderedPageBreak/>
-        <w:t xml:space="preserve">5. </w:t>
-      </w:r>
+        <w:t>5</w:t>
+      </w:r>
+      <w:proofErr w:type="gramStart"/>
       <w:r>
         <w:rPr>
           <w:rFonts w:ascii="TH SarabunPSK" w:hAnsi="TH SarabunPSK" w:cs="TH SarabunPSK"/>
           <w:b/>
           <w:bCs/>
         </w:rPr>
-        <w:t xml:space="preserve"> API Endpoints</w:t>
-      </w:r>
-    </w:p>
-    <w:p>
-      <w:pPr>
+        <w:t xml:space="preserve">. </w:t>
+      </w:r>
+      <w:r>
         <w:rPr>
           <w:rFonts w:ascii="TH SarabunPSK" w:hAnsi="TH SarabunPSK" w:cs="TH SarabunPSK"/>
           <w:b/>
           <w:bCs/>
         </w:rPr>
-      </w:pPr>
+        <w:t xml:space="preserve"> API</w:t>
+      </w:r>
+      <w:proofErr w:type="gramEnd"/>
       <w:r>
         <w:rPr>
           <w:rFonts w:ascii="TH SarabunPSK" w:hAnsi="TH SarabunPSK" w:cs="TH SarabunPSK"/>
           <w:b/>
           <w:bCs/>
         </w:rPr>
-        <w:t>5</w:t>
-      </w:r>
-      <w:r>
+        <w:t xml:space="preserve"> Endpoints</w:t>
+      </w:r>
+    </w:p>
+    <w:p>
+      <w:pPr>
         <w:rPr>
           <w:rFonts w:ascii="TH SarabunPSK" w:hAnsi="TH SarabunPSK" w:cs="TH SarabunPSK"/>
           <w:b/>
           <w:bCs/>
         </w:rPr>
-        <w:t>.1 Create Service Request</w:t>
-      </w:r>
-    </w:p>
-    <w:p>
-      <w:pPr>
-        <w:ind w:firstLine="720"/>
-        <w:rPr>
-          <w:rFonts w:ascii="TH SarabunPSK" w:hAnsi="TH SarabunPSK" w:cs="TH SarabunPSK"/>
-        </w:rPr>
       </w:pPr>
       <w:r>
         <w:rPr>
@@ -547,6 +788,30 @@
           <w:b/>
           <w:bCs/>
         </w:rPr>
+        <w:t>5</w:t>
+      </w:r>
+      <w:r>
+        <w:rPr>
+          <w:rFonts w:ascii="TH SarabunPSK" w:hAnsi="TH SarabunPSK" w:cs="TH SarabunPSK"/>
+          <w:b/>
+          <w:bCs/>
+        </w:rPr>
+        <w:t>.1 Create Service Request</w:t>
+      </w:r>
+    </w:p>
+    <w:p>
+      <w:pPr>
+        <w:ind w:firstLine="720"/>
+        <w:rPr>
+          <w:rFonts w:ascii="TH SarabunPSK" w:hAnsi="TH SarabunPSK" w:cs="TH SarabunPSK"/>
+        </w:rPr>
+      </w:pPr>
+      <w:r>
+        <w:rPr>
+          <w:rFonts w:ascii="TH SarabunPSK" w:hAnsi="TH SarabunPSK" w:cs="TH SarabunPSK"/>
+          <w:b/>
+          <w:bCs/>
+        </w:rPr>
         <w:t>Endpoint:</w:t>
       </w:r>
     </w:p>
@@ -569,11 +834,19 @@
         </w:rPr>
         <w:t>/</w:t>
       </w:r>
-      <w:r>
-        <w:rPr>
-          <w:rFonts w:ascii="TH SarabunPSK" w:hAnsi="TH SarabunPSK" w:cs="TH SarabunPSK"/>
-        </w:rPr>
-        <w:t>api/v1/requests</w:t>
+      <w:proofErr w:type="spellStart"/>
+      <w:r>
+        <w:rPr>
+          <w:rFonts w:ascii="TH SarabunPSK" w:hAnsi="TH SarabunPSK" w:cs="TH SarabunPSK"/>
+        </w:rPr>
+        <w:t>api</w:t>
+      </w:r>
+      <w:proofErr w:type="spellEnd"/>
+      <w:r>
+        <w:rPr>
+          <w:rFonts w:ascii="TH SarabunPSK" w:hAnsi="TH SarabunPSK" w:cs="TH SarabunPSK"/>
+        </w:rPr>
+        <w:t>/v1/requests</w:t>
       </w:r>
     </w:p>
     <w:p>
@@ -759,12 +1032,14 @@
                 <w:rFonts w:ascii="TH SarabunPSK" w:hAnsi="TH SarabunPSK" w:cs="TH SarabunPSK"/>
               </w:rPr>
             </w:pPr>
+            <w:proofErr w:type="spellStart"/>
             <w:r>
               <w:rPr>
                 <w:rFonts w:ascii="TH SarabunPSK" w:hAnsi="TH SarabunPSK" w:cs="TH SarabunPSK"/>
               </w:rPr>
               <w:t>customerId</w:t>
             </w:r>
+            <w:proofErr w:type="spellEnd"/>
           </w:p>
         </w:tc>
         <w:tc>
@@ -1145,12 +1420,14 @@
                 <w:rFonts w:ascii="TH SarabunPSK" w:hAnsi="TH SarabunPSK" w:cs="TH SarabunPSK"/>
               </w:rPr>
             </w:pPr>
+            <w:proofErr w:type="spellStart"/>
             <w:r>
               <w:rPr>
                 <w:rFonts w:ascii="TH SarabunPSK" w:hAnsi="TH SarabunPSK" w:cs="TH SarabunPSK"/>
               </w:rPr>
               <w:t>assignedDepartment</w:t>
             </w:r>
+            <w:proofErr w:type="spellEnd"/>
           </w:p>
         </w:tc>
         <w:tc>
@@ -1316,12 +1593,14 @@
                 <w:rFonts w:ascii="TH SarabunPSK" w:hAnsi="TH SarabunPSK" w:cs="TH SarabunPSK"/>
               </w:rPr>
             </w:pPr>
+            <w:proofErr w:type="spellStart"/>
             <w:r>
               <w:rPr>
                 <w:rFonts w:ascii="TH SarabunPSK" w:hAnsi="TH SarabunPSK" w:cs="TH SarabunPSK"/>
               </w:rPr>
               <w:t>transactionId</w:t>
             </w:r>
+            <w:proofErr w:type="spellEnd"/>
           </w:p>
         </w:tc>
         <w:tc>
@@ -1439,11 +1718,19 @@
                 <w:rFonts w:ascii="TH SarabunPSK" w:hAnsi="TH SarabunPSK" w:cs="TH SarabunPSK"/>
               </w:rPr>
             </w:pPr>
+            <w:proofErr w:type="gramStart"/>
             <w:r>
               <w:rPr>
                 <w:rFonts w:ascii="TH SarabunPSK" w:hAnsi="TH SarabunPSK" w:cs="TH SarabunPSK"/>
               </w:rPr>
-              <w:t>Decimal(2)</w:t>
+              <w:t>Decimal(</w:t>
+            </w:r>
+            <w:proofErr w:type="gramEnd"/>
+            <w:r>
+              <w:rPr>
+                <w:rFonts w:ascii="TH SarabunPSK" w:hAnsi="TH SarabunPSK" w:cs="TH SarabunPSK"/>
+              </w:rPr>
+              <w:t>2)</w:t>
             </w:r>
           </w:p>
         </w:tc>
@@ -1616,12 +1903,14 @@
                 <w:rFonts w:ascii="TH SarabunPSK" w:hAnsi="TH SarabunPSK" w:cs="TH SarabunPSK"/>
               </w:rPr>
             </w:pPr>
+            <w:proofErr w:type="spellStart"/>
             <w:r>
               <w:rPr>
                 <w:rFonts w:ascii="TH SarabunPSK" w:hAnsi="TH SarabunPSK" w:cs="TH SarabunPSK"/>
               </w:rPr>
               <w:t>paymentMethod</w:t>
             </w:r>
+            <w:proofErr w:type="spellEnd"/>
           </w:p>
         </w:tc>
         <w:tc>
@@ -1714,12 +2003,14 @@
                 <w:rFonts w:ascii="TH SarabunPSK" w:hAnsi="TH SarabunPSK" w:cs="TH SarabunPSK"/>
               </w:rPr>
             </w:pPr>
+            <w:proofErr w:type="spellStart"/>
             <w:r>
               <w:rPr>
                 <w:rFonts w:ascii="TH SarabunPSK" w:hAnsi="TH SarabunPSK" w:cs="TH SarabunPSK"/>
               </w:rPr>
               <w:t>errorCode</w:t>
             </w:r>
+            <w:proofErr w:type="spellEnd"/>
           </w:p>
         </w:tc>
         <w:tc>
@@ -1829,7 +2120,22 @@
         <w:rPr>
           <w:rFonts w:ascii="TH SarabunPSK" w:hAnsi="TH SarabunPSK" w:cs="TH SarabunPSK"/>
         </w:rPr>
-        <w:t xml:space="preserve">    "customerId": "CUST100",</w:t>
+        <w:lastRenderedPageBreak/>
+        <w:t xml:space="preserve">    "</w:t>
+      </w:r>
+      <w:proofErr w:type="spellStart"/>
+      <w:r>
+        <w:rPr>
+          <w:rFonts w:ascii="TH SarabunPSK" w:hAnsi="TH SarabunPSK" w:cs="TH SarabunPSK"/>
+        </w:rPr>
+        <w:t>customerId</w:t>
+      </w:r>
+      <w:proofErr w:type="spellEnd"/>
+      <w:r>
+        <w:rPr>
+          <w:rFonts w:ascii="TH SarabunPSK" w:hAnsi="TH SarabunPSK" w:cs="TH SarabunPSK"/>
+        </w:rPr>
+        <w:t>": "CUST100",</w:t>
       </w:r>
     </w:p>
     <w:p>
@@ -1881,33 +2187,69 @@
         <w:rPr>
           <w:rFonts w:ascii="TH SarabunPSK" w:hAnsi="TH SarabunPSK" w:cs="TH SarabunPSK"/>
         </w:rPr>
-        <w:t xml:space="preserve">    "assignedDepartment": "PAYMENTS_DEPT",</w:t>
-      </w:r>
-    </w:p>
-    <w:p>
-      <w:pPr>
-        <w:rPr>
-          <w:rFonts w:ascii="TH SarabunPSK" w:hAnsi="TH SarabunPSK" w:cs="TH SarabunPSK"/>
-        </w:rPr>
-      </w:pPr>
-      <w:r>
-        <w:rPr>
-          <w:rFonts w:ascii="TH SarabunPSK" w:hAnsi="TH SarabunPSK" w:cs="TH SarabunPSK"/>
-        </w:rPr>
-        <w:t xml:space="preserve">    "metadata": {</w:t>
-      </w:r>
-    </w:p>
-    <w:p>
-      <w:pPr>
-        <w:rPr>
-          <w:rFonts w:ascii="TH SarabunPSK" w:hAnsi="TH SarabunPSK" w:cs="TH SarabunPSK"/>
-        </w:rPr>
-      </w:pPr>
-      <w:r>
-        <w:rPr>
-          <w:rFonts w:ascii="TH SarabunPSK" w:hAnsi="TH SarabunPSK" w:cs="TH SarabunPSK"/>
-        </w:rPr>
-        <w:t xml:space="preserve">        "transactionId": "TRX780",</w:t>
+        <w:t xml:space="preserve">    "</w:t>
+      </w:r>
+      <w:proofErr w:type="spellStart"/>
+      <w:r>
+        <w:rPr>
+          <w:rFonts w:ascii="TH SarabunPSK" w:hAnsi="TH SarabunPSK" w:cs="TH SarabunPSK"/>
+        </w:rPr>
+        <w:t>assignedDepartment</w:t>
+      </w:r>
+      <w:proofErr w:type="spellEnd"/>
+      <w:r>
+        <w:rPr>
+          <w:rFonts w:ascii="TH SarabunPSK" w:hAnsi="TH SarabunPSK" w:cs="TH SarabunPSK"/>
+        </w:rPr>
+        <w:t>": "PAYMENTS_DEPT",</w:t>
+      </w:r>
+    </w:p>
+    <w:p>
+      <w:pPr>
+        <w:rPr>
+          <w:rFonts w:ascii="TH SarabunPSK" w:hAnsi="TH SarabunPSK" w:cs="TH SarabunPSK"/>
+        </w:rPr>
+      </w:pPr>
+      <w:r>
+        <w:rPr>
+          <w:rFonts w:ascii="TH SarabunPSK" w:hAnsi="TH SarabunPSK" w:cs="TH SarabunPSK"/>
+        </w:rPr>
+        <w:t xml:space="preserve">    "metadata</w:t>
+      </w:r>
+      <w:proofErr w:type="gramStart"/>
+      <w:r>
+        <w:rPr>
+          <w:rFonts w:ascii="TH SarabunPSK" w:hAnsi="TH SarabunPSK" w:cs="TH SarabunPSK"/>
+        </w:rPr>
+        <w:t>": {</w:t>
+      </w:r>
+      <w:proofErr w:type="gramEnd"/>
+    </w:p>
+    <w:p>
+      <w:pPr>
+        <w:rPr>
+          <w:rFonts w:ascii="TH SarabunPSK" w:hAnsi="TH SarabunPSK" w:cs="TH SarabunPSK"/>
+        </w:rPr>
+      </w:pPr>
+      <w:r>
+        <w:rPr>
+          <w:rFonts w:ascii="TH SarabunPSK" w:hAnsi="TH SarabunPSK" w:cs="TH SarabunPSK"/>
+        </w:rPr>
+        <w:t xml:space="preserve">        "</w:t>
+      </w:r>
+      <w:proofErr w:type="spellStart"/>
+      <w:r>
+        <w:rPr>
+          <w:rFonts w:ascii="TH SarabunPSK" w:hAnsi="TH SarabunPSK" w:cs="TH SarabunPSK"/>
+        </w:rPr>
+        <w:t>transactionId</w:t>
+      </w:r>
+      <w:proofErr w:type="spellEnd"/>
+      <w:r>
+        <w:rPr>
+          <w:rFonts w:ascii="TH SarabunPSK" w:hAnsi="TH SarabunPSK" w:cs="TH SarabunPSK"/>
+        </w:rPr>
+        <w:t>": "TRX780",</w:t>
       </w:r>
     </w:p>
     <w:p>
@@ -1946,33 +2288,60 @@
         <w:rPr>
           <w:rFonts w:ascii="TH SarabunPSK" w:hAnsi="TH SarabunPSK" w:cs="TH SarabunPSK"/>
         </w:rPr>
-        <w:t xml:space="preserve">        "paymentMethod": "CREDIT_CARD",</w:t>
-      </w:r>
-    </w:p>
-    <w:p>
-      <w:pPr>
-        <w:rPr>
-          <w:rFonts w:ascii="TH SarabunPSK" w:hAnsi="TH SarabunPSK" w:cs="TH SarabunPSK"/>
-        </w:rPr>
-      </w:pPr>
-      <w:r>
-        <w:rPr>
-          <w:rFonts w:ascii="TH SarabunPSK" w:hAnsi="TH SarabunPSK" w:cs="TH SarabunPSK"/>
-        </w:rPr>
-        <w:t xml:space="preserve">        "errorCode": "PAY_001"</w:t>
-      </w:r>
-    </w:p>
-    <w:p>
-      <w:pPr>
-        <w:rPr>
-          <w:rFonts w:ascii="TH SarabunPSK" w:hAnsi="TH SarabunPSK" w:cs="TH SarabunPSK"/>
-        </w:rPr>
-      </w:pPr>
-      <w:r>
-        <w:rPr>
-          <w:rFonts w:ascii="TH SarabunPSK" w:hAnsi="TH SarabunPSK" w:cs="TH SarabunPSK"/>
-        </w:rPr>
-        <w:lastRenderedPageBreak/>
+        <w:t xml:space="preserve">        "</w:t>
+      </w:r>
+      <w:proofErr w:type="spellStart"/>
+      <w:r>
+        <w:rPr>
+          <w:rFonts w:ascii="TH SarabunPSK" w:hAnsi="TH SarabunPSK" w:cs="TH SarabunPSK"/>
+        </w:rPr>
+        <w:t>paymentMethod</w:t>
+      </w:r>
+      <w:proofErr w:type="spellEnd"/>
+      <w:r>
+        <w:rPr>
+          <w:rFonts w:ascii="TH SarabunPSK" w:hAnsi="TH SarabunPSK" w:cs="TH SarabunPSK"/>
+        </w:rPr>
+        <w:t>": "CREDIT_CARD",</w:t>
+      </w:r>
+    </w:p>
+    <w:p>
+      <w:pPr>
+        <w:rPr>
+          <w:rFonts w:ascii="TH SarabunPSK" w:hAnsi="TH SarabunPSK" w:cs="TH SarabunPSK"/>
+        </w:rPr>
+      </w:pPr>
+      <w:r>
+        <w:rPr>
+          <w:rFonts w:ascii="TH SarabunPSK" w:hAnsi="TH SarabunPSK" w:cs="TH SarabunPSK"/>
+        </w:rPr>
+        <w:t xml:space="preserve">        "</w:t>
+      </w:r>
+      <w:proofErr w:type="spellStart"/>
+      <w:r>
+        <w:rPr>
+          <w:rFonts w:ascii="TH SarabunPSK" w:hAnsi="TH SarabunPSK" w:cs="TH SarabunPSK"/>
+        </w:rPr>
+        <w:t>errorCode</w:t>
+      </w:r>
+      <w:proofErr w:type="spellEnd"/>
+      <w:r>
+        <w:rPr>
+          <w:rFonts w:ascii="TH SarabunPSK" w:hAnsi="TH SarabunPSK" w:cs="TH SarabunPSK"/>
+        </w:rPr>
+        <w:t>": "PAY_001"</w:t>
+      </w:r>
+    </w:p>
+    <w:p>
+      <w:pPr>
+        <w:rPr>
+          <w:rFonts w:ascii="TH SarabunPSK" w:hAnsi="TH SarabunPSK" w:cs="TH SarabunPSK"/>
+        </w:rPr>
+      </w:pPr>
+      <w:r>
+        <w:rPr>
+          <w:rFonts w:ascii="TH SarabunPSK" w:hAnsi="TH SarabunPSK" w:cs="TH SarabunPSK"/>
+        </w:rPr>
         <w:t xml:space="preserve">    }</w:t>
       </w:r>
     </w:p>
@@ -1995,6 +2364,7 @@
           <w:rFonts w:ascii="TH SarabunPSK" w:hAnsi="TH SarabunPSK" w:cs="TH SarabunPSK"/>
         </w:rPr>
       </w:pPr>
+      <w:proofErr w:type="gramStart"/>
       <w:r>
         <w:rPr>
           <w:rFonts w:ascii="TH SarabunPSK" w:hAnsi="TH SarabunPSK" w:cs="TH SarabunPSK"/>
@@ -2013,6 +2383,7 @@
         </w:rPr>
         <w:t>:</w:t>
       </w:r>
+      <w:proofErr w:type="gramEnd"/>
       <w:r>
         <w:rPr>
           <w:rFonts w:ascii="TH SarabunPSK" w:hAnsi="TH SarabunPSK" w:cs="TH SarabunPSK"/>
@@ -2151,7 +2522,21 @@
         <w:rPr>
           <w:rFonts w:ascii="TH SarabunPSK" w:hAnsi="TH SarabunPSK" w:cs="TH SarabunPSK"/>
         </w:rPr>
-        <w:t>    "customerId": "CUST100",</w:t>
+        <w:t>    "</w:t>
+      </w:r>
+      <w:proofErr w:type="spellStart"/>
+      <w:r>
+        <w:rPr>
+          <w:rFonts w:ascii="TH SarabunPSK" w:hAnsi="TH SarabunPSK" w:cs="TH SarabunPSK"/>
+        </w:rPr>
+        <w:t>customerId</w:t>
+      </w:r>
+      <w:proofErr w:type="spellEnd"/>
+      <w:r>
+        <w:rPr>
+          <w:rFonts w:ascii="TH SarabunPSK" w:hAnsi="TH SarabunPSK" w:cs="TH SarabunPSK"/>
+        </w:rPr>
+        <w:t>": "CUST100",</w:t>
       </w:r>
     </w:p>
     <w:p>
@@ -2216,7 +2601,21 @@
         <w:rPr>
           <w:rFonts w:ascii="TH SarabunPSK" w:hAnsi="TH SarabunPSK" w:cs="TH SarabunPSK"/>
         </w:rPr>
-        <w:t xml:space="preserve">    "assignedDepartment": </w:t>
+        <w:t>    "</w:t>
+      </w:r>
+      <w:proofErr w:type="spellStart"/>
+      <w:r>
+        <w:rPr>
+          <w:rFonts w:ascii="TH SarabunPSK" w:hAnsi="TH SarabunPSK" w:cs="TH SarabunPSK"/>
+        </w:rPr>
+        <w:t>assignedDepartment</w:t>
+      </w:r>
+      <w:proofErr w:type="spellEnd"/>
+      <w:r>
+        <w:rPr>
+          <w:rFonts w:ascii="TH SarabunPSK" w:hAnsi="TH SarabunPSK" w:cs="TH SarabunPSK"/>
+        </w:rPr>
+        <w:t xml:space="preserve">": </w:t>
       </w:r>
       <w:r>
         <w:rPr>
@@ -2243,20 +2642,48 @@
         <w:rPr>
           <w:rFonts w:ascii="TH SarabunPSK" w:hAnsi="TH SarabunPSK" w:cs="TH SarabunPSK"/>
         </w:rPr>
-        <w:t>    "createdAt": "2025-02-17T16:01:03.0961365",</w:t>
-      </w:r>
-    </w:p>
-    <w:p>
-      <w:pPr>
-        <w:rPr>
-          <w:rFonts w:ascii="TH SarabunPSK" w:hAnsi="TH SarabunPSK" w:cs="TH SarabunPSK"/>
-        </w:rPr>
-      </w:pPr>
-      <w:r>
-        <w:rPr>
-          <w:rFonts w:ascii="TH SarabunPSK" w:hAnsi="TH SarabunPSK" w:cs="TH SarabunPSK"/>
-        </w:rPr>
-        <w:t xml:space="preserve">    "updatedAt": </w:t>
+        <w:t>    "</w:t>
+      </w:r>
+      <w:proofErr w:type="spellStart"/>
+      <w:r>
+        <w:rPr>
+          <w:rFonts w:ascii="TH SarabunPSK" w:hAnsi="TH SarabunPSK" w:cs="TH SarabunPSK"/>
+        </w:rPr>
+        <w:t>createdAt</w:t>
+      </w:r>
+      <w:proofErr w:type="spellEnd"/>
+      <w:r>
+        <w:rPr>
+          <w:rFonts w:ascii="TH SarabunPSK" w:hAnsi="TH SarabunPSK" w:cs="TH SarabunPSK"/>
+        </w:rPr>
+        <w:t>": "2025-02-17T16:01:03.0961365",</w:t>
+      </w:r>
+    </w:p>
+    <w:p>
+      <w:pPr>
+        <w:rPr>
+          <w:rFonts w:ascii="TH SarabunPSK" w:hAnsi="TH SarabunPSK" w:cs="TH SarabunPSK"/>
+        </w:rPr>
+      </w:pPr>
+      <w:r>
+        <w:rPr>
+          <w:rFonts w:ascii="TH SarabunPSK" w:hAnsi="TH SarabunPSK" w:cs="TH SarabunPSK"/>
+        </w:rPr>
+        <w:t>    "</w:t>
+      </w:r>
+      <w:proofErr w:type="spellStart"/>
+      <w:r>
+        <w:rPr>
+          <w:rFonts w:ascii="TH SarabunPSK" w:hAnsi="TH SarabunPSK" w:cs="TH SarabunPSK"/>
+        </w:rPr>
+        <w:t>updatedAt</w:t>
+      </w:r>
+      <w:proofErr w:type="spellEnd"/>
+      <w:r>
+        <w:rPr>
+          <w:rFonts w:ascii="TH SarabunPSK" w:hAnsi="TH SarabunPSK" w:cs="TH SarabunPSK"/>
+        </w:rPr>
+        <w:t xml:space="preserve">": </w:t>
       </w:r>
       <w:r>
         <w:rPr>
@@ -2283,20 +2710,42 @@
         <w:rPr>
           <w:rFonts w:ascii="TH SarabunPSK" w:hAnsi="TH SarabunPSK" w:cs="TH SarabunPSK"/>
         </w:rPr>
-        <w:t>    "metadata": {</w:t>
-      </w:r>
-    </w:p>
-    <w:p>
-      <w:pPr>
-        <w:rPr>
-          <w:rFonts w:ascii="TH SarabunPSK" w:hAnsi="TH SarabunPSK" w:cs="TH SarabunPSK"/>
-        </w:rPr>
-      </w:pPr>
-      <w:r>
-        <w:rPr>
-          <w:rFonts w:ascii="TH SarabunPSK" w:hAnsi="TH SarabunPSK" w:cs="TH SarabunPSK"/>
-        </w:rPr>
-        <w:t>        "transactionId": "TRX780",</w:t>
+        <w:t>    "metadata</w:t>
+      </w:r>
+      <w:proofErr w:type="gramStart"/>
+      <w:r>
+        <w:rPr>
+          <w:rFonts w:ascii="TH SarabunPSK" w:hAnsi="TH SarabunPSK" w:cs="TH SarabunPSK"/>
+        </w:rPr>
+        <w:t>": {</w:t>
+      </w:r>
+      <w:proofErr w:type="gramEnd"/>
+    </w:p>
+    <w:p>
+      <w:pPr>
+        <w:rPr>
+          <w:rFonts w:ascii="TH SarabunPSK" w:hAnsi="TH SarabunPSK" w:cs="TH SarabunPSK"/>
+        </w:rPr>
+      </w:pPr>
+      <w:r>
+        <w:rPr>
+          <w:rFonts w:ascii="TH SarabunPSK" w:hAnsi="TH SarabunPSK" w:cs="TH SarabunPSK"/>
+        </w:rPr>
+        <w:t>        "</w:t>
+      </w:r>
+      <w:proofErr w:type="spellStart"/>
+      <w:r>
+        <w:rPr>
+          <w:rFonts w:ascii="TH SarabunPSK" w:hAnsi="TH SarabunPSK" w:cs="TH SarabunPSK"/>
+        </w:rPr>
+        <w:t>transactionId</w:t>
+      </w:r>
+      <w:proofErr w:type="spellEnd"/>
+      <w:r>
+        <w:rPr>
+          <w:rFonts w:ascii="TH SarabunPSK" w:hAnsi="TH SarabunPSK" w:cs="TH SarabunPSK"/>
+        </w:rPr>
+        <w:t>": "TRX780",</w:t>
       </w:r>
     </w:p>
     <w:p>
@@ -2335,20 +2784,49 @@
         <w:rPr>
           <w:rFonts w:ascii="TH SarabunPSK" w:hAnsi="TH SarabunPSK" w:cs="TH SarabunPSK"/>
         </w:rPr>
-        <w:t>        "paymentMethod": "CREDIT_CARD",</w:t>
-      </w:r>
-    </w:p>
-    <w:p>
-      <w:pPr>
-        <w:rPr>
-          <w:rFonts w:ascii="TH SarabunPSK" w:hAnsi="TH SarabunPSK" w:cs="TH SarabunPSK"/>
-        </w:rPr>
-      </w:pPr>
-      <w:r>
-        <w:rPr>
-          <w:rFonts w:ascii="TH SarabunPSK" w:hAnsi="TH SarabunPSK" w:cs="TH SarabunPSK"/>
-        </w:rPr>
-        <w:t>        "errorCode": "PAY_001"</w:t>
+        <w:t>        "</w:t>
+      </w:r>
+      <w:proofErr w:type="spellStart"/>
+      <w:r>
+        <w:rPr>
+          <w:rFonts w:ascii="TH SarabunPSK" w:hAnsi="TH SarabunPSK" w:cs="TH SarabunPSK"/>
+        </w:rPr>
+        <w:t>paymentMethod</w:t>
+      </w:r>
+      <w:proofErr w:type="spellEnd"/>
+      <w:r>
+        <w:rPr>
+          <w:rFonts w:ascii="TH SarabunPSK" w:hAnsi="TH SarabunPSK" w:cs="TH SarabunPSK"/>
+        </w:rPr>
+        <w:t>": "CREDIT_CARD",</w:t>
+      </w:r>
+    </w:p>
+    <w:p>
+      <w:pPr>
+        <w:rPr>
+          <w:rFonts w:ascii="TH SarabunPSK" w:hAnsi="TH SarabunPSK" w:cs="TH SarabunPSK"/>
+        </w:rPr>
+      </w:pPr>
+      <w:r>
+        <w:rPr>
+          <w:rFonts w:ascii="TH SarabunPSK" w:hAnsi="TH SarabunPSK" w:cs="TH SarabunPSK"/>
+        </w:rPr>
+        <w:lastRenderedPageBreak/>
+        <w:t>        "</w:t>
+      </w:r>
+      <w:proofErr w:type="spellStart"/>
+      <w:r>
+        <w:rPr>
+          <w:rFonts w:ascii="TH SarabunPSK" w:hAnsi="TH SarabunPSK" w:cs="TH SarabunPSK"/>
+        </w:rPr>
+        <w:t>errorCode</w:t>
+      </w:r>
+      <w:proofErr w:type="spellEnd"/>
+      <w:r>
+        <w:rPr>
+          <w:rFonts w:ascii="TH SarabunPSK" w:hAnsi="TH SarabunPSK" w:cs="TH SarabunPSK"/>
+        </w:rPr>
+        <w:t>": "PAY_001"</w:t>
       </w:r>
     </w:p>
     <w:p>
@@ -2388,7 +2866,7 @@
           <w:rFonts w:ascii="TH SarabunPSK" w:hAnsi="TH SarabunPSK" w:cs="TH SarabunPSK"/>
         </w:rPr>
         <w:pict w14:anchorId="1FDB120F">
-          <v:rect id="_x0000_i1096" style="width:0;height:1.5pt" o:hralign="center" o:hrstd="t" o:hr="t" fillcolor="#a0a0a0" stroked="f"/>
+          <v:rect id="_x0000_i1025" style="width:0;height:1.5pt" o:hralign="center" o:hrstd="t" o:hr="t" fillcolor="#a0a0a0" stroked="f"/>
         </w:pict>
       </w:r>
     </w:p>
@@ -2456,7 +2934,28 @@
         <w:rPr>
           <w:rFonts w:ascii="TH SarabunPSK" w:hAnsi="TH SarabunPSK" w:cs="TH SarabunPSK"/>
         </w:rPr>
-        <w:t>/api/v1/requests/</w:t>
+        <w:t>/</w:t>
+      </w:r>
+      <w:proofErr w:type="spellStart"/>
+      <w:r>
+        <w:rPr>
+          <w:rFonts w:ascii="TH SarabunPSK" w:hAnsi="TH SarabunPSK" w:cs="TH SarabunPSK"/>
+        </w:rPr>
+        <w:t>api</w:t>
+      </w:r>
+      <w:proofErr w:type="spellEnd"/>
+      <w:r>
+        <w:rPr>
+          <w:rFonts w:ascii="TH SarabunPSK" w:hAnsi="TH SarabunPSK" w:cs="TH SarabunPSK"/>
+        </w:rPr>
+        <w:t>/v1/requests</w:t>
+      </w:r>
+      <w:proofErr w:type="gramStart"/>
+      <w:r>
+        <w:rPr>
+          <w:rFonts w:ascii="TH SarabunPSK" w:hAnsi="TH SarabunPSK" w:cs="TH SarabunPSK"/>
+        </w:rPr>
+        <w:t>/</w:t>
       </w:r>
       <w:r>
         <w:rPr>
@@ -2470,12 +2969,15 @@
         </w:rPr>
         <w:t xml:space="preserve"> </w:t>
       </w:r>
+      <w:proofErr w:type="spellStart"/>
       <w:r>
         <w:rPr>
           <w:rFonts w:ascii="TH SarabunPSK" w:hAnsi="TH SarabunPSK" w:cs="TH SarabunPSK"/>
         </w:rPr>
         <w:t>requestId</w:t>
       </w:r>
+      <w:proofErr w:type="spellEnd"/>
+      <w:proofErr w:type="gramEnd"/>
       <w:r>
         <w:rPr>
           <w:rFonts w:ascii="TH SarabunPSK" w:hAnsi="TH SarabunPSK" w:cs="TH SarabunPSK"/>
@@ -2589,7 +3091,6 @@
           <w:b/>
           <w:bCs/>
         </w:rPr>
-        <w:lastRenderedPageBreak/>
         <w:t>Response Body:</w:t>
       </w:r>
     </w:p>
@@ -2665,7 +3166,31 @@
           <w:szCs w:val="16"/>
           <w14:ligatures w14:val="none"/>
         </w:rPr>
-        <w:t>    "customerId": "CUST123",</w:t>
+        <w:t>    "</w:t>
+      </w:r>
+      <w:proofErr w:type="spellStart"/>
+      <w:r>
+        <w:rPr>
+          <w:rFonts w:ascii="Courier New" w:eastAsia="Times New Roman" w:hAnsi="Courier New" w:cs="Courier New"/>
+          <w:color w:val="000000"/>
+          <w:kern w:val="0"/>
+          <w:sz w:val="16"/>
+          <w:szCs w:val="16"/>
+          <w14:ligatures w14:val="none"/>
+        </w:rPr>
+        <w:t>customerId</w:t>
+      </w:r>
+      <w:proofErr w:type="spellEnd"/>
+      <w:r>
+        <w:rPr>
+          <w:rFonts w:ascii="Courier New" w:eastAsia="Times New Roman" w:hAnsi="Courier New" w:cs="Courier New"/>
+          <w:color w:val="000000"/>
+          <w:kern w:val="0"/>
+          <w:sz w:val="16"/>
+          <w:szCs w:val="16"/>
+          <w14:ligatures w14:val="none"/>
+        </w:rPr>
+        <w:t>": "CUST123",</w:t>
       </w:r>
     </w:p>
     <w:p>
@@ -2790,7 +3315,31 @@
           <w:szCs w:val="16"/>
           <w14:ligatures w14:val="none"/>
         </w:rPr>
-        <w:t>    "assignedDepartment": "PAYMENTS_DEPT",</w:t>
+        <w:t>    "</w:t>
+      </w:r>
+      <w:proofErr w:type="spellStart"/>
+      <w:r>
+        <w:rPr>
+          <w:rFonts w:ascii="Courier New" w:eastAsia="Times New Roman" w:hAnsi="Courier New" w:cs="Courier New"/>
+          <w:color w:val="000000"/>
+          <w:kern w:val="0"/>
+          <w:sz w:val="16"/>
+          <w:szCs w:val="16"/>
+          <w14:ligatures w14:val="none"/>
+        </w:rPr>
+        <w:t>assignedDepartment</w:t>
+      </w:r>
+      <w:proofErr w:type="spellEnd"/>
+      <w:r>
+        <w:rPr>
+          <w:rFonts w:ascii="Courier New" w:eastAsia="Times New Roman" w:hAnsi="Courier New" w:cs="Courier New"/>
+          <w:color w:val="000000"/>
+          <w:kern w:val="0"/>
+          <w:sz w:val="16"/>
+          <w:szCs w:val="16"/>
+          <w14:ligatures w14:val="none"/>
+        </w:rPr>
+        <w:t>": "PAYMENTS_DEPT",</w:t>
       </w:r>
     </w:p>
     <w:p>
@@ -2815,7 +3364,31 @@
           <w:szCs w:val="16"/>
           <w14:ligatures w14:val="none"/>
         </w:rPr>
-        <w:t>    "createdAt": "2025-02-16T08:36:21.862756",</w:t>
+        <w:t>    "</w:t>
+      </w:r>
+      <w:proofErr w:type="spellStart"/>
+      <w:r>
+        <w:rPr>
+          <w:rFonts w:ascii="Courier New" w:eastAsia="Times New Roman" w:hAnsi="Courier New" w:cs="Courier New"/>
+          <w:color w:val="000000"/>
+          <w:kern w:val="0"/>
+          <w:sz w:val="16"/>
+          <w:szCs w:val="16"/>
+          <w14:ligatures w14:val="none"/>
+        </w:rPr>
+        <w:t>createdAt</w:t>
+      </w:r>
+      <w:proofErr w:type="spellEnd"/>
+      <w:r>
+        <w:rPr>
+          <w:rFonts w:ascii="Courier New" w:eastAsia="Times New Roman" w:hAnsi="Courier New" w:cs="Courier New"/>
+          <w:color w:val="000000"/>
+          <w:kern w:val="0"/>
+          <w:sz w:val="16"/>
+          <w:szCs w:val="16"/>
+          <w14:ligatures w14:val="none"/>
+        </w:rPr>
+        <w:t>": "2025-02-16T08:36:21.862756",</w:t>
       </w:r>
     </w:p>
     <w:p>
@@ -2840,7 +3413,31 @@
           <w:szCs w:val="16"/>
           <w14:ligatures w14:val="none"/>
         </w:rPr>
-        <w:t>    "updatedAt": "2025-02-17T15:43:11.089459",</w:t>
+        <w:t>    "</w:t>
+      </w:r>
+      <w:proofErr w:type="spellStart"/>
+      <w:r>
+        <w:rPr>
+          <w:rFonts w:ascii="Courier New" w:eastAsia="Times New Roman" w:hAnsi="Courier New" w:cs="Courier New"/>
+          <w:color w:val="000000"/>
+          <w:kern w:val="0"/>
+          <w:sz w:val="16"/>
+          <w:szCs w:val="16"/>
+          <w14:ligatures w14:val="none"/>
+        </w:rPr>
+        <w:t>updatedAt</w:t>
+      </w:r>
+      <w:proofErr w:type="spellEnd"/>
+      <w:r>
+        <w:rPr>
+          <w:rFonts w:ascii="Courier New" w:eastAsia="Times New Roman" w:hAnsi="Courier New" w:cs="Courier New"/>
+          <w:color w:val="000000"/>
+          <w:kern w:val="0"/>
+          <w:sz w:val="16"/>
+          <w:szCs w:val="16"/>
+          <w14:ligatures w14:val="none"/>
+        </w:rPr>
+        <w:t>": "2025-02-17T15:43:11.089459",</w:t>
       </w:r>
     </w:p>
     <w:p>
@@ -2865,8 +3462,21 @@
           <w:szCs w:val="16"/>
           <w14:ligatures w14:val="none"/>
         </w:rPr>
-        <w:t>    "metadata": {</w:t>
-      </w:r>
+        <w:t>    "metadata</w:t>
+      </w:r>
+      <w:proofErr w:type="gramStart"/>
+      <w:r>
+        <w:rPr>
+          <w:rFonts w:ascii="Courier New" w:eastAsia="Times New Roman" w:hAnsi="Courier New" w:cs="Courier New"/>
+          <w:color w:val="000000"/>
+          <w:kern w:val="0"/>
+          <w:sz w:val="16"/>
+          <w:szCs w:val="16"/>
+          <w14:ligatures w14:val="none"/>
+        </w:rPr>
+        <w:t>": {</w:t>
+      </w:r>
+      <w:proofErr w:type="gramEnd"/>
     </w:p>
     <w:p>
       <w:pPr>
@@ -2890,7 +3500,31 @@
           <w:szCs w:val="16"/>
           <w14:ligatures w14:val="none"/>
         </w:rPr>
-        <w:t>        "transactionId": "TRX789",</w:t>
+        <w:t>        "</w:t>
+      </w:r>
+      <w:proofErr w:type="spellStart"/>
+      <w:r>
+        <w:rPr>
+          <w:rFonts w:ascii="Courier New" w:eastAsia="Times New Roman" w:hAnsi="Courier New" w:cs="Courier New"/>
+          <w:color w:val="000000"/>
+          <w:kern w:val="0"/>
+          <w:sz w:val="16"/>
+          <w:szCs w:val="16"/>
+          <w14:ligatures w14:val="none"/>
+        </w:rPr>
+        <w:t>transactionId</w:t>
+      </w:r>
+      <w:proofErr w:type="spellEnd"/>
+      <w:r>
+        <w:rPr>
+          <w:rFonts w:ascii="Courier New" w:eastAsia="Times New Roman" w:hAnsi="Courier New" w:cs="Courier New"/>
+          <w:color w:val="000000"/>
+          <w:kern w:val="0"/>
+          <w:sz w:val="16"/>
+          <w:szCs w:val="16"/>
+          <w14:ligatures w14:val="none"/>
+        </w:rPr>
+        <w:t>": "TRX789",</w:t>
       </w:r>
     </w:p>
     <w:p>
@@ -2965,7 +3599,31 @@
           <w:szCs w:val="16"/>
           <w14:ligatures w14:val="none"/>
         </w:rPr>
-        <w:t>        "paymentMethod": "CREDIT_CARD",</w:t>
+        <w:t>        "</w:t>
+      </w:r>
+      <w:proofErr w:type="spellStart"/>
+      <w:r>
+        <w:rPr>
+          <w:rFonts w:ascii="Courier New" w:eastAsia="Times New Roman" w:hAnsi="Courier New" w:cs="Courier New"/>
+          <w:color w:val="000000"/>
+          <w:kern w:val="0"/>
+          <w:sz w:val="16"/>
+          <w:szCs w:val="16"/>
+          <w14:ligatures w14:val="none"/>
+        </w:rPr>
+        <w:t>paymentMethod</w:t>
+      </w:r>
+      <w:proofErr w:type="spellEnd"/>
+      <w:r>
+        <w:rPr>
+          <w:rFonts w:ascii="Courier New" w:eastAsia="Times New Roman" w:hAnsi="Courier New" w:cs="Courier New"/>
+          <w:color w:val="000000"/>
+          <w:kern w:val="0"/>
+          <w:sz w:val="16"/>
+          <w:szCs w:val="16"/>
+          <w14:ligatures w14:val="none"/>
+        </w:rPr>
+        <w:t>": "CREDIT_CARD",</w:t>
       </w:r>
     </w:p>
     <w:p>
@@ -2990,7 +3648,31 @@
           <w:szCs w:val="16"/>
           <w14:ligatures w14:val="none"/>
         </w:rPr>
-        <w:t>        "errorCode": "PAY_001"</w:t>
+        <w:t>        "</w:t>
+      </w:r>
+      <w:proofErr w:type="spellStart"/>
+      <w:r>
+        <w:rPr>
+          <w:rFonts w:ascii="Courier New" w:eastAsia="Times New Roman" w:hAnsi="Courier New" w:cs="Courier New"/>
+          <w:color w:val="000000"/>
+          <w:kern w:val="0"/>
+          <w:sz w:val="16"/>
+          <w:szCs w:val="16"/>
+          <w14:ligatures w14:val="none"/>
+        </w:rPr>
+        <w:t>errorCode</w:t>
+      </w:r>
+      <w:proofErr w:type="spellEnd"/>
+      <w:r>
+        <w:rPr>
+          <w:rFonts w:ascii="Courier New" w:eastAsia="Times New Roman" w:hAnsi="Courier New" w:cs="Courier New"/>
+          <w:color w:val="000000"/>
+          <w:kern w:val="0"/>
+          <w:sz w:val="16"/>
+          <w:szCs w:val="16"/>
+          <w14:ligatures w14:val="none"/>
+        </w:rPr>
+        <w:t>": "PAY_001"</w:t>
       </w:r>
     </w:p>
     <w:p>
@@ -3075,7 +3757,7 @@
           <w:rFonts w:ascii="TH SarabunPSK" w:hAnsi="TH SarabunPSK" w:cs="TH SarabunPSK"/>
         </w:rPr>
         <w:pict w14:anchorId="32509068">
-          <v:rect id="_x0000_i1097" style="width:0;height:1.5pt" o:hralign="center" o:hrstd="t" o:hr="t" fillcolor="#a0a0a0" stroked="f"/>
+          <v:rect id="_x0000_i1026" style="width:0;height:1.5pt" o:hralign="center" o:hrstd="t" o:hr="t" fillcolor="#a0a0a0" stroked="f"/>
         </w:pict>
       </w:r>
     </w:p>
@@ -3135,7 +3817,28 @@
         <w:rPr>
           <w:rFonts w:ascii="TH SarabunPSK" w:hAnsi="TH SarabunPSK" w:cs="TH SarabunPSK"/>
         </w:rPr>
-        <w:t>/api/v1/requests/</w:t>
+        <w:t>/</w:t>
+      </w:r>
+      <w:proofErr w:type="spellStart"/>
+      <w:r>
+        <w:rPr>
+          <w:rFonts w:ascii="TH SarabunPSK" w:hAnsi="TH SarabunPSK" w:cs="TH SarabunPSK"/>
+        </w:rPr>
+        <w:t>api</w:t>
+      </w:r>
+      <w:proofErr w:type="spellEnd"/>
+      <w:r>
+        <w:rPr>
+          <w:rFonts w:ascii="TH SarabunPSK" w:hAnsi="TH SarabunPSK" w:cs="TH SarabunPSK"/>
+        </w:rPr>
+        <w:t>/v1/</w:t>
+      </w:r>
+      <w:proofErr w:type="gramStart"/>
+      <w:r>
+        <w:rPr>
+          <w:rFonts w:ascii="TH SarabunPSK" w:hAnsi="TH SarabunPSK" w:cs="TH SarabunPSK"/>
+        </w:rPr>
+        <w:t>requests/</w:t>
       </w:r>
       <w:r>
         <w:rPr>
@@ -3143,12 +3846,15 @@
         </w:rPr>
         <w:t>{</w:t>
       </w:r>
+      <w:proofErr w:type="spellStart"/>
+      <w:proofErr w:type="gramEnd"/>
       <w:r>
         <w:rPr>
           <w:rFonts w:ascii="TH SarabunPSK" w:hAnsi="TH SarabunPSK" w:cs="TH SarabunPSK"/>
         </w:rPr>
         <w:t>requestId</w:t>
       </w:r>
+      <w:proofErr w:type="spellEnd"/>
       <w:r>
         <w:rPr>
           <w:rFonts w:ascii="TH SarabunPSK" w:hAnsi="TH SarabunPSK" w:cs="TH SarabunPSK"/>
@@ -3254,6 +3960,7 @@
                 <w:b/>
                 <w:bCs/>
               </w:rPr>
+              <w:lastRenderedPageBreak/>
               <w:t>Parameter</w:t>
             </w:r>
           </w:p>
@@ -3330,12 +4037,14 @@
                 <w:rFonts w:ascii="TH SarabunPSK" w:hAnsi="TH SarabunPSK" w:cs="TH SarabunPSK"/>
               </w:rPr>
             </w:pPr>
+            <w:proofErr w:type="spellStart"/>
             <w:r>
               <w:rPr>
                 <w:rFonts w:ascii="TH SarabunPSK" w:hAnsi="TH SarabunPSK" w:cs="TH SarabunPSK"/>
               </w:rPr>
               <w:t>requestId</w:t>
             </w:r>
+            <w:proofErr w:type="spellEnd"/>
           </w:p>
         </w:tc>
         <w:tc>
@@ -3784,6 +4493,7 @@
                 <w:szCs w:val="28"/>
               </w:rPr>
             </w:pPr>
+            <w:proofErr w:type="spellStart"/>
             <w:r>
               <w:rPr>
                 <w:rFonts w:ascii="TH SarabunPSK" w:hAnsi="TH SarabunPSK" w:cs="TH SarabunPSK"/>
@@ -3792,6 +4502,7 @@
               </w:rPr>
               <w:t>newStatus</w:t>
             </w:r>
+            <w:proofErr w:type="spellEnd"/>
           </w:p>
         </w:tc>
         <w:tc>
@@ -3860,7 +4571,7 @@
             <w:pPr>
               <w:spacing w:line="270" w:lineRule="atLeast"/>
               <w:rPr>
-                <w:rFonts w:ascii="TH SarabunPSK" w:eastAsia="Times New Roman" w:hAnsi="TH SarabunPSK" w:cs="TH SarabunPSK" w:hint="cs"/>
+                <w:rFonts w:ascii="TH SarabunPSK" w:eastAsia="Times New Roman" w:hAnsi="TH SarabunPSK" w:cs="TH SarabunPSK"/>
                 <w:color w:val="000000"/>
                 <w:kern w:val="0"/>
                 <w:sz w:val="18"/>
@@ -4067,6 +4778,7 @@
                 <w:szCs w:val="28"/>
               </w:rPr>
             </w:pPr>
+            <w:proofErr w:type="spellStart"/>
             <w:r>
               <w:rPr>
                 <w:rFonts w:ascii="TH SarabunPSK" w:hAnsi="TH SarabunPSK" w:cs="TH SarabunPSK"/>
@@ -4075,6 +4787,7 @@
               </w:rPr>
               <w:t>updatedBy</w:t>
             </w:r>
+            <w:proofErr w:type="spellEnd"/>
           </w:p>
         </w:tc>
         <w:tc>
@@ -4243,7 +4956,6 @@
         <w:rPr>
           <w:rFonts w:ascii="TH SarabunPSK" w:hAnsi="TH SarabunPSK" w:cs="TH SarabunPSK"/>
         </w:rPr>
-        <w:lastRenderedPageBreak/>
         <w:t>{</w:t>
       </w:r>
     </w:p>
@@ -4257,7 +4969,21 @@
         <w:rPr>
           <w:rFonts w:ascii="TH SarabunPSK" w:hAnsi="TH SarabunPSK" w:cs="TH SarabunPSK"/>
         </w:rPr>
-        <w:t xml:space="preserve">    "newStatus": "IN_PROGRESS",</w:t>
+        <w:t xml:space="preserve">    "</w:t>
+      </w:r>
+      <w:proofErr w:type="spellStart"/>
+      <w:r>
+        <w:rPr>
+          <w:rFonts w:ascii="TH SarabunPSK" w:hAnsi="TH SarabunPSK" w:cs="TH SarabunPSK"/>
+        </w:rPr>
+        <w:t>newStatus</w:t>
+      </w:r>
+      <w:proofErr w:type="spellEnd"/>
+      <w:r>
+        <w:rPr>
+          <w:rFonts w:ascii="TH SarabunPSK" w:hAnsi="TH SarabunPSK" w:cs="TH SarabunPSK"/>
+        </w:rPr>
+        <w:t>": "IN_PROGRESS",</w:t>
       </w:r>
     </w:p>
     <w:p>
@@ -4283,7 +5009,21 @@
         <w:rPr>
           <w:rFonts w:ascii="TH SarabunPSK" w:hAnsi="TH SarabunPSK" w:cs="TH SarabunPSK"/>
         </w:rPr>
-        <w:t xml:space="preserve">    "updatedBy": "AGENT007"</w:t>
+        <w:t xml:space="preserve">    "</w:t>
+      </w:r>
+      <w:proofErr w:type="spellStart"/>
+      <w:r>
+        <w:rPr>
+          <w:rFonts w:ascii="TH SarabunPSK" w:hAnsi="TH SarabunPSK" w:cs="TH SarabunPSK"/>
+        </w:rPr>
+        <w:t>updatedBy</w:t>
+      </w:r>
+      <w:proofErr w:type="spellEnd"/>
+      <w:r>
+        <w:rPr>
+          <w:rFonts w:ascii="TH SarabunPSK" w:hAnsi="TH SarabunPSK" w:cs="TH SarabunPSK"/>
+        </w:rPr>
+        <w:t>": "AGENT007"</w:t>
       </w:r>
     </w:p>
     <w:p>
@@ -4459,11 +5199,10 @@
           <w:szCs w:val="18"/>
           <w14:ligatures w14:val="none"/>
         </w:rPr>
-        <w:t>    "customerId": "CUST123",</w:t>
-      </w:r>
-    </w:p>
-    <w:p>
-      <w:pPr>
+        <w:t>    "</w:t>
+      </w:r>
+      <w:proofErr w:type="spellStart"/>
+      <w:r>
         <w:rPr>
           <w:rFonts w:ascii="TH SarabunPSK" w:eastAsia="Times New Roman" w:hAnsi="TH SarabunPSK" w:cs="TH SarabunPSK"/>
           <w:color w:val="000000"/>
@@ -4472,7 +5211,9 @@
           <w:szCs w:val="18"/>
           <w14:ligatures w14:val="none"/>
         </w:rPr>
-      </w:pPr>
+        <w:t>customerId</w:t>
+      </w:r>
+      <w:proofErr w:type="spellEnd"/>
       <w:r>
         <w:rPr>
           <w:rFonts w:ascii="TH SarabunPSK" w:eastAsia="Times New Roman" w:hAnsi="TH SarabunPSK" w:cs="TH SarabunPSK"/>
@@ -4482,6 +5223,29 @@
           <w:szCs w:val="18"/>
           <w14:ligatures w14:val="none"/>
         </w:rPr>
+        <w:t>": "CUST123",</w:t>
+      </w:r>
+    </w:p>
+    <w:p>
+      <w:pPr>
+        <w:rPr>
+          <w:rFonts w:ascii="TH SarabunPSK" w:eastAsia="Times New Roman" w:hAnsi="TH SarabunPSK" w:cs="TH SarabunPSK"/>
+          <w:color w:val="000000"/>
+          <w:kern w:val="0"/>
+          <w:sz w:val="18"/>
+          <w:szCs w:val="18"/>
+          <w14:ligatures w14:val="none"/>
+        </w:rPr>
+      </w:pPr>
+      <w:r>
+        <w:rPr>
+          <w:rFonts w:ascii="TH SarabunPSK" w:eastAsia="Times New Roman" w:hAnsi="TH SarabunPSK" w:cs="TH SarabunPSK"/>
+          <w:color w:val="000000"/>
+          <w:kern w:val="0"/>
+          <w:sz w:val="18"/>
+          <w:szCs w:val="18"/>
+          <w14:ligatures w14:val="none"/>
+        </w:rPr>
         <w:t>    "type": "PAYMENT_ISSUE",</w:t>
       </w:r>
     </w:p>
@@ -4574,11 +5338,10 @@
           <w:szCs w:val="18"/>
           <w14:ligatures w14:val="none"/>
         </w:rPr>
-        <w:t>    "assignedDepartment": "PAYMENTS_DEPT",</w:t>
-      </w:r>
-    </w:p>
-    <w:p>
-      <w:pPr>
+        <w:t>    "</w:t>
+      </w:r>
+      <w:proofErr w:type="spellStart"/>
+      <w:r>
         <w:rPr>
           <w:rFonts w:ascii="TH SarabunPSK" w:eastAsia="Times New Roman" w:hAnsi="TH SarabunPSK" w:cs="TH SarabunPSK"/>
           <w:color w:val="000000"/>
@@ -4587,7 +5350,9 @@
           <w:szCs w:val="18"/>
           <w14:ligatures w14:val="none"/>
         </w:rPr>
-      </w:pPr>
+        <w:t>assignedDepartment</w:t>
+      </w:r>
+      <w:proofErr w:type="spellEnd"/>
       <w:r>
         <w:rPr>
           <w:rFonts w:ascii="TH SarabunPSK" w:eastAsia="Times New Roman" w:hAnsi="TH SarabunPSK" w:cs="TH SarabunPSK"/>
@@ -4597,7 +5362,7 @@
           <w:szCs w:val="18"/>
           <w14:ligatures w14:val="none"/>
         </w:rPr>
-        <w:t>    "createdAt": "2025-02-16T08:36:21.862756",</w:t>
+        <w:t>": "PAYMENTS_DEPT",</w:t>
       </w:r>
     </w:p>
     <w:p>
@@ -4620,11 +5385,10 @@
           <w:szCs w:val="18"/>
           <w14:ligatures w14:val="none"/>
         </w:rPr>
-        <w:t>    "updatedAt": "2025-02-17T16:07:35.6939484",</w:t>
-      </w:r>
-    </w:p>
-    <w:p>
-      <w:pPr>
+        <w:t>    "</w:t>
+      </w:r>
+      <w:proofErr w:type="spellStart"/>
+      <w:r>
         <w:rPr>
           <w:rFonts w:ascii="TH SarabunPSK" w:eastAsia="Times New Roman" w:hAnsi="TH SarabunPSK" w:cs="TH SarabunPSK"/>
           <w:color w:val="000000"/>
@@ -4633,7 +5397,9 @@
           <w:szCs w:val="18"/>
           <w14:ligatures w14:val="none"/>
         </w:rPr>
-      </w:pPr>
+        <w:t>createdAt</w:t>
+      </w:r>
+      <w:proofErr w:type="spellEnd"/>
       <w:r>
         <w:rPr>
           <w:rFonts w:ascii="TH SarabunPSK" w:eastAsia="Times New Roman" w:hAnsi="TH SarabunPSK" w:cs="TH SarabunPSK"/>
@@ -4643,7 +5409,7 @@
           <w:szCs w:val="18"/>
           <w14:ligatures w14:val="none"/>
         </w:rPr>
-        <w:t>    "metadata": {</w:t>
+        <w:t>": "2025-02-16T08:36:21.862756",</w:t>
       </w:r>
     </w:p>
     <w:p>
@@ -4666,11 +5432,10 @@
           <w:szCs w:val="18"/>
           <w14:ligatures w14:val="none"/>
         </w:rPr>
-        <w:t>        "transactionId": "TRX789",</w:t>
-      </w:r>
-    </w:p>
-    <w:p>
-      <w:pPr>
+        <w:t>    "</w:t>
+      </w:r>
+      <w:proofErr w:type="spellStart"/>
+      <w:r>
         <w:rPr>
           <w:rFonts w:ascii="TH SarabunPSK" w:eastAsia="Times New Roman" w:hAnsi="TH SarabunPSK" w:cs="TH SarabunPSK"/>
           <w:color w:val="000000"/>
@@ -4679,7 +5444,9 @@
           <w:szCs w:val="18"/>
           <w14:ligatures w14:val="none"/>
         </w:rPr>
-      </w:pPr>
+        <w:t>updatedAt</w:t>
+      </w:r>
+      <w:proofErr w:type="spellEnd"/>
       <w:r>
         <w:rPr>
           <w:rFonts w:ascii="TH SarabunPSK" w:eastAsia="Times New Roman" w:hAnsi="TH SarabunPSK" w:cs="TH SarabunPSK"/>
@@ -4689,6 +5456,112 @@
           <w:szCs w:val="18"/>
           <w14:ligatures w14:val="none"/>
         </w:rPr>
+        <w:t>": "2025-02-17T16:07:35.6939484",</w:t>
+      </w:r>
+    </w:p>
+    <w:p>
+      <w:pPr>
+        <w:rPr>
+          <w:rFonts w:ascii="TH SarabunPSK" w:eastAsia="Times New Roman" w:hAnsi="TH SarabunPSK" w:cs="TH SarabunPSK"/>
+          <w:color w:val="000000"/>
+          <w:kern w:val="0"/>
+          <w:sz w:val="18"/>
+          <w:szCs w:val="18"/>
+          <w14:ligatures w14:val="none"/>
+        </w:rPr>
+      </w:pPr>
+      <w:r>
+        <w:rPr>
+          <w:rFonts w:ascii="TH SarabunPSK" w:eastAsia="Times New Roman" w:hAnsi="TH SarabunPSK" w:cs="TH SarabunPSK"/>
+          <w:color w:val="000000"/>
+          <w:kern w:val="0"/>
+          <w:sz w:val="18"/>
+          <w:szCs w:val="18"/>
+          <w14:ligatures w14:val="none"/>
+        </w:rPr>
+        <w:t>    "metadata</w:t>
+      </w:r>
+      <w:proofErr w:type="gramStart"/>
+      <w:r>
+        <w:rPr>
+          <w:rFonts w:ascii="TH SarabunPSK" w:eastAsia="Times New Roman" w:hAnsi="TH SarabunPSK" w:cs="TH SarabunPSK"/>
+          <w:color w:val="000000"/>
+          <w:kern w:val="0"/>
+          <w:sz w:val="18"/>
+          <w:szCs w:val="18"/>
+          <w14:ligatures w14:val="none"/>
+        </w:rPr>
+        <w:t>": {</w:t>
+      </w:r>
+      <w:proofErr w:type="gramEnd"/>
+    </w:p>
+    <w:p>
+      <w:pPr>
+        <w:rPr>
+          <w:rFonts w:ascii="TH SarabunPSK" w:eastAsia="Times New Roman" w:hAnsi="TH SarabunPSK" w:cs="TH SarabunPSK"/>
+          <w:color w:val="000000"/>
+          <w:kern w:val="0"/>
+          <w:sz w:val="18"/>
+          <w:szCs w:val="18"/>
+          <w14:ligatures w14:val="none"/>
+        </w:rPr>
+      </w:pPr>
+      <w:r>
+        <w:rPr>
+          <w:rFonts w:ascii="TH SarabunPSK" w:eastAsia="Times New Roman" w:hAnsi="TH SarabunPSK" w:cs="TH SarabunPSK"/>
+          <w:color w:val="000000"/>
+          <w:kern w:val="0"/>
+          <w:sz w:val="18"/>
+          <w:szCs w:val="18"/>
+          <w14:ligatures w14:val="none"/>
+        </w:rPr>
+        <w:t>        "</w:t>
+      </w:r>
+      <w:proofErr w:type="spellStart"/>
+      <w:r>
+        <w:rPr>
+          <w:rFonts w:ascii="TH SarabunPSK" w:eastAsia="Times New Roman" w:hAnsi="TH SarabunPSK" w:cs="TH SarabunPSK"/>
+          <w:color w:val="000000"/>
+          <w:kern w:val="0"/>
+          <w:sz w:val="18"/>
+          <w:szCs w:val="18"/>
+          <w14:ligatures w14:val="none"/>
+        </w:rPr>
+        <w:t>transactionId</w:t>
+      </w:r>
+      <w:proofErr w:type="spellEnd"/>
+      <w:r>
+        <w:rPr>
+          <w:rFonts w:ascii="TH SarabunPSK" w:eastAsia="Times New Roman" w:hAnsi="TH SarabunPSK" w:cs="TH SarabunPSK"/>
+          <w:color w:val="000000"/>
+          <w:kern w:val="0"/>
+          <w:sz w:val="18"/>
+          <w:szCs w:val="18"/>
+          <w14:ligatures w14:val="none"/>
+        </w:rPr>
+        <w:t>": "TRX789",</w:t>
+      </w:r>
+    </w:p>
+    <w:p>
+      <w:pPr>
+        <w:rPr>
+          <w:rFonts w:ascii="TH SarabunPSK" w:eastAsia="Times New Roman" w:hAnsi="TH SarabunPSK" w:cs="TH SarabunPSK"/>
+          <w:color w:val="000000"/>
+          <w:kern w:val="0"/>
+          <w:sz w:val="18"/>
+          <w:szCs w:val="18"/>
+          <w14:ligatures w14:val="none"/>
+        </w:rPr>
+      </w:pPr>
+      <w:r>
+        <w:rPr>
+          <w:rFonts w:ascii="TH SarabunPSK" w:eastAsia="Times New Roman" w:hAnsi="TH SarabunPSK" w:cs="TH SarabunPSK"/>
+          <w:color w:val="000000"/>
+          <w:kern w:val="0"/>
+          <w:sz w:val="18"/>
+          <w:szCs w:val="18"/>
+          <w14:ligatures w14:val="none"/>
+        </w:rPr>
         <w:t>        "amount": 1500.0,</w:t>
       </w:r>
     </w:p>
@@ -4735,11 +5608,11 @@
           <w:szCs w:val="18"/>
           <w14:ligatures w14:val="none"/>
         </w:rPr>
-        <w:t>        "paymentMethod": "CREDIT_CARD",</w:t>
-      </w:r>
-    </w:p>
-    <w:p>
-      <w:pPr>
+        <w:lastRenderedPageBreak/>
+        <w:t>        "</w:t>
+      </w:r>
+      <w:proofErr w:type="spellStart"/>
+      <w:r>
         <w:rPr>
           <w:rFonts w:ascii="TH SarabunPSK" w:eastAsia="Times New Roman" w:hAnsi="TH SarabunPSK" w:cs="TH SarabunPSK"/>
           <w:color w:val="000000"/>
@@ -4748,7 +5621,9 @@
           <w:szCs w:val="18"/>
           <w14:ligatures w14:val="none"/>
         </w:rPr>
-      </w:pPr>
+        <w:t>paymentMethod</w:t>
+      </w:r>
+      <w:proofErr w:type="spellEnd"/>
       <w:r>
         <w:rPr>
           <w:rFonts w:ascii="TH SarabunPSK" w:eastAsia="Times New Roman" w:hAnsi="TH SarabunPSK" w:cs="TH SarabunPSK"/>
@@ -4758,7 +5633,7 @@
           <w:szCs w:val="18"/>
           <w14:ligatures w14:val="none"/>
         </w:rPr>
-        <w:t>        "errorCode": "PAY_001"</w:t>
+        <w:t>": "CREDIT_CARD",</w:t>
       </w:r>
     </w:p>
     <w:p>
@@ -4781,6 +5656,53 @@
           <w:szCs w:val="18"/>
           <w14:ligatures w14:val="none"/>
         </w:rPr>
+        <w:t>        "</w:t>
+      </w:r>
+      <w:proofErr w:type="spellStart"/>
+      <w:r>
+        <w:rPr>
+          <w:rFonts w:ascii="TH SarabunPSK" w:eastAsia="Times New Roman" w:hAnsi="TH SarabunPSK" w:cs="TH SarabunPSK"/>
+          <w:color w:val="000000"/>
+          <w:kern w:val="0"/>
+          <w:sz w:val="18"/>
+          <w:szCs w:val="18"/>
+          <w14:ligatures w14:val="none"/>
+        </w:rPr>
+        <w:t>errorCode</w:t>
+      </w:r>
+      <w:proofErr w:type="spellEnd"/>
+      <w:r>
+        <w:rPr>
+          <w:rFonts w:ascii="TH SarabunPSK" w:eastAsia="Times New Roman" w:hAnsi="TH SarabunPSK" w:cs="TH SarabunPSK"/>
+          <w:color w:val="000000"/>
+          <w:kern w:val="0"/>
+          <w:sz w:val="18"/>
+          <w:szCs w:val="18"/>
+          <w14:ligatures w14:val="none"/>
+        </w:rPr>
+        <w:t>": "PAY_001"</w:t>
+      </w:r>
+    </w:p>
+    <w:p>
+      <w:pPr>
+        <w:rPr>
+          <w:rFonts w:ascii="TH SarabunPSK" w:eastAsia="Times New Roman" w:hAnsi="TH SarabunPSK" w:cs="TH SarabunPSK"/>
+          <w:color w:val="000000"/>
+          <w:kern w:val="0"/>
+          <w:sz w:val="18"/>
+          <w:szCs w:val="18"/>
+          <w14:ligatures w14:val="none"/>
+        </w:rPr>
+      </w:pPr>
+      <w:r>
+        <w:rPr>
+          <w:rFonts w:ascii="TH SarabunPSK" w:eastAsia="Times New Roman" w:hAnsi="TH SarabunPSK" w:cs="TH SarabunPSK"/>
+          <w:color w:val="000000"/>
+          <w:kern w:val="0"/>
+          <w:sz w:val="18"/>
+          <w:szCs w:val="18"/>
+          <w14:ligatures w14:val="none"/>
+        </w:rPr>
         <w:t>    }</w:t>
       </w:r>
     </w:p>
@@ -4830,7 +5752,7 @@
           <w:rFonts w:ascii="TH SarabunPSK" w:hAnsi="TH SarabunPSK" w:cs="TH SarabunPSK"/>
         </w:rPr>
         <w:pict w14:anchorId="57C0C025">
-          <v:rect id="_x0000_i1098" style="width:0;height:1.5pt" o:hralign="center" o:hrstd="t" o:hr="t" fillcolor="#a0a0a0" stroked="f"/>
+          <v:rect id="_x0000_i1027" style="width:0;height:1.5pt" o:hralign="center" o:hrstd="t" o:hr="t" fillcolor="#a0a0a0" stroked="f"/>
         </w:pict>
       </w:r>
     </w:p>
@@ -4896,7 +5818,21 @@
         <w:rPr>
           <w:rFonts w:ascii="TH SarabunPSK" w:hAnsi="TH SarabunPSK" w:cs="TH SarabunPSK"/>
         </w:rPr>
-        <w:t>/api/v1/requests/1/assign</w:t>
+        <w:t>/</w:t>
+      </w:r>
+      <w:proofErr w:type="spellStart"/>
+      <w:r>
+        <w:rPr>
+          <w:rFonts w:ascii="TH SarabunPSK" w:hAnsi="TH SarabunPSK" w:cs="TH SarabunPSK"/>
+        </w:rPr>
+        <w:t>api</w:t>
+      </w:r>
+      <w:proofErr w:type="spellEnd"/>
+      <w:r>
+        <w:rPr>
+          <w:rFonts w:ascii="TH SarabunPSK" w:hAnsi="TH SarabunPSK" w:cs="TH SarabunPSK"/>
+        </w:rPr>
+        <w:t>/v1/requests/1/assign</w:t>
       </w:r>
     </w:p>
     <w:p>
@@ -4936,7 +5872,14 @@
         <w:rPr>
           <w:rFonts w:ascii="TH SarabunPSK" w:hAnsi="TH SarabunPSK" w:cs="TH SarabunPSK"/>
         </w:rPr>
-        <w:t>Assigns a request to a specific department.</w:t>
+        <w:t xml:space="preserve">Assigns a request to a specific </w:t>
+      </w:r>
+      <w:proofErr w:type="gramStart"/>
+      <w:r>
+        <w:rPr>
+          <w:rFonts w:ascii="TH SarabunPSK" w:hAnsi="TH SarabunPSK" w:cs="TH SarabunPSK"/>
+        </w:rPr>
+        <w:t>department.</w:t>
       </w:r>
       <w:r>
         <w:rPr>
@@ -4944,6 +5887,7 @@
         </w:rPr>
         <w:t>.</w:t>
       </w:r>
+      <w:proofErr w:type="gramEnd"/>
     </w:p>
     <w:p>
       <w:pPr>
@@ -4966,7 +5910,6 @@
           <w:b/>
           <w:bCs/>
         </w:rPr>
-        <w:lastRenderedPageBreak/>
         <w:t>Request Body:</w:t>
       </w:r>
     </w:p>
@@ -5163,6 +6106,7 @@
                 <w:szCs w:val="24"/>
               </w:rPr>
             </w:pPr>
+            <w:proofErr w:type="spellStart"/>
             <w:r>
               <w:rPr>
                 <w:rFonts w:ascii="TH SarabunPSK" w:hAnsi="TH SarabunPSK" w:cs="TH SarabunPSK"/>
@@ -5170,6 +6114,7 @@
               </w:rPr>
               <w:t>departmentId</w:t>
             </w:r>
+            <w:proofErr w:type="spellEnd"/>
           </w:p>
         </w:tc>
         <w:tc>
@@ -5313,6 +6258,7 @@
                 <w:szCs w:val="24"/>
               </w:rPr>
             </w:pPr>
+            <w:proofErr w:type="spellStart"/>
             <w:r>
               <w:rPr>
                 <w:rFonts w:ascii="TH SarabunPSK" w:hAnsi="TH SarabunPSK" w:cs="TH SarabunPSK"/>
@@ -5320,6 +6266,7 @@
               </w:rPr>
               <w:t>assignedBy</w:t>
             </w:r>
+            <w:proofErr w:type="spellEnd"/>
           </w:p>
         </w:tc>
         <w:tc>
@@ -5749,30 +6696,78 @@
           <w:szCs w:val="18"/>
           <w14:ligatures w14:val="none"/>
         </w:rPr>
-        <w:t>    "departmentId": "PAYMENTS_DEPT",</w:t>
-      </w:r>
-    </w:p>
-    <w:p>
-      <w:pPr>
-        <w:rPr>
-          <w:rFonts w:ascii="Courier New" w:eastAsia="Times New Roman" w:hAnsi="Courier New" w:cs="Courier New"/>
-          <w:color w:val="000000"/>
-          <w:kern w:val="0"/>
-          <w:sz w:val="18"/>
-          <w:szCs w:val="18"/>
-          <w14:ligatures w14:val="none"/>
-        </w:rPr>
-      </w:pPr>
-      <w:r>
-        <w:rPr>
-          <w:rFonts w:ascii="Courier New" w:eastAsia="Times New Roman" w:hAnsi="Courier New" w:cs="Courier New"/>
-          <w:color w:val="000000"/>
-          <w:kern w:val="0"/>
-          <w:sz w:val="18"/>
-          <w:szCs w:val="18"/>
-          <w14:ligatures w14:val="none"/>
-        </w:rPr>
-        <w:t>    "assignedBy": "SUPERVISOR001",</w:t>
+        <w:t>    "</w:t>
+      </w:r>
+      <w:proofErr w:type="spellStart"/>
+      <w:r>
+        <w:rPr>
+          <w:rFonts w:ascii="Courier New" w:eastAsia="Times New Roman" w:hAnsi="Courier New" w:cs="Courier New"/>
+          <w:color w:val="000000"/>
+          <w:kern w:val="0"/>
+          <w:sz w:val="18"/>
+          <w:szCs w:val="18"/>
+          <w14:ligatures w14:val="none"/>
+        </w:rPr>
+        <w:t>departmentId</w:t>
+      </w:r>
+      <w:proofErr w:type="spellEnd"/>
+      <w:r>
+        <w:rPr>
+          <w:rFonts w:ascii="Courier New" w:eastAsia="Times New Roman" w:hAnsi="Courier New" w:cs="Courier New"/>
+          <w:color w:val="000000"/>
+          <w:kern w:val="0"/>
+          <w:sz w:val="18"/>
+          <w:szCs w:val="18"/>
+          <w14:ligatures w14:val="none"/>
+        </w:rPr>
+        <w:t>": "PAYMENTS_DEPT",</w:t>
+      </w:r>
+    </w:p>
+    <w:p>
+      <w:pPr>
+        <w:rPr>
+          <w:rFonts w:ascii="Courier New" w:eastAsia="Times New Roman" w:hAnsi="Courier New" w:cs="Courier New"/>
+          <w:color w:val="000000"/>
+          <w:kern w:val="0"/>
+          <w:sz w:val="18"/>
+          <w:szCs w:val="18"/>
+          <w14:ligatures w14:val="none"/>
+        </w:rPr>
+      </w:pPr>
+      <w:r>
+        <w:rPr>
+          <w:rFonts w:ascii="Courier New" w:eastAsia="Times New Roman" w:hAnsi="Courier New" w:cs="Courier New"/>
+          <w:color w:val="000000"/>
+          <w:kern w:val="0"/>
+          <w:sz w:val="18"/>
+          <w:szCs w:val="18"/>
+          <w14:ligatures w14:val="none"/>
+        </w:rPr>
+        <w:t>    "</w:t>
+      </w:r>
+      <w:proofErr w:type="spellStart"/>
+      <w:r>
+        <w:rPr>
+          <w:rFonts w:ascii="Courier New" w:eastAsia="Times New Roman" w:hAnsi="Courier New" w:cs="Courier New"/>
+          <w:color w:val="000000"/>
+          <w:kern w:val="0"/>
+          <w:sz w:val="18"/>
+          <w:szCs w:val="18"/>
+          <w14:ligatures w14:val="none"/>
+        </w:rPr>
+        <w:t>assignedBy</w:t>
+      </w:r>
+      <w:proofErr w:type="spellEnd"/>
+      <w:r>
+        <w:rPr>
+          <w:rFonts w:ascii="Courier New" w:eastAsia="Times New Roman" w:hAnsi="Courier New" w:cs="Courier New"/>
+          <w:color w:val="000000"/>
+          <w:kern w:val="0"/>
+          <w:sz w:val="18"/>
+          <w:szCs w:val="18"/>
+          <w14:ligatures w14:val="none"/>
+        </w:rPr>
+        <w:t>": "SUPERVISOR001",</w:t>
       </w:r>
     </w:p>
     <w:p>
@@ -6021,7 +7016,31 @@
           <w:szCs w:val="18"/>
           <w14:ligatures w14:val="none"/>
         </w:rPr>
-        <w:t>"customerId"</w:t>
+        <w:t>"</w:t>
+      </w:r>
+      <w:proofErr w:type="spellStart"/>
+      <w:r>
+        <w:rPr>
+          <w:rFonts w:ascii="Courier New" w:eastAsia="Times New Roman" w:hAnsi="Courier New" w:cs="Courier New"/>
+          <w:color w:val="A31515"/>
+          <w:kern w:val="0"/>
+          <w:sz w:val="18"/>
+          <w:szCs w:val="18"/>
+          <w14:ligatures w14:val="none"/>
+        </w:rPr>
+        <w:t>customerId</w:t>
+      </w:r>
+      <w:proofErr w:type="spellEnd"/>
+      <w:r>
+        <w:rPr>
+          <w:rFonts w:ascii="Courier New" w:eastAsia="Times New Roman" w:hAnsi="Courier New" w:cs="Courier New"/>
+          <w:color w:val="A31515"/>
+          <w:kern w:val="0"/>
+          <w:sz w:val="18"/>
+          <w:szCs w:val="18"/>
+          <w14:ligatures w14:val="none"/>
+        </w:rPr>
+        <w:t>"</w:t>
       </w:r>
       <w:r>
         <w:rPr>
@@ -6371,7 +7390,31 @@
           <w:szCs w:val="18"/>
           <w14:ligatures w14:val="none"/>
         </w:rPr>
-        <w:t>"assignedDepartment"</w:t>
+        <w:t>"</w:t>
+      </w:r>
+      <w:proofErr w:type="spellStart"/>
+      <w:r>
+        <w:rPr>
+          <w:rFonts w:ascii="Courier New" w:eastAsia="Times New Roman" w:hAnsi="Courier New" w:cs="Courier New"/>
+          <w:color w:val="A31515"/>
+          <w:kern w:val="0"/>
+          <w:sz w:val="18"/>
+          <w:szCs w:val="18"/>
+          <w14:ligatures w14:val="none"/>
+        </w:rPr>
+        <w:t>assignedDepartment</w:t>
+      </w:r>
+      <w:proofErr w:type="spellEnd"/>
+      <w:r>
+        <w:rPr>
+          <w:rFonts w:ascii="Courier New" w:eastAsia="Times New Roman" w:hAnsi="Courier New" w:cs="Courier New"/>
+          <w:color w:val="A31515"/>
+          <w:kern w:val="0"/>
+          <w:sz w:val="18"/>
+          <w:szCs w:val="18"/>
+          <w14:ligatures w14:val="none"/>
+        </w:rPr>
+        <w:t>"</w:t>
       </w:r>
       <w:r>
         <w:rPr>
@@ -6441,7 +7484,31 @@
           <w:szCs w:val="18"/>
           <w14:ligatures w14:val="none"/>
         </w:rPr>
-        <w:t>"createdAt"</w:t>
+        <w:t>"</w:t>
+      </w:r>
+      <w:proofErr w:type="spellStart"/>
+      <w:r>
+        <w:rPr>
+          <w:rFonts w:ascii="Courier New" w:eastAsia="Times New Roman" w:hAnsi="Courier New" w:cs="Courier New"/>
+          <w:color w:val="A31515"/>
+          <w:kern w:val="0"/>
+          <w:sz w:val="18"/>
+          <w:szCs w:val="18"/>
+          <w14:ligatures w14:val="none"/>
+        </w:rPr>
+        <w:t>createdAt</w:t>
+      </w:r>
+      <w:proofErr w:type="spellEnd"/>
+      <w:r>
+        <w:rPr>
+          <w:rFonts w:ascii="Courier New" w:eastAsia="Times New Roman" w:hAnsi="Courier New" w:cs="Courier New"/>
+          <w:color w:val="A31515"/>
+          <w:kern w:val="0"/>
+          <w:sz w:val="18"/>
+          <w:szCs w:val="18"/>
+          <w14:ligatures w14:val="none"/>
+        </w:rPr>
+        <w:t>"</w:t>
       </w:r>
       <w:r>
         <w:rPr>
@@ -6511,7 +7578,31 @@
           <w:szCs w:val="18"/>
           <w14:ligatures w14:val="none"/>
         </w:rPr>
-        <w:t>"updatedAt"</w:t>
+        <w:t>"</w:t>
+      </w:r>
+      <w:proofErr w:type="spellStart"/>
+      <w:r>
+        <w:rPr>
+          <w:rFonts w:ascii="Courier New" w:eastAsia="Times New Roman" w:hAnsi="Courier New" w:cs="Courier New"/>
+          <w:color w:val="A31515"/>
+          <w:kern w:val="0"/>
+          <w:sz w:val="18"/>
+          <w:szCs w:val="18"/>
+          <w14:ligatures w14:val="none"/>
+        </w:rPr>
+        <w:t>updatedAt</w:t>
+      </w:r>
+      <w:proofErr w:type="spellEnd"/>
+      <w:r>
+        <w:rPr>
+          <w:rFonts w:ascii="Courier New" w:eastAsia="Times New Roman" w:hAnsi="Courier New" w:cs="Courier New"/>
+          <w:color w:val="A31515"/>
+          <w:kern w:val="0"/>
+          <w:sz w:val="18"/>
+          <w:szCs w:val="18"/>
+          <w14:ligatures w14:val="none"/>
+        </w:rPr>
+        <w:t>"</w:t>
       </w:r>
       <w:r>
         <w:rPr>
@@ -6581,7 +7672,19 @@
           <w:szCs w:val="18"/>
           <w14:ligatures w14:val="none"/>
         </w:rPr>
-        <w:t>"metadata"</w:t>
+        <w:t>"metadata</w:t>
+      </w:r>
+      <w:proofErr w:type="gramStart"/>
+      <w:r>
+        <w:rPr>
+          <w:rFonts w:ascii="Courier New" w:eastAsia="Times New Roman" w:hAnsi="Courier New" w:cs="Courier New"/>
+          <w:color w:val="A31515"/>
+          <w:kern w:val="0"/>
+          <w:sz w:val="18"/>
+          <w:szCs w:val="18"/>
+          <w14:ligatures w14:val="none"/>
+        </w:rPr>
+        <w:t>"</w:t>
       </w:r>
       <w:r>
         <w:rPr>
@@ -6594,6 +7697,7 @@
         </w:rPr>
         <w:t>: {</w:t>
       </w:r>
+      <w:proofErr w:type="gramEnd"/>
     </w:p>
     <w:p>
       <w:pPr>
@@ -6618,6 +7722,7 @@
           <w:szCs w:val="18"/>
           <w14:ligatures w14:val="none"/>
         </w:rPr>
+        <w:lastRenderedPageBreak/>
         <w:t xml:space="preserve">        </w:t>
       </w:r>
       <w:r>
@@ -6629,7 +7734,31 @@
           <w:szCs w:val="18"/>
           <w14:ligatures w14:val="none"/>
         </w:rPr>
-        <w:t>"transactionId"</w:t>
+        <w:t>"</w:t>
+      </w:r>
+      <w:proofErr w:type="spellStart"/>
+      <w:r>
+        <w:rPr>
+          <w:rFonts w:ascii="Courier New" w:eastAsia="Times New Roman" w:hAnsi="Courier New" w:cs="Courier New"/>
+          <w:color w:val="A31515"/>
+          <w:kern w:val="0"/>
+          <w:sz w:val="18"/>
+          <w:szCs w:val="18"/>
+          <w14:ligatures w14:val="none"/>
+        </w:rPr>
+        <w:t>transactionId</w:t>
+      </w:r>
+      <w:proofErr w:type="spellEnd"/>
+      <w:r>
+        <w:rPr>
+          <w:rFonts w:ascii="Courier New" w:eastAsia="Times New Roman" w:hAnsi="Courier New" w:cs="Courier New"/>
+          <w:color w:val="A31515"/>
+          <w:kern w:val="0"/>
+          <w:sz w:val="18"/>
+          <w:szCs w:val="18"/>
+          <w14:ligatures w14:val="none"/>
+        </w:rPr>
+        <w:t>"</w:t>
       </w:r>
       <w:r>
         <w:rPr>
@@ -6839,7 +7968,31 @@
           <w:szCs w:val="18"/>
           <w14:ligatures w14:val="none"/>
         </w:rPr>
-        <w:t>"paymentMethod"</w:t>
+        <w:t>"</w:t>
+      </w:r>
+      <w:proofErr w:type="spellStart"/>
+      <w:r>
+        <w:rPr>
+          <w:rFonts w:ascii="Courier New" w:eastAsia="Times New Roman" w:hAnsi="Courier New" w:cs="Courier New"/>
+          <w:color w:val="A31515"/>
+          <w:kern w:val="0"/>
+          <w:sz w:val="18"/>
+          <w:szCs w:val="18"/>
+          <w14:ligatures w14:val="none"/>
+        </w:rPr>
+        <w:t>paymentMethod</w:t>
+      </w:r>
+      <w:proofErr w:type="spellEnd"/>
+      <w:r>
+        <w:rPr>
+          <w:rFonts w:ascii="Courier New" w:eastAsia="Times New Roman" w:hAnsi="Courier New" w:cs="Courier New"/>
+          <w:color w:val="A31515"/>
+          <w:kern w:val="0"/>
+          <w:sz w:val="18"/>
+          <w:szCs w:val="18"/>
+          <w14:ligatures w14:val="none"/>
+        </w:rPr>
+        <w:t>"</w:t>
       </w:r>
       <w:r>
         <w:rPr>
@@ -6909,7 +8062,31 @@
           <w:szCs w:val="18"/>
           <w14:ligatures w14:val="none"/>
         </w:rPr>
-        <w:t>"errorCode"</w:t>
+        <w:t>"</w:t>
+      </w:r>
+      <w:proofErr w:type="spellStart"/>
+      <w:r>
+        <w:rPr>
+          <w:rFonts w:ascii="Courier New" w:eastAsia="Times New Roman" w:hAnsi="Courier New" w:cs="Courier New"/>
+          <w:color w:val="A31515"/>
+          <w:kern w:val="0"/>
+          <w:sz w:val="18"/>
+          <w:szCs w:val="18"/>
+          <w14:ligatures w14:val="none"/>
+        </w:rPr>
+        <w:t>errorCode</w:t>
+      </w:r>
+      <w:proofErr w:type="spellEnd"/>
+      <w:r>
+        <w:rPr>
+          <w:rFonts w:ascii="Courier New" w:eastAsia="Times New Roman" w:hAnsi="Courier New" w:cs="Courier New"/>
+          <w:color w:val="A31515"/>
+          <w:kern w:val="0"/>
+          <w:sz w:val="18"/>
+          <w:szCs w:val="18"/>
+          <w14:ligatures w14:val="none"/>
+        </w:rPr>
+        <w:t>"</w:t>
       </w:r>
       <w:r>
         <w:rPr>
@@ -7004,7 +8181,7 @@
           <w:rFonts w:ascii="TH SarabunPSK" w:hAnsi="TH SarabunPSK" w:cs="TH SarabunPSK"/>
         </w:rPr>
         <w:pict w14:anchorId="18982788">
-          <v:rect id="_x0000_i1099" style="width:0;height:1.5pt" o:hralign="center" o:hrstd="t" o:hr="t" fillcolor="#a0a0a0" stroked="f"/>
+          <v:rect id="_x0000_i1028" style="width:0;height:1.5pt" o:hralign="center" o:hrstd="t" o:hr="t" fillcolor="#a0a0a0" stroked="f"/>
         </w:pict>
       </w:r>
     </w:p>
@@ -7061,7 +8238,6 @@
           <w:sz w:val="32"/>
           <w:szCs w:val="32"/>
         </w:rPr>
-        <w:lastRenderedPageBreak/>
         <w:t xml:space="preserve"> Kafka Topics and Events</w:t>
       </w:r>
     </w:p>
@@ -7179,7 +8355,25 @@
           <w:sz w:val="32"/>
           <w:szCs w:val="32"/>
         </w:rPr>
-        <w:t>1. Request Created Event</w:t>
+        <w:t xml:space="preserve">1. </w:t>
+      </w:r>
+      <w:proofErr w:type="gramStart"/>
+      <w:r>
+        <w:rPr>
+          <w:rFonts w:ascii="TH SarabunPSK" w:hAnsi="TH SarabunPSK" w:cs="TH SarabunPSK"/>
+          <w:sz w:val="32"/>
+          <w:szCs w:val="32"/>
+        </w:rPr>
+        <w:t>Request</w:t>
+      </w:r>
+      <w:proofErr w:type="gramEnd"/>
+      <w:r>
+        <w:rPr>
+          <w:rFonts w:ascii="TH SarabunPSK" w:hAnsi="TH SarabunPSK" w:cs="TH SarabunPSK"/>
+          <w:sz w:val="32"/>
+          <w:szCs w:val="32"/>
+        </w:rPr>
+        <w:t xml:space="preserve"> Created Event</w:t>
       </w:r>
     </w:p>
     <w:p>
@@ -7191,6 +8385,7 @@
           <w:szCs w:val="32"/>
         </w:rPr>
       </w:pPr>
+      <w:proofErr w:type="spellStart"/>
       <w:r>
         <w:rPr>
           <w:rFonts w:ascii="TH SarabunPSK" w:hAnsi="TH SarabunPSK" w:cs="TH SarabunPSK"/>
@@ -7199,6 +8394,7 @@
         </w:rPr>
         <w:t>json</w:t>
       </w:r>
+      <w:proofErr w:type="spellEnd"/>
     </w:p>
     <w:p>
       <w:pPr>
@@ -7233,7 +8429,25 @@
           <w:sz w:val="32"/>
           <w:szCs w:val="32"/>
         </w:rPr>
-        <w:t xml:space="preserve">    "eventType": "REQUEST_CREATED",</w:t>
+        <w:t xml:space="preserve">    "</w:t>
+      </w:r>
+      <w:proofErr w:type="spellStart"/>
+      <w:r>
+        <w:rPr>
+          <w:rFonts w:ascii="TH SarabunPSK" w:hAnsi="TH SarabunPSK" w:cs="TH SarabunPSK"/>
+          <w:sz w:val="32"/>
+          <w:szCs w:val="32"/>
+        </w:rPr>
+        <w:t>eventType</w:t>
+      </w:r>
+      <w:proofErr w:type="spellEnd"/>
+      <w:r>
+        <w:rPr>
+          <w:rFonts w:ascii="TH SarabunPSK" w:hAnsi="TH SarabunPSK" w:cs="TH SarabunPSK"/>
+          <w:sz w:val="32"/>
+          <w:szCs w:val="32"/>
+        </w:rPr>
+        <w:t>": "REQUEST_CREATED",</w:t>
       </w:r>
     </w:p>
     <w:p>
@@ -7251,7 +8465,25 @@
           <w:sz w:val="32"/>
           <w:szCs w:val="32"/>
         </w:rPr>
-        <w:t xml:space="preserve">    "requestId": 1001,</w:t>
+        <w:t xml:space="preserve">    "</w:t>
+      </w:r>
+      <w:proofErr w:type="spellStart"/>
+      <w:r>
+        <w:rPr>
+          <w:rFonts w:ascii="TH SarabunPSK" w:hAnsi="TH SarabunPSK" w:cs="TH SarabunPSK"/>
+          <w:sz w:val="32"/>
+          <w:szCs w:val="32"/>
+        </w:rPr>
+        <w:t>requestId</w:t>
+      </w:r>
+      <w:proofErr w:type="spellEnd"/>
+      <w:r>
+        <w:rPr>
+          <w:rFonts w:ascii="TH SarabunPSK" w:hAnsi="TH SarabunPSK" w:cs="TH SarabunPSK"/>
+          <w:sz w:val="32"/>
+          <w:szCs w:val="32"/>
+        </w:rPr>
+        <w:t>": 1001,</w:t>
       </w:r>
     </w:p>
     <w:p>
@@ -7269,7 +8501,25 @@
           <w:sz w:val="32"/>
           <w:szCs w:val="32"/>
         </w:rPr>
-        <w:t xml:space="preserve">    "customerId": "CUST123",</w:t>
+        <w:t xml:space="preserve">    "</w:t>
+      </w:r>
+      <w:proofErr w:type="spellStart"/>
+      <w:r>
+        <w:rPr>
+          <w:rFonts w:ascii="TH SarabunPSK" w:hAnsi="TH SarabunPSK" w:cs="TH SarabunPSK"/>
+          <w:sz w:val="32"/>
+          <w:szCs w:val="32"/>
+        </w:rPr>
+        <w:t>customerId</w:t>
+      </w:r>
+      <w:proofErr w:type="spellEnd"/>
+      <w:r>
+        <w:rPr>
+          <w:rFonts w:ascii="TH SarabunPSK" w:hAnsi="TH SarabunPSK" w:cs="TH SarabunPSK"/>
+          <w:sz w:val="32"/>
+          <w:szCs w:val="32"/>
+        </w:rPr>
+        <w:t>": "CUST123",</w:t>
       </w:r>
     </w:p>
     <w:p>
@@ -7341,7 +8591,25 @@
           <w:sz w:val="32"/>
           <w:szCs w:val="32"/>
         </w:rPr>
-        <w:t>2. Request Updated Event</w:t>
+        <w:t xml:space="preserve">2. </w:t>
+      </w:r>
+      <w:proofErr w:type="gramStart"/>
+      <w:r>
+        <w:rPr>
+          <w:rFonts w:ascii="TH SarabunPSK" w:hAnsi="TH SarabunPSK" w:cs="TH SarabunPSK"/>
+          <w:sz w:val="32"/>
+          <w:szCs w:val="32"/>
+        </w:rPr>
+        <w:t>Request</w:t>
+      </w:r>
+      <w:proofErr w:type="gramEnd"/>
+      <w:r>
+        <w:rPr>
+          <w:rFonts w:ascii="TH SarabunPSK" w:hAnsi="TH SarabunPSK" w:cs="TH SarabunPSK"/>
+          <w:sz w:val="32"/>
+          <w:szCs w:val="32"/>
+        </w:rPr>
+        <w:t xml:space="preserve"> Updated Event</w:t>
       </w:r>
     </w:p>
     <w:p>
@@ -7353,6 +8621,7 @@
           <w:szCs w:val="32"/>
         </w:rPr>
       </w:pPr>
+      <w:proofErr w:type="spellStart"/>
       <w:r>
         <w:rPr>
           <w:rFonts w:ascii="TH SarabunPSK" w:hAnsi="TH SarabunPSK" w:cs="TH SarabunPSK"/>
@@ -7361,6 +8630,7 @@
         </w:rPr>
         <w:t>json</w:t>
       </w:r>
+      <w:proofErr w:type="spellEnd"/>
     </w:p>
     <w:p>
       <w:pPr>
@@ -7395,7 +8665,26 @@
           <w:sz w:val="32"/>
           <w:szCs w:val="32"/>
         </w:rPr>
-        <w:t xml:space="preserve">    "eventType": "REQUEST_UPDATED",</w:t>
+        <w:lastRenderedPageBreak/>
+        <w:t xml:space="preserve">    "</w:t>
+      </w:r>
+      <w:proofErr w:type="spellStart"/>
+      <w:r>
+        <w:rPr>
+          <w:rFonts w:ascii="TH SarabunPSK" w:hAnsi="TH SarabunPSK" w:cs="TH SarabunPSK"/>
+          <w:sz w:val="32"/>
+          <w:szCs w:val="32"/>
+        </w:rPr>
+        <w:t>eventType</w:t>
+      </w:r>
+      <w:proofErr w:type="spellEnd"/>
+      <w:r>
+        <w:rPr>
+          <w:rFonts w:ascii="TH SarabunPSK" w:hAnsi="TH SarabunPSK" w:cs="TH SarabunPSK"/>
+          <w:sz w:val="32"/>
+          <w:szCs w:val="32"/>
+        </w:rPr>
+        <w:t>": "REQUEST_UPDATED",</w:t>
       </w:r>
     </w:p>
     <w:p>
@@ -7413,7 +8702,25 @@
           <w:sz w:val="32"/>
           <w:szCs w:val="32"/>
         </w:rPr>
-        <w:t xml:space="preserve">    "requestId": 1001,</w:t>
+        <w:t xml:space="preserve">    "</w:t>
+      </w:r>
+      <w:proofErr w:type="spellStart"/>
+      <w:r>
+        <w:rPr>
+          <w:rFonts w:ascii="TH SarabunPSK" w:hAnsi="TH SarabunPSK" w:cs="TH SarabunPSK"/>
+          <w:sz w:val="32"/>
+          <w:szCs w:val="32"/>
+        </w:rPr>
+        <w:t>requestId</w:t>
+      </w:r>
+      <w:proofErr w:type="spellEnd"/>
+      <w:r>
+        <w:rPr>
+          <w:rFonts w:ascii="TH SarabunPSK" w:hAnsi="TH SarabunPSK" w:cs="TH SarabunPSK"/>
+          <w:sz w:val="32"/>
+          <w:szCs w:val="32"/>
+        </w:rPr>
+        <w:t>": 1001,</w:t>
       </w:r>
     </w:p>
     <w:p>
@@ -7431,8 +8738,18 @@
           <w:sz w:val="32"/>
           <w:szCs w:val="32"/>
         </w:rPr>
-        <w:t xml:space="preserve">    "changes": {</w:t>
-      </w:r>
+        <w:t xml:space="preserve">    "changes</w:t>
+      </w:r>
+      <w:proofErr w:type="gramStart"/>
+      <w:r>
+        <w:rPr>
+          <w:rFonts w:ascii="TH SarabunPSK" w:hAnsi="TH SarabunPSK" w:cs="TH SarabunPSK"/>
+          <w:sz w:val="32"/>
+          <w:szCs w:val="32"/>
+        </w:rPr>
+        <w:t>": {</w:t>
+      </w:r>
+      <w:proofErr w:type="gramEnd"/>
     </w:p>
     <w:p>
       <w:pPr>
@@ -7467,7 +8784,25 @@
           <w:sz w:val="32"/>
           <w:szCs w:val="32"/>
         </w:rPr>
-        <w:t xml:space="preserve">        "assignedDepartment": "PAYMENTS_DEPT"</w:t>
+        <w:t xml:space="preserve">        "</w:t>
+      </w:r>
+      <w:proofErr w:type="spellStart"/>
+      <w:r>
+        <w:rPr>
+          <w:rFonts w:ascii="TH SarabunPSK" w:hAnsi="TH SarabunPSK" w:cs="TH SarabunPSK"/>
+          <w:sz w:val="32"/>
+          <w:szCs w:val="32"/>
+        </w:rPr>
+        <w:t>assignedDepartment</w:t>
+      </w:r>
+      <w:proofErr w:type="spellEnd"/>
+      <w:r>
+        <w:rPr>
+          <w:rFonts w:ascii="TH SarabunPSK" w:hAnsi="TH SarabunPSK" w:cs="TH SarabunPSK"/>
+          <w:sz w:val="32"/>
+          <w:szCs w:val="32"/>
+        </w:rPr>
+        <w:t>": "PAYMENTS_DEPT"</w:t>
       </w:r>
     </w:p>
     <w:p>
@@ -7566,7 +8901,6 @@
           <w:sz w:val="32"/>
           <w:szCs w:val="32"/>
         </w:rPr>
-        <w:lastRenderedPageBreak/>
         <w:t>2. Status Events Topic</w:t>
       </w:r>
     </w:p>
@@ -7601,7 +8935,25 @@
           <w:sz w:val="32"/>
           <w:szCs w:val="32"/>
         </w:rPr>
-        <w:t>Purpose: Handles status changes and notifications</w:t>
+        <w:t xml:space="preserve">Purpose: </w:t>
+      </w:r>
+      <w:proofErr w:type="gramStart"/>
+      <w:r>
+        <w:rPr>
+          <w:rFonts w:ascii="TH SarabunPSK" w:hAnsi="TH SarabunPSK" w:cs="TH SarabunPSK"/>
+          <w:sz w:val="32"/>
+          <w:szCs w:val="32"/>
+        </w:rPr>
+        <w:t>Handles</w:t>
+      </w:r>
+      <w:proofErr w:type="gramEnd"/>
+      <w:r>
+        <w:rPr>
+          <w:rFonts w:ascii="TH SarabunPSK" w:hAnsi="TH SarabunPSK" w:cs="TH SarabunPSK"/>
+          <w:sz w:val="32"/>
+          <w:szCs w:val="32"/>
+        </w:rPr>
+        <w:t xml:space="preserve"> status changes and notifications</w:t>
       </w:r>
     </w:p>
     <w:p>
@@ -7629,6 +8981,7 @@
           <w:szCs w:val="32"/>
         </w:rPr>
       </w:pPr>
+      <w:proofErr w:type="spellStart"/>
       <w:r>
         <w:rPr>
           <w:rFonts w:ascii="TH SarabunPSK" w:hAnsi="TH SarabunPSK" w:cs="TH SarabunPSK"/>
@@ -7637,6 +8990,7 @@
         </w:rPr>
         <w:t>json</w:t>
       </w:r>
+      <w:proofErr w:type="spellEnd"/>
     </w:p>
     <w:p>
       <w:pPr>
@@ -7669,75 +9023,165 @@
           <w:sz w:val="32"/>
           <w:szCs w:val="32"/>
         </w:rPr>
-        <w:t xml:space="preserve">    "eventType": "STATUS_CHANGED",</w:t>
-      </w:r>
-    </w:p>
-    <w:p>
-      <w:pPr>
-        <w:rPr>
-          <w:rFonts w:ascii="TH SarabunPSK" w:hAnsi="TH SarabunPSK" w:cs="TH SarabunPSK"/>
-          <w:sz w:val="32"/>
-          <w:szCs w:val="32"/>
-        </w:rPr>
-      </w:pPr>
-      <w:r>
-        <w:rPr>
-          <w:rFonts w:ascii="TH SarabunPSK" w:hAnsi="TH SarabunPSK" w:cs="TH SarabunPSK"/>
-          <w:sz w:val="32"/>
-          <w:szCs w:val="32"/>
-        </w:rPr>
-        <w:t xml:space="preserve">    "requestId": 1001,</w:t>
-      </w:r>
-    </w:p>
-    <w:p>
-      <w:pPr>
-        <w:rPr>
-          <w:rFonts w:ascii="TH SarabunPSK" w:hAnsi="TH SarabunPSK" w:cs="TH SarabunPSK"/>
-          <w:sz w:val="32"/>
-          <w:szCs w:val="32"/>
-        </w:rPr>
-      </w:pPr>
-      <w:r>
-        <w:rPr>
-          <w:rFonts w:ascii="TH SarabunPSK" w:hAnsi="TH SarabunPSK" w:cs="TH SarabunPSK"/>
-          <w:sz w:val="32"/>
-          <w:szCs w:val="32"/>
-        </w:rPr>
-        <w:t xml:space="preserve">    "oldStatus": "NEW",</w:t>
-      </w:r>
-    </w:p>
-    <w:p>
-      <w:pPr>
-        <w:rPr>
-          <w:rFonts w:ascii="TH SarabunPSK" w:hAnsi="TH SarabunPSK" w:cs="TH SarabunPSK"/>
-          <w:sz w:val="32"/>
-          <w:szCs w:val="32"/>
-        </w:rPr>
-      </w:pPr>
-      <w:r>
-        <w:rPr>
-          <w:rFonts w:ascii="TH SarabunPSK" w:hAnsi="TH SarabunPSK" w:cs="TH SarabunPSK"/>
-          <w:sz w:val="32"/>
-          <w:szCs w:val="32"/>
-        </w:rPr>
-        <w:t xml:space="preserve">    "newStatus": "IN_PROGRESS",</w:t>
-      </w:r>
-    </w:p>
-    <w:p>
-      <w:pPr>
-        <w:rPr>
-          <w:rFonts w:ascii="TH SarabunPSK" w:hAnsi="TH SarabunPSK" w:cs="TH SarabunPSK"/>
-          <w:sz w:val="32"/>
-          <w:szCs w:val="32"/>
-        </w:rPr>
-      </w:pPr>
-      <w:r>
-        <w:rPr>
-          <w:rFonts w:ascii="TH SarabunPSK" w:hAnsi="TH SarabunPSK" w:cs="TH SarabunPSK"/>
-          <w:sz w:val="32"/>
-          <w:szCs w:val="32"/>
-        </w:rPr>
-        <w:t xml:space="preserve">    "updatedBy": "AGENT007",</w:t>
+        <w:t xml:space="preserve">    "</w:t>
+      </w:r>
+      <w:proofErr w:type="spellStart"/>
+      <w:r>
+        <w:rPr>
+          <w:rFonts w:ascii="TH SarabunPSK" w:hAnsi="TH SarabunPSK" w:cs="TH SarabunPSK"/>
+          <w:sz w:val="32"/>
+          <w:szCs w:val="32"/>
+        </w:rPr>
+        <w:t>eventType</w:t>
+      </w:r>
+      <w:proofErr w:type="spellEnd"/>
+      <w:r>
+        <w:rPr>
+          <w:rFonts w:ascii="TH SarabunPSK" w:hAnsi="TH SarabunPSK" w:cs="TH SarabunPSK"/>
+          <w:sz w:val="32"/>
+          <w:szCs w:val="32"/>
+        </w:rPr>
+        <w:t>": "STATUS_CHANGED",</w:t>
+      </w:r>
+    </w:p>
+    <w:p>
+      <w:pPr>
+        <w:rPr>
+          <w:rFonts w:ascii="TH SarabunPSK" w:hAnsi="TH SarabunPSK" w:cs="TH SarabunPSK"/>
+          <w:sz w:val="32"/>
+          <w:szCs w:val="32"/>
+        </w:rPr>
+      </w:pPr>
+      <w:r>
+        <w:rPr>
+          <w:rFonts w:ascii="TH SarabunPSK" w:hAnsi="TH SarabunPSK" w:cs="TH SarabunPSK"/>
+          <w:sz w:val="32"/>
+          <w:szCs w:val="32"/>
+        </w:rPr>
+        <w:t xml:space="preserve">    "</w:t>
+      </w:r>
+      <w:proofErr w:type="spellStart"/>
+      <w:r>
+        <w:rPr>
+          <w:rFonts w:ascii="TH SarabunPSK" w:hAnsi="TH SarabunPSK" w:cs="TH SarabunPSK"/>
+          <w:sz w:val="32"/>
+          <w:szCs w:val="32"/>
+        </w:rPr>
+        <w:t>requestId</w:t>
+      </w:r>
+      <w:proofErr w:type="spellEnd"/>
+      <w:r>
+        <w:rPr>
+          <w:rFonts w:ascii="TH SarabunPSK" w:hAnsi="TH SarabunPSK" w:cs="TH SarabunPSK"/>
+          <w:sz w:val="32"/>
+          <w:szCs w:val="32"/>
+        </w:rPr>
+        <w:t>": 1001,</w:t>
+      </w:r>
+    </w:p>
+    <w:p>
+      <w:pPr>
+        <w:rPr>
+          <w:rFonts w:ascii="TH SarabunPSK" w:hAnsi="TH SarabunPSK" w:cs="TH SarabunPSK"/>
+          <w:sz w:val="32"/>
+          <w:szCs w:val="32"/>
+        </w:rPr>
+      </w:pPr>
+      <w:r>
+        <w:rPr>
+          <w:rFonts w:ascii="TH SarabunPSK" w:hAnsi="TH SarabunPSK" w:cs="TH SarabunPSK"/>
+          <w:sz w:val="32"/>
+          <w:szCs w:val="32"/>
+        </w:rPr>
+        <w:t xml:space="preserve">    "</w:t>
+      </w:r>
+      <w:proofErr w:type="spellStart"/>
+      <w:r>
+        <w:rPr>
+          <w:rFonts w:ascii="TH SarabunPSK" w:hAnsi="TH SarabunPSK" w:cs="TH SarabunPSK"/>
+          <w:sz w:val="32"/>
+          <w:szCs w:val="32"/>
+        </w:rPr>
+        <w:t>oldStatus</w:t>
+      </w:r>
+      <w:proofErr w:type="spellEnd"/>
+      <w:r>
+        <w:rPr>
+          <w:rFonts w:ascii="TH SarabunPSK" w:hAnsi="TH SarabunPSK" w:cs="TH SarabunPSK"/>
+          <w:sz w:val="32"/>
+          <w:szCs w:val="32"/>
+        </w:rPr>
+        <w:t>": "NEW",</w:t>
+      </w:r>
+    </w:p>
+    <w:p>
+      <w:pPr>
+        <w:rPr>
+          <w:rFonts w:ascii="TH SarabunPSK" w:hAnsi="TH SarabunPSK" w:cs="TH SarabunPSK"/>
+          <w:sz w:val="32"/>
+          <w:szCs w:val="32"/>
+        </w:rPr>
+      </w:pPr>
+      <w:r>
+        <w:rPr>
+          <w:rFonts w:ascii="TH SarabunPSK" w:hAnsi="TH SarabunPSK" w:cs="TH SarabunPSK"/>
+          <w:sz w:val="32"/>
+          <w:szCs w:val="32"/>
+        </w:rPr>
+        <w:t xml:space="preserve">    "</w:t>
+      </w:r>
+      <w:proofErr w:type="spellStart"/>
+      <w:r>
+        <w:rPr>
+          <w:rFonts w:ascii="TH SarabunPSK" w:hAnsi="TH SarabunPSK" w:cs="TH SarabunPSK"/>
+          <w:sz w:val="32"/>
+          <w:szCs w:val="32"/>
+        </w:rPr>
+        <w:t>newStatus</w:t>
+      </w:r>
+      <w:proofErr w:type="spellEnd"/>
+      <w:r>
+        <w:rPr>
+          <w:rFonts w:ascii="TH SarabunPSK" w:hAnsi="TH SarabunPSK" w:cs="TH SarabunPSK"/>
+          <w:sz w:val="32"/>
+          <w:szCs w:val="32"/>
+        </w:rPr>
+        <w:t>": "IN_PROGRESS",</w:t>
+      </w:r>
+    </w:p>
+    <w:p>
+      <w:pPr>
+        <w:rPr>
+          <w:rFonts w:ascii="TH SarabunPSK" w:hAnsi="TH SarabunPSK" w:cs="TH SarabunPSK"/>
+          <w:sz w:val="32"/>
+          <w:szCs w:val="32"/>
+        </w:rPr>
+      </w:pPr>
+      <w:r>
+        <w:rPr>
+          <w:rFonts w:ascii="TH SarabunPSK" w:hAnsi="TH SarabunPSK" w:cs="TH SarabunPSK"/>
+          <w:sz w:val="32"/>
+          <w:szCs w:val="32"/>
+        </w:rPr>
+        <w:t xml:space="preserve">    "</w:t>
+      </w:r>
+      <w:proofErr w:type="spellStart"/>
+      <w:r>
+        <w:rPr>
+          <w:rFonts w:ascii="TH SarabunPSK" w:hAnsi="TH SarabunPSK" w:cs="TH SarabunPSK"/>
+          <w:sz w:val="32"/>
+          <w:szCs w:val="32"/>
+        </w:rPr>
+        <w:t>updatedBy</w:t>
+      </w:r>
+      <w:proofErr w:type="spellEnd"/>
+      <w:r>
+        <w:rPr>
+          <w:rFonts w:ascii="TH SarabunPSK" w:hAnsi="TH SarabunPSK" w:cs="TH SarabunPSK"/>
+          <w:sz w:val="32"/>
+          <w:szCs w:val="32"/>
+        </w:rPr>
+        <w:t>": "AGENT007",</w:t>
       </w:r>
     </w:p>
     <w:p>
@@ -7820,8 +9264,18 @@
           <w:sz w:val="32"/>
           <w:szCs w:val="32"/>
         </w:rPr>
-        <w:t>Topic Name: assignment-events</w:t>
-      </w:r>
+        <w:t xml:space="preserve">Topic Name: </w:t>
+      </w:r>
+      <w:proofErr w:type="gramStart"/>
+      <w:r>
+        <w:rPr>
+          <w:rFonts w:ascii="TH SarabunPSK" w:hAnsi="TH SarabunPSK" w:cs="TH SarabunPSK"/>
+          <w:sz w:val="32"/>
+          <w:szCs w:val="32"/>
+        </w:rPr>
+        <w:t>assignment-events</w:t>
+      </w:r>
+      <w:proofErr w:type="gramEnd"/>
     </w:p>
     <w:p>
       <w:pPr>
@@ -7854,6 +9308,7 @@
           <w:sz w:val="32"/>
           <w:szCs w:val="32"/>
         </w:rPr>
+        <w:lastRenderedPageBreak/>
         <w:t>Event Example:</w:t>
       </w:r>
     </w:p>
@@ -7865,6 +9320,7 @@
           <w:szCs w:val="32"/>
         </w:rPr>
       </w:pPr>
+      <w:proofErr w:type="spellStart"/>
       <w:r>
         <w:rPr>
           <w:rFonts w:ascii="TH SarabunPSK" w:hAnsi="TH SarabunPSK" w:cs="TH SarabunPSK"/>
@@ -7873,6 +9329,7 @@
         </w:rPr>
         <w:t>json</w:t>
       </w:r>
+      <w:proofErr w:type="spellEnd"/>
     </w:p>
     <w:p>
       <w:pPr>
@@ -7905,58 +9362,130 @@
           <w:sz w:val="32"/>
           <w:szCs w:val="32"/>
         </w:rPr>
-        <w:t xml:space="preserve">    "eventType": "REQUEST_ASSIGNED",</w:t>
-      </w:r>
-    </w:p>
-    <w:p>
-      <w:pPr>
-        <w:rPr>
-          <w:rFonts w:ascii="TH SarabunPSK" w:hAnsi="TH SarabunPSK" w:cs="TH SarabunPSK"/>
-          <w:sz w:val="32"/>
-          <w:szCs w:val="32"/>
-        </w:rPr>
-      </w:pPr>
-      <w:r>
-        <w:rPr>
-          <w:rFonts w:ascii="TH SarabunPSK" w:hAnsi="TH SarabunPSK" w:cs="TH SarabunPSK"/>
-          <w:sz w:val="32"/>
-          <w:szCs w:val="32"/>
-        </w:rPr>
-        <w:t xml:space="preserve">    "requestId": 1001,</w:t>
-      </w:r>
-    </w:p>
-    <w:p>
-      <w:pPr>
-        <w:rPr>
-          <w:rFonts w:ascii="TH SarabunPSK" w:hAnsi="TH SarabunPSK" w:cs="TH SarabunPSK"/>
-          <w:sz w:val="32"/>
-          <w:szCs w:val="32"/>
-        </w:rPr>
-      </w:pPr>
-      <w:r>
-        <w:rPr>
-          <w:rFonts w:ascii="TH SarabunPSK" w:hAnsi="TH SarabunPSK" w:cs="TH SarabunPSK"/>
-          <w:sz w:val="32"/>
-          <w:szCs w:val="32"/>
-        </w:rPr>
-        <w:t xml:space="preserve">    "departmentId": "DEPT001",</w:t>
-      </w:r>
-    </w:p>
-    <w:p>
-      <w:pPr>
-        <w:rPr>
-          <w:rFonts w:ascii="TH SarabunPSK" w:hAnsi="TH SarabunPSK" w:cs="TH SarabunPSK"/>
-          <w:sz w:val="32"/>
-          <w:szCs w:val="32"/>
-        </w:rPr>
-      </w:pPr>
-      <w:r>
-        <w:rPr>
-          <w:rFonts w:ascii="TH SarabunPSK" w:hAnsi="TH SarabunPSK" w:cs="TH SarabunPSK"/>
-          <w:sz w:val="32"/>
-          <w:szCs w:val="32"/>
-        </w:rPr>
-        <w:t xml:space="preserve">    "assignedBy": "SUPERVISOR001",</w:t>
+        <w:t xml:space="preserve">    "</w:t>
+      </w:r>
+      <w:proofErr w:type="spellStart"/>
+      <w:r>
+        <w:rPr>
+          <w:rFonts w:ascii="TH SarabunPSK" w:hAnsi="TH SarabunPSK" w:cs="TH SarabunPSK"/>
+          <w:sz w:val="32"/>
+          <w:szCs w:val="32"/>
+        </w:rPr>
+        <w:t>eventType</w:t>
+      </w:r>
+      <w:proofErr w:type="spellEnd"/>
+      <w:r>
+        <w:rPr>
+          <w:rFonts w:ascii="TH SarabunPSK" w:hAnsi="TH SarabunPSK" w:cs="TH SarabunPSK"/>
+          <w:sz w:val="32"/>
+          <w:szCs w:val="32"/>
+        </w:rPr>
+        <w:t>": "REQUEST_ASSIGNED",</w:t>
+      </w:r>
+    </w:p>
+    <w:p>
+      <w:pPr>
+        <w:rPr>
+          <w:rFonts w:ascii="TH SarabunPSK" w:hAnsi="TH SarabunPSK" w:cs="TH SarabunPSK"/>
+          <w:sz w:val="32"/>
+          <w:szCs w:val="32"/>
+        </w:rPr>
+      </w:pPr>
+      <w:r>
+        <w:rPr>
+          <w:rFonts w:ascii="TH SarabunPSK" w:hAnsi="TH SarabunPSK" w:cs="TH SarabunPSK"/>
+          <w:sz w:val="32"/>
+          <w:szCs w:val="32"/>
+        </w:rPr>
+        <w:t xml:space="preserve">    "</w:t>
+      </w:r>
+      <w:proofErr w:type="spellStart"/>
+      <w:r>
+        <w:rPr>
+          <w:rFonts w:ascii="TH SarabunPSK" w:hAnsi="TH SarabunPSK" w:cs="TH SarabunPSK"/>
+          <w:sz w:val="32"/>
+          <w:szCs w:val="32"/>
+        </w:rPr>
+        <w:t>requestId</w:t>
+      </w:r>
+      <w:proofErr w:type="spellEnd"/>
+      <w:r>
+        <w:rPr>
+          <w:rFonts w:ascii="TH SarabunPSK" w:hAnsi="TH SarabunPSK" w:cs="TH SarabunPSK"/>
+          <w:sz w:val="32"/>
+          <w:szCs w:val="32"/>
+        </w:rPr>
+        <w:t>": 1001,</w:t>
+      </w:r>
+    </w:p>
+    <w:p>
+      <w:pPr>
+        <w:rPr>
+          <w:rFonts w:ascii="TH SarabunPSK" w:hAnsi="TH SarabunPSK" w:cs="TH SarabunPSK"/>
+          <w:sz w:val="32"/>
+          <w:szCs w:val="32"/>
+        </w:rPr>
+      </w:pPr>
+      <w:r>
+        <w:rPr>
+          <w:rFonts w:ascii="TH SarabunPSK" w:hAnsi="TH SarabunPSK" w:cs="TH SarabunPSK"/>
+          <w:sz w:val="32"/>
+          <w:szCs w:val="32"/>
+        </w:rPr>
+        <w:t xml:space="preserve">    "</w:t>
+      </w:r>
+      <w:proofErr w:type="spellStart"/>
+      <w:r>
+        <w:rPr>
+          <w:rFonts w:ascii="TH SarabunPSK" w:hAnsi="TH SarabunPSK" w:cs="TH SarabunPSK"/>
+          <w:sz w:val="32"/>
+          <w:szCs w:val="32"/>
+        </w:rPr>
+        <w:t>departmentId</w:t>
+      </w:r>
+      <w:proofErr w:type="spellEnd"/>
+      <w:r>
+        <w:rPr>
+          <w:rFonts w:ascii="TH SarabunPSK" w:hAnsi="TH SarabunPSK" w:cs="TH SarabunPSK"/>
+          <w:sz w:val="32"/>
+          <w:szCs w:val="32"/>
+        </w:rPr>
+        <w:t>": "DEPT001",</w:t>
+      </w:r>
+    </w:p>
+    <w:p>
+      <w:pPr>
+        <w:rPr>
+          <w:rFonts w:ascii="TH SarabunPSK" w:hAnsi="TH SarabunPSK" w:cs="TH SarabunPSK"/>
+          <w:sz w:val="32"/>
+          <w:szCs w:val="32"/>
+        </w:rPr>
+      </w:pPr>
+      <w:r>
+        <w:rPr>
+          <w:rFonts w:ascii="TH SarabunPSK" w:hAnsi="TH SarabunPSK" w:cs="TH SarabunPSK"/>
+          <w:sz w:val="32"/>
+          <w:szCs w:val="32"/>
+        </w:rPr>
+        <w:t xml:space="preserve">    "</w:t>
+      </w:r>
+      <w:proofErr w:type="spellStart"/>
+      <w:r>
+        <w:rPr>
+          <w:rFonts w:ascii="TH SarabunPSK" w:hAnsi="TH SarabunPSK" w:cs="TH SarabunPSK"/>
+          <w:sz w:val="32"/>
+          <w:szCs w:val="32"/>
+        </w:rPr>
+        <w:t>assignedBy</w:t>
+      </w:r>
+      <w:proofErr w:type="spellEnd"/>
+      <w:r>
+        <w:rPr>
+          <w:rFonts w:ascii="TH SarabunPSK" w:hAnsi="TH SarabunPSK" w:cs="TH SarabunPSK"/>
+          <w:sz w:val="32"/>
+          <w:szCs w:val="32"/>
+        </w:rPr>
+        <w:t>": "SUPERVISOR001",</w:t>
       </w:r>
     </w:p>
     <w:p>
@@ -8028,7 +9557,6 @@
           <w:sz w:val="32"/>
           <w:szCs w:val="32"/>
         </w:rPr>
-        <w:lastRenderedPageBreak/>
         <w:t>Enums and Constants</w:t>
       </w:r>
     </w:p>
@@ -8045,13 +9573,23 @@
           <w:bCs/>
         </w:rPr>
       </w:pPr>
+      <w:proofErr w:type="spellStart"/>
       <w:r>
         <w:rPr>
           <w:rFonts w:ascii="TH SarabunPSK" w:hAnsi="TH SarabunPSK" w:cs="TH SarabunPSK"/>
           <w:b/>
           <w:bCs/>
         </w:rPr>
-        <w:t>RequestType:</w:t>
+        <w:t>RequestType</w:t>
+      </w:r>
+      <w:proofErr w:type="spellEnd"/>
+      <w:r>
+        <w:rPr>
+          <w:rFonts w:ascii="TH SarabunPSK" w:hAnsi="TH SarabunPSK" w:cs="TH SarabunPSK"/>
+          <w:b/>
+          <w:bCs/>
+        </w:rPr>
+        <w:t>:</w:t>
       </w:r>
     </w:p>
     <w:p>
@@ -8146,6 +9684,7 @@
           <w:szCs w:val="28"/>
         </w:rPr>
       </w:pPr>
+      <w:proofErr w:type="spellStart"/>
       <w:r>
         <w:rPr>
           <w:rFonts w:ascii="TH SarabunPSK" w:hAnsi="TH SarabunPSK" w:cs="TH SarabunPSK"/>
@@ -8154,7 +9693,18 @@
           <w:sz w:val="28"/>
           <w:szCs w:val="28"/>
         </w:rPr>
-        <w:t>RequestStatus:</w:t>
+        <w:t>RequestStatus</w:t>
+      </w:r>
+      <w:proofErr w:type="spellEnd"/>
+      <w:r>
+        <w:rPr>
+          <w:rFonts w:ascii="TH SarabunPSK" w:hAnsi="TH SarabunPSK" w:cs="TH SarabunPSK"/>
+          <w:b/>
+          <w:bCs/>
+          <w:sz w:val="28"/>
+          <w:szCs w:val="28"/>
+        </w:rPr>
+        <w:t>:</w:t>
       </w:r>
     </w:p>
     <w:p>
@@ -8249,6 +9799,7 @@
           <w:szCs w:val="28"/>
         </w:rPr>
       </w:pPr>
+      <w:proofErr w:type="spellStart"/>
       <w:r>
         <w:rPr>
           <w:rFonts w:ascii="TH SarabunPSK" w:hAnsi="TH SarabunPSK" w:cs="TH SarabunPSK"/>
@@ -8257,151 +9808,10 @@
           <w:sz w:val="28"/>
           <w:szCs w:val="28"/>
         </w:rPr>
-        <w:t>RequestPriority:</w:t>
-      </w:r>
-    </w:p>
-    <w:p>
-      <w:pPr>
-        <w:ind w:left="1440"/>
-        <w:rPr>
-          <w:rFonts w:ascii="TH SarabunPSK" w:hAnsi="TH SarabunPSK" w:cs="TH SarabunPSK"/>
-        </w:rPr>
-      </w:pPr>
-      <w:r>
-        <w:rPr>
-          <w:rFonts w:ascii="TH SarabunPSK" w:hAnsi="TH SarabunPSK" w:cs="TH SarabunPSK"/>
-        </w:rPr>
-        <w:t>- LOW</w:t>
-      </w:r>
-    </w:p>
-    <w:p>
-      <w:pPr>
-        <w:ind w:left="1440"/>
-        <w:rPr>
-          <w:rFonts w:ascii="TH SarabunPSK" w:hAnsi="TH SarabunPSK" w:cs="TH SarabunPSK"/>
-        </w:rPr>
-      </w:pPr>
-      <w:r>
-        <w:rPr>
-          <w:rFonts w:ascii="TH SarabunPSK" w:hAnsi="TH SarabunPSK" w:cs="TH SarabunPSK"/>
-        </w:rPr>
-        <w:t>- MEDIUM</w:t>
-      </w:r>
-    </w:p>
-    <w:p>
-      <w:pPr>
-        <w:ind w:left="1440"/>
-        <w:rPr>
-          <w:rFonts w:ascii="TH SarabunPSK" w:hAnsi="TH SarabunPSK" w:cs="TH SarabunPSK"/>
-        </w:rPr>
-      </w:pPr>
-      <w:r>
-        <w:rPr>
-          <w:rFonts w:ascii="TH SarabunPSK" w:hAnsi="TH SarabunPSK" w:cs="TH SarabunPSK"/>
-        </w:rPr>
-        <w:t>- HIGH</w:t>
-      </w:r>
-    </w:p>
-    <w:p>
-      <w:pPr>
-        <w:ind w:left="1440"/>
-        <w:rPr>
-          <w:rFonts w:ascii="TH SarabunPSK" w:hAnsi="TH SarabunPSK" w:cs="TH SarabunPSK"/>
-        </w:rPr>
-      </w:pPr>
-      <w:r>
-        <w:rPr>
-          <w:rFonts w:ascii="TH SarabunPSK" w:hAnsi="TH SarabunPSK" w:cs="TH SarabunPSK"/>
-        </w:rPr>
-        <w:t>- URGENT</w:t>
-      </w:r>
-    </w:p>
-    <w:p>
-      <w:pPr>
-        <w:rPr>
-          <w:rFonts w:ascii="TH SarabunPSK" w:hAnsi="TH SarabunPSK" w:cs="TH SarabunPSK"/>
-        </w:rPr>
-      </w:pPr>
-    </w:p>
-    <w:p>
-      <w:pPr>
-        <w:rPr>
-          <w:rFonts w:ascii="TH SarabunPSK" w:hAnsi="TH SarabunPSK" w:cs="TH SarabunPSK"/>
-        </w:rPr>
-      </w:pPr>
-    </w:p>
-    <w:p>
-      <w:pPr>
-        <w:rPr>
-          <w:rFonts w:ascii="TH SarabunPSK" w:hAnsi="TH SarabunPSK" w:cs="TH SarabunPSK"/>
-        </w:rPr>
-      </w:pPr>
-    </w:p>
-    <w:p>
-      <w:pPr>
-        <w:rPr>
-          <w:rFonts w:ascii="TH SarabunPSK" w:hAnsi="TH SarabunPSK" w:cs="TH SarabunPSK"/>
-        </w:rPr>
-      </w:pPr>
-    </w:p>
-    <w:p>
-      <w:pPr>
-        <w:rPr>
-          <w:rFonts w:ascii="TH SarabunPSK" w:hAnsi="TH SarabunPSK" w:cs="TH SarabunPSK"/>
-        </w:rPr>
-      </w:pPr>
-    </w:p>
-    <w:p>
-      <w:pPr>
-        <w:rPr>
-          <w:rFonts w:ascii="TH SarabunPSK" w:hAnsi="TH SarabunPSK" w:cs="TH SarabunPSK"/>
-        </w:rPr>
-      </w:pPr>
-    </w:p>
-    <w:p>
-      <w:pPr>
-        <w:rPr>
-          <w:rFonts w:ascii="TH SarabunPSK" w:hAnsi="TH SarabunPSK" w:cs="TH SarabunPSK"/>
-        </w:rPr>
-      </w:pPr>
-    </w:p>
-    <w:p>
-      <w:pPr>
-        <w:rPr>
-          <w:rFonts w:ascii="TH SarabunPSK" w:hAnsi="TH SarabunPSK" w:cs="TH SarabunPSK"/>
-        </w:rPr>
-      </w:pPr>
-    </w:p>
-    <w:p>
-      <w:pPr>
-        <w:rPr>
-          <w:rFonts w:ascii="TH SarabunPSK" w:hAnsi="TH SarabunPSK" w:cs="TH SarabunPSK"/>
-        </w:rPr>
-      </w:pPr>
-    </w:p>
-    <w:p>
-      <w:pPr>
-        <w:rPr>
-          <w:rFonts w:ascii="TH SarabunPSK" w:hAnsi="TH SarabunPSK" w:cs="TH SarabunPSK"/>
-        </w:rPr>
-      </w:pPr>
-    </w:p>
-    <w:p>
-      <w:pPr>
-        <w:rPr>
-          <w:rFonts w:ascii="TH SarabunPSK" w:hAnsi="TH SarabunPSK" w:cs="TH SarabunPSK"/>
-        </w:rPr>
-      </w:pPr>
-    </w:p>
-    <w:p>
-      <w:pPr>
-        <w:rPr>
-          <w:rFonts w:ascii="TH SarabunPSK" w:hAnsi="TH SarabunPSK" w:cs="TH SarabunPSK"/>
-        </w:rPr>
-      </w:pPr>
-    </w:p>
-    <w:p>
-      <w:pPr>
+        <w:t>RequestPriority</w:t>
+      </w:r>
+      <w:proofErr w:type="spellEnd"/>
+      <w:r>
         <w:rPr>
           <w:rFonts w:ascii="TH SarabunPSK" w:hAnsi="TH SarabunPSK" w:cs="TH SarabunPSK"/>
           <w:b/>
@@ -8409,8 +9819,152 @@
           <w:sz w:val="28"/>
           <w:szCs w:val="28"/>
         </w:rPr>
-      </w:pPr>
-      <w:r>
+        <w:t>:</w:t>
+      </w:r>
+    </w:p>
+    <w:p>
+      <w:pPr>
+        <w:ind w:left="1440"/>
+        <w:rPr>
+          <w:rFonts w:ascii="TH SarabunPSK" w:hAnsi="TH SarabunPSK" w:cs="TH SarabunPSK"/>
+        </w:rPr>
+      </w:pPr>
+      <w:r>
+        <w:rPr>
+          <w:rFonts w:ascii="TH SarabunPSK" w:hAnsi="TH SarabunPSK" w:cs="TH SarabunPSK"/>
+        </w:rPr>
+        <w:t>- LOW</w:t>
+      </w:r>
+    </w:p>
+    <w:p>
+      <w:pPr>
+        <w:ind w:left="1440"/>
+        <w:rPr>
+          <w:rFonts w:ascii="TH SarabunPSK" w:hAnsi="TH SarabunPSK" w:cs="TH SarabunPSK"/>
+        </w:rPr>
+      </w:pPr>
+      <w:r>
+        <w:rPr>
+          <w:rFonts w:ascii="TH SarabunPSK" w:hAnsi="TH SarabunPSK" w:cs="TH SarabunPSK"/>
+        </w:rPr>
+        <w:t>- MEDIUM</w:t>
+      </w:r>
+    </w:p>
+    <w:p>
+      <w:pPr>
+        <w:ind w:left="1440"/>
+        <w:rPr>
+          <w:rFonts w:ascii="TH SarabunPSK" w:hAnsi="TH SarabunPSK" w:cs="TH SarabunPSK"/>
+        </w:rPr>
+      </w:pPr>
+      <w:r>
+        <w:rPr>
+          <w:rFonts w:ascii="TH SarabunPSK" w:hAnsi="TH SarabunPSK" w:cs="TH SarabunPSK"/>
+        </w:rPr>
+        <w:t>- HIGH</w:t>
+      </w:r>
+    </w:p>
+    <w:p>
+      <w:pPr>
+        <w:ind w:left="1440"/>
+        <w:rPr>
+          <w:rFonts w:ascii="TH SarabunPSK" w:hAnsi="TH SarabunPSK" w:cs="TH SarabunPSK"/>
+        </w:rPr>
+      </w:pPr>
+      <w:r>
+        <w:rPr>
+          <w:rFonts w:ascii="TH SarabunPSK" w:hAnsi="TH SarabunPSK" w:cs="TH SarabunPSK"/>
+        </w:rPr>
+        <w:lastRenderedPageBreak/>
+        <w:t>- URGENT</w:t>
+      </w:r>
+    </w:p>
+    <w:p>
+      <w:pPr>
+        <w:rPr>
+          <w:rFonts w:ascii="TH SarabunPSK" w:hAnsi="TH SarabunPSK" w:cs="TH SarabunPSK"/>
+        </w:rPr>
+      </w:pPr>
+    </w:p>
+    <w:p>
+      <w:pPr>
+        <w:rPr>
+          <w:rFonts w:ascii="TH SarabunPSK" w:hAnsi="TH SarabunPSK" w:cs="TH SarabunPSK"/>
+        </w:rPr>
+      </w:pPr>
+    </w:p>
+    <w:p>
+      <w:pPr>
+        <w:rPr>
+          <w:rFonts w:ascii="TH SarabunPSK" w:hAnsi="TH SarabunPSK" w:cs="TH SarabunPSK"/>
+        </w:rPr>
+      </w:pPr>
+    </w:p>
+    <w:p>
+      <w:pPr>
+        <w:rPr>
+          <w:rFonts w:ascii="TH SarabunPSK" w:hAnsi="TH SarabunPSK" w:cs="TH SarabunPSK"/>
+        </w:rPr>
+      </w:pPr>
+    </w:p>
+    <w:p>
+      <w:pPr>
+        <w:rPr>
+          <w:rFonts w:ascii="TH SarabunPSK" w:hAnsi="TH SarabunPSK" w:cs="TH SarabunPSK"/>
+        </w:rPr>
+      </w:pPr>
+    </w:p>
+    <w:p>
+      <w:pPr>
+        <w:rPr>
+          <w:rFonts w:ascii="TH SarabunPSK" w:hAnsi="TH SarabunPSK" w:cs="TH SarabunPSK"/>
+        </w:rPr>
+      </w:pPr>
+    </w:p>
+    <w:p>
+      <w:pPr>
+        <w:rPr>
+          <w:rFonts w:ascii="TH SarabunPSK" w:hAnsi="TH SarabunPSK" w:cs="TH SarabunPSK"/>
+        </w:rPr>
+      </w:pPr>
+    </w:p>
+    <w:p>
+      <w:pPr>
+        <w:rPr>
+          <w:rFonts w:ascii="TH SarabunPSK" w:hAnsi="TH SarabunPSK" w:cs="TH SarabunPSK"/>
+        </w:rPr>
+      </w:pPr>
+    </w:p>
+    <w:p>
+      <w:pPr>
+        <w:rPr>
+          <w:rFonts w:ascii="TH SarabunPSK" w:hAnsi="TH SarabunPSK" w:cs="TH SarabunPSK"/>
+        </w:rPr>
+      </w:pPr>
+    </w:p>
+    <w:p>
+      <w:pPr>
+        <w:rPr>
+          <w:rFonts w:ascii="TH SarabunPSK" w:hAnsi="TH SarabunPSK" w:cs="TH SarabunPSK"/>
+        </w:rPr>
+      </w:pPr>
+    </w:p>
+    <w:p>
+      <w:pPr>
+        <w:rPr>
+          <w:rFonts w:ascii="TH SarabunPSK" w:hAnsi="TH SarabunPSK" w:cs="TH SarabunPSK"/>
+        </w:rPr>
+      </w:pPr>
+    </w:p>
+    <w:p>
+      <w:pPr>
+        <w:rPr>
+          <w:rFonts w:ascii="TH SarabunPSK" w:hAnsi="TH SarabunPSK" w:cs="TH SarabunPSK"/>
+        </w:rPr>
+      </w:pPr>
+    </w:p>
+    <w:p>
+      <w:pPr>
         <w:rPr>
           <w:rFonts w:ascii="TH SarabunPSK" w:hAnsi="TH SarabunPSK" w:cs="TH SarabunPSK"/>
           <w:b/>
@@ -8418,7 +9972,15 @@
           <w:sz w:val="28"/>
           <w:szCs w:val="28"/>
         </w:rPr>
-        <w:lastRenderedPageBreak/>
+      </w:pPr>
+      <w:r>
+        <w:rPr>
+          <w:rFonts w:ascii="TH SarabunPSK" w:hAnsi="TH SarabunPSK" w:cs="TH SarabunPSK"/>
+          <w:b/>
+          <w:bCs/>
+          <w:sz w:val="28"/>
+          <w:szCs w:val="28"/>
+        </w:rPr>
         <w:t>Error Responses</w:t>
       </w:r>
     </w:p>
@@ -8669,6 +10231,7 @@
         <w:rPr>
           <w:rFonts w:ascii="TH SarabunPSK" w:hAnsi="TH SarabunPSK" w:cs="TH SarabunPSK"/>
         </w:rPr>
+        <w:lastRenderedPageBreak/>
         <w:t xml:space="preserve">    "message": "Request not found with id: 1001"</w:t>
       </w:r>
     </w:p>
@@ -8776,94 +10339,593 @@
           <w:b/>
           <w:bCs/>
         </w:rPr>
+        <w:t>Testing Examples</w:t>
+      </w:r>
+    </w:p>
+    <w:p>
+      <w:pPr>
+        <w:rPr>
+          <w:rFonts w:ascii="TH SarabunPSK" w:hAnsi="TH SarabunPSK" w:cs="TH SarabunPSK"/>
+        </w:rPr>
+      </w:pPr>
+      <w:r>
+        <w:rPr>
+          <w:rFonts w:ascii="TH SarabunPSK" w:hAnsi="TH SarabunPSK" w:cs="TH SarabunPSK"/>
+        </w:rPr>
+        <w:t>--------------</w:t>
+      </w:r>
+    </w:p>
+    <w:p>
+      <w:pPr>
+        <w:rPr>
+          <w:rFonts w:ascii="TH SarabunPSK" w:hAnsi="TH SarabunPSK" w:cs="TH SarabunPSK"/>
+        </w:rPr>
+      </w:pPr>
+    </w:p>
+    <w:p>
+      <w:pPr>
+        <w:rPr>
+          <w:rFonts w:ascii="TH SarabunPSK" w:hAnsi="TH SarabunPSK" w:cs="TH SarabunPSK"/>
+        </w:rPr>
+      </w:pPr>
+      <w:r>
+        <w:rPr>
+          <w:rFonts w:ascii="TH SarabunPSK" w:hAnsi="TH SarabunPSK" w:cs="TH SarabunPSK"/>
+        </w:rPr>
+        <w:t>Create Request:</w:t>
+      </w:r>
+    </w:p>
+    <w:p>
+      <w:pPr>
+        <w:rPr>
+          <w:rFonts w:ascii="TH SarabunPSK" w:hAnsi="TH SarabunPSK" w:cs="TH SarabunPSK"/>
+        </w:rPr>
+      </w:pPr>
+      <w:r>
+        <w:rPr>
+          <w:rFonts w:ascii="TH SarabunPSK" w:hAnsi="TH SarabunPSK" w:cs="TH SarabunPSK"/>
+        </w:rPr>
+        <w:t>curl -X POST http://localhost:8080/api/v1/requests \</w:t>
+      </w:r>
+    </w:p>
+    <w:p>
+      <w:pPr>
+        <w:rPr>
+          <w:rFonts w:ascii="TH SarabunPSK" w:hAnsi="TH SarabunPSK" w:cs="TH SarabunPSK"/>
+        </w:rPr>
+      </w:pPr>
+      <w:r>
+        <w:rPr>
+          <w:rFonts w:ascii="TH SarabunPSK" w:hAnsi="TH SarabunPSK" w:cs="TH SarabunPSK"/>
+        </w:rPr>
+        <w:t xml:space="preserve">-u </w:t>
+      </w:r>
+      <w:proofErr w:type="spellStart"/>
+      <w:proofErr w:type="gramStart"/>
+      <w:r>
+        <w:rPr>
+          <w:rFonts w:ascii="TH SarabunPSK" w:hAnsi="TH SarabunPSK" w:cs="TH SarabunPSK"/>
+        </w:rPr>
+        <w:t>user:password</w:t>
+      </w:r>
+      <w:proofErr w:type="spellEnd"/>
+      <w:proofErr w:type="gramEnd"/>
+      <w:r>
+        <w:rPr>
+          <w:rFonts w:ascii="TH SarabunPSK" w:hAnsi="TH SarabunPSK" w:cs="TH SarabunPSK"/>
+        </w:rPr>
+        <w:t xml:space="preserve"> \</w:t>
+      </w:r>
+    </w:p>
+    <w:p>
+      <w:pPr>
+        <w:rPr>
+          <w:rFonts w:ascii="TH SarabunPSK" w:hAnsi="TH SarabunPSK" w:cs="TH SarabunPSK"/>
+        </w:rPr>
+      </w:pPr>
+      <w:r>
+        <w:rPr>
+          <w:rFonts w:ascii="TH SarabunPSK" w:hAnsi="TH SarabunPSK" w:cs="TH SarabunPSK"/>
+        </w:rPr>
+        <w:t>-H "Content-Type: application/</w:t>
+      </w:r>
+      <w:proofErr w:type="spellStart"/>
+      <w:r>
+        <w:rPr>
+          <w:rFonts w:ascii="TH SarabunPSK" w:hAnsi="TH SarabunPSK" w:cs="TH SarabunPSK"/>
+        </w:rPr>
+        <w:t>json</w:t>
+      </w:r>
+      <w:proofErr w:type="spellEnd"/>
+      <w:r>
+        <w:rPr>
+          <w:rFonts w:ascii="TH SarabunPSK" w:hAnsi="TH SarabunPSK" w:cs="TH SarabunPSK"/>
+        </w:rPr>
+        <w:t>" \</w:t>
+      </w:r>
+    </w:p>
+    <w:p>
+      <w:pPr>
+        <w:rPr>
+          <w:rFonts w:ascii="TH SarabunPSK" w:hAnsi="TH SarabunPSK" w:cs="TH SarabunPSK"/>
+        </w:rPr>
+      </w:pPr>
+      <w:r>
+        <w:rPr>
+          <w:rFonts w:ascii="TH SarabunPSK" w:hAnsi="TH SarabunPSK" w:cs="TH SarabunPSK"/>
+        </w:rPr>
+        <w:t>-</w:t>
+      </w:r>
+      <w:proofErr w:type="gramStart"/>
+      <w:r>
+        <w:rPr>
+          <w:rFonts w:ascii="TH SarabunPSK" w:hAnsi="TH SarabunPSK" w:cs="TH SarabunPSK"/>
+        </w:rPr>
+        <w:t>d '{</w:t>
+      </w:r>
+      <w:proofErr w:type="gramEnd"/>
+    </w:p>
+    <w:p>
+      <w:pPr>
+        <w:rPr>
+          <w:rFonts w:ascii="TH SarabunPSK" w:hAnsi="TH SarabunPSK" w:cs="TH SarabunPSK"/>
+        </w:rPr>
+      </w:pPr>
+      <w:r>
+        <w:rPr>
+          <w:rFonts w:ascii="TH SarabunPSK" w:hAnsi="TH SarabunPSK" w:cs="TH SarabunPSK"/>
+        </w:rPr>
+        <w:t>{</w:t>
+      </w:r>
+    </w:p>
+    <w:p>
+      <w:pPr>
+        <w:rPr>
+          <w:rFonts w:ascii="TH SarabunPSK" w:hAnsi="TH SarabunPSK" w:cs="TH SarabunPSK"/>
+        </w:rPr>
+      </w:pPr>
+      <w:r>
+        <w:rPr>
+          <w:rFonts w:ascii="TH SarabunPSK" w:hAnsi="TH SarabunPSK" w:cs="TH SarabunPSK"/>
+        </w:rPr>
+        <w:t>    "</w:t>
+      </w:r>
+      <w:proofErr w:type="spellStart"/>
+      <w:r>
+        <w:rPr>
+          <w:rFonts w:ascii="TH SarabunPSK" w:hAnsi="TH SarabunPSK" w:cs="TH SarabunPSK"/>
+        </w:rPr>
+        <w:t>customerId</w:t>
+      </w:r>
+      <w:proofErr w:type="spellEnd"/>
+      <w:r>
+        <w:rPr>
+          <w:rFonts w:ascii="TH SarabunPSK" w:hAnsi="TH SarabunPSK" w:cs="TH SarabunPSK"/>
+        </w:rPr>
+        <w:t>": "CUST100",</w:t>
+      </w:r>
+    </w:p>
+    <w:p>
+      <w:pPr>
+        <w:rPr>
+          <w:rFonts w:ascii="TH SarabunPSK" w:hAnsi="TH SarabunPSK" w:cs="TH SarabunPSK"/>
+        </w:rPr>
+      </w:pPr>
+      <w:r>
+        <w:rPr>
+          <w:rFonts w:ascii="TH SarabunPSK" w:hAnsi="TH SarabunPSK" w:cs="TH SarabunPSK"/>
+        </w:rPr>
+        <w:t xml:space="preserve">    "type": "CREDIT_CARD_ISSUE", </w:t>
+      </w:r>
+    </w:p>
+    <w:p>
+      <w:pPr>
+        <w:rPr>
+          <w:rFonts w:ascii="TH SarabunPSK" w:hAnsi="TH SarabunPSK" w:cs="TH SarabunPSK"/>
+        </w:rPr>
+      </w:pPr>
+      <w:r>
+        <w:rPr>
+          <w:rFonts w:ascii="TH SarabunPSK" w:hAnsi="TH SarabunPSK" w:cs="TH SarabunPSK"/>
+        </w:rPr>
+        <w:t>    "description": "Customer reported failed CREDIT_CARD_ISSUE transaction",</w:t>
+      </w:r>
+    </w:p>
+    <w:p>
+      <w:pPr>
+        <w:rPr>
+          <w:rFonts w:ascii="TH SarabunPSK" w:hAnsi="TH SarabunPSK" w:cs="TH SarabunPSK"/>
+        </w:rPr>
+      </w:pPr>
+      <w:r>
+        <w:rPr>
+          <w:rFonts w:ascii="TH SarabunPSK" w:hAnsi="TH SarabunPSK" w:cs="TH SarabunPSK"/>
+        </w:rPr>
+        <w:t xml:space="preserve">    "priority": "HIGH", </w:t>
+      </w:r>
+    </w:p>
+    <w:p>
+      <w:pPr>
+        <w:rPr>
+          <w:rFonts w:ascii="TH SarabunPSK" w:hAnsi="TH SarabunPSK" w:cs="TH SarabunPSK"/>
+        </w:rPr>
+      </w:pPr>
+      <w:r>
+        <w:rPr>
+          <w:rFonts w:ascii="TH SarabunPSK" w:hAnsi="TH SarabunPSK" w:cs="TH SarabunPSK"/>
+        </w:rPr>
+        <w:t>    "</w:t>
+      </w:r>
+      <w:proofErr w:type="spellStart"/>
+      <w:r>
+        <w:rPr>
+          <w:rFonts w:ascii="TH SarabunPSK" w:hAnsi="TH SarabunPSK" w:cs="TH SarabunPSK"/>
+        </w:rPr>
+        <w:t>assignedDepartment</w:t>
+      </w:r>
+      <w:proofErr w:type="spellEnd"/>
+      <w:r>
+        <w:rPr>
+          <w:rFonts w:ascii="TH SarabunPSK" w:hAnsi="TH SarabunPSK" w:cs="TH SarabunPSK"/>
+        </w:rPr>
+        <w:t>": "PAYMENTS_DEPT",</w:t>
+      </w:r>
+    </w:p>
+    <w:p>
+      <w:pPr>
+        <w:rPr>
+          <w:rFonts w:ascii="TH SarabunPSK" w:hAnsi="TH SarabunPSK" w:cs="TH SarabunPSK"/>
+        </w:rPr>
+      </w:pPr>
+      <w:r>
+        <w:rPr>
+          <w:rFonts w:ascii="TH SarabunPSK" w:hAnsi="TH SarabunPSK" w:cs="TH SarabunPSK"/>
+        </w:rPr>
+        <w:t>    "metadata</w:t>
+      </w:r>
+      <w:proofErr w:type="gramStart"/>
+      <w:r>
+        <w:rPr>
+          <w:rFonts w:ascii="TH SarabunPSK" w:hAnsi="TH SarabunPSK" w:cs="TH SarabunPSK"/>
+        </w:rPr>
+        <w:t>": {</w:t>
+      </w:r>
+      <w:proofErr w:type="gramEnd"/>
+    </w:p>
+    <w:p>
+      <w:pPr>
+        <w:rPr>
+          <w:rFonts w:ascii="TH SarabunPSK" w:hAnsi="TH SarabunPSK" w:cs="TH SarabunPSK"/>
+        </w:rPr>
+      </w:pPr>
+      <w:r>
+        <w:rPr>
+          <w:rFonts w:ascii="TH SarabunPSK" w:hAnsi="TH SarabunPSK" w:cs="TH SarabunPSK"/>
+        </w:rPr>
+        <w:t>        "</w:t>
+      </w:r>
+      <w:proofErr w:type="spellStart"/>
+      <w:r>
+        <w:rPr>
+          <w:rFonts w:ascii="TH SarabunPSK" w:hAnsi="TH SarabunPSK" w:cs="TH SarabunPSK"/>
+        </w:rPr>
+        <w:t>transactionId</w:t>
+      </w:r>
+      <w:proofErr w:type="spellEnd"/>
+      <w:r>
+        <w:rPr>
+          <w:rFonts w:ascii="TH SarabunPSK" w:hAnsi="TH SarabunPSK" w:cs="TH SarabunPSK"/>
+        </w:rPr>
+        <w:t>": "TRX780",</w:t>
+      </w:r>
+    </w:p>
+    <w:p>
+      <w:pPr>
+        <w:rPr>
+          <w:rFonts w:ascii="TH SarabunPSK" w:hAnsi="TH SarabunPSK" w:cs="TH SarabunPSK"/>
+        </w:rPr>
+      </w:pPr>
+      <w:r>
+        <w:rPr>
+          <w:rFonts w:ascii="TH SarabunPSK" w:hAnsi="TH SarabunPSK" w:cs="TH SarabunPSK"/>
+        </w:rPr>
+        <w:t>        "amount": 100000.00,</w:t>
+      </w:r>
+    </w:p>
+    <w:p>
+      <w:pPr>
+        <w:rPr>
+          <w:rFonts w:ascii="TH SarabunPSK" w:hAnsi="TH SarabunPSK" w:cs="TH SarabunPSK"/>
+        </w:rPr>
+      </w:pPr>
+      <w:r>
+        <w:rPr>
+          <w:rFonts w:ascii="TH SarabunPSK" w:hAnsi="TH SarabunPSK" w:cs="TH SarabunPSK"/>
+        </w:rPr>
+        <w:t>        "currency": "THB",</w:t>
+      </w:r>
+    </w:p>
+    <w:p>
+      <w:pPr>
+        <w:rPr>
+          <w:rFonts w:ascii="TH SarabunPSK" w:hAnsi="TH SarabunPSK" w:cs="TH SarabunPSK"/>
+        </w:rPr>
+      </w:pPr>
+      <w:r>
+        <w:rPr>
+          <w:rFonts w:ascii="TH SarabunPSK" w:hAnsi="TH SarabunPSK" w:cs="TH SarabunPSK"/>
+        </w:rPr>
+        <w:t>        "</w:t>
+      </w:r>
+      <w:proofErr w:type="spellStart"/>
+      <w:r>
+        <w:rPr>
+          <w:rFonts w:ascii="TH SarabunPSK" w:hAnsi="TH SarabunPSK" w:cs="TH SarabunPSK"/>
+        </w:rPr>
+        <w:t>paymentMethod</w:t>
+      </w:r>
+      <w:proofErr w:type="spellEnd"/>
+      <w:r>
+        <w:rPr>
+          <w:rFonts w:ascii="TH SarabunPSK" w:hAnsi="TH SarabunPSK" w:cs="TH SarabunPSK"/>
+        </w:rPr>
+        <w:t>": "CREDIT_CARD",</w:t>
+      </w:r>
+    </w:p>
+    <w:p>
+      <w:pPr>
+        <w:rPr>
+          <w:rFonts w:ascii="TH SarabunPSK" w:hAnsi="TH SarabunPSK" w:cs="TH SarabunPSK"/>
+        </w:rPr>
+      </w:pPr>
+      <w:r>
+        <w:rPr>
+          <w:rFonts w:ascii="TH SarabunPSK" w:hAnsi="TH SarabunPSK" w:cs="TH SarabunPSK"/>
+        </w:rPr>
         <w:lastRenderedPageBreak/>
-        <w:t>Testing Examples</w:t>
-      </w:r>
-    </w:p>
-    <w:p>
-      <w:pPr>
-        <w:rPr>
-          <w:rFonts w:ascii="TH SarabunPSK" w:hAnsi="TH SarabunPSK" w:cs="TH SarabunPSK"/>
-        </w:rPr>
-      </w:pPr>
-      <w:r>
-        <w:rPr>
-          <w:rFonts w:ascii="TH SarabunPSK" w:hAnsi="TH SarabunPSK" w:cs="TH SarabunPSK"/>
-        </w:rPr>
-        <w:t>--------------</w:t>
-      </w:r>
-    </w:p>
-    <w:p>
-      <w:pPr>
-        <w:rPr>
-          <w:rFonts w:ascii="TH SarabunPSK" w:hAnsi="TH SarabunPSK" w:cs="TH SarabunPSK"/>
-        </w:rPr>
-      </w:pPr>
-    </w:p>
-    <w:p>
-      <w:pPr>
-        <w:rPr>
-          <w:rFonts w:ascii="TH SarabunPSK" w:hAnsi="TH SarabunPSK" w:cs="TH SarabunPSK"/>
-        </w:rPr>
-      </w:pPr>
-      <w:r>
-        <w:rPr>
-          <w:rFonts w:ascii="TH SarabunPSK" w:hAnsi="TH SarabunPSK" w:cs="TH SarabunPSK"/>
-        </w:rPr>
-        <w:t>Create Request:</w:t>
-      </w:r>
-    </w:p>
-    <w:p>
-      <w:pPr>
-        <w:rPr>
-          <w:rFonts w:ascii="TH SarabunPSK" w:hAnsi="TH SarabunPSK" w:cs="TH SarabunPSK"/>
-        </w:rPr>
-      </w:pPr>
-      <w:r>
-        <w:rPr>
-          <w:rFonts w:ascii="TH SarabunPSK" w:hAnsi="TH SarabunPSK" w:cs="TH SarabunPSK"/>
-        </w:rPr>
-        <w:t>curl -X POST http://localhost:8080/api/v1/requests \</w:t>
-      </w:r>
-    </w:p>
-    <w:p>
-      <w:pPr>
-        <w:rPr>
-          <w:rFonts w:ascii="TH SarabunPSK" w:hAnsi="TH SarabunPSK" w:cs="TH SarabunPSK"/>
-        </w:rPr>
-      </w:pPr>
-      <w:r>
-        <w:rPr>
-          <w:rFonts w:ascii="TH SarabunPSK" w:hAnsi="TH SarabunPSK" w:cs="TH SarabunPSK"/>
-        </w:rPr>
-        <w:t>-u user:password \</w:t>
-      </w:r>
-    </w:p>
-    <w:p>
-      <w:pPr>
-        <w:rPr>
-          <w:rFonts w:ascii="TH SarabunPSK" w:hAnsi="TH SarabunPSK" w:cs="TH SarabunPSK"/>
-        </w:rPr>
-      </w:pPr>
-      <w:r>
-        <w:rPr>
-          <w:rFonts w:ascii="TH SarabunPSK" w:hAnsi="TH SarabunPSK" w:cs="TH SarabunPSK"/>
-        </w:rPr>
-        <w:t>-H "Content-Type: application/json" \</w:t>
-      </w:r>
-    </w:p>
-    <w:p>
-      <w:pPr>
-        <w:rPr>
-          <w:rFonts w:ascii="TH SarabunPSK" w:hAnsi="TH SarabunPSK" w:cs="TH SarabunPSK"/>
-        </w:rPr>
-      </w:pPr>
-      <w:r>
-        <w:rPr>
-          <w:rFonts w:ascii="TH SarabunPSK" w:hAnsi="TH SarabunPSK" w:cs="TH SarabunPSK"/>
-        </w:rPr>
-        <w:t>-d '{</w:t>
-      </w:r>
+        <w:t>        "</w:t>
+      </w:r>
+      <w:proofErr w:type="spellStart"/>
+      <w:r>
+        <w:rPr>
+          <w:rFonts w:ascii="TH SarabunPSK" w:hAnsi="TH SarabunPSK" w:cs="TH SarabunPSK"/>
+        </w:rPr>
+        <w:t>errorCode</w:t>
+      </w:r>
+      <w:proofErr w:type="spellEnd"/>
+      <w:r>
+        <w:rPr>
+          <w:rFonts w:ascii="TH SarabunPSK" w:hAnsi="TH SarabunPSK" w:cs="TH SarabunPSK"/>
+        </w:rPr>
+        <w:t>": "PAY_001"</w:t>
+      </w:r>
+    </w:p>
+    <w:p>
+      <w:pPr>
+        <w:rPr>
+          <w:rFonts w:ascii="TH SarabunPSK" w:hAnsi="TH SarabunPSK" w:cs="TH SarabunPSK"/>
+        </w:rPr>
+      </w:pPr>
+      <w:r>
+        <w:rPr>
+          <w:rFonts w:ascii="TH SarabunPSK" w:hAnsi="TH SarabunPSK" w:cs="TH SarabunPSK"/>
+        </w:rPr>
+        <w:t>    }</w:t>
+      </w:r>
+    </w:p>
+    <w:p>
+      <w:pPr>
+        <w:rPr>
+          <w:rFonts w:ascii="TH SarabunPSK" w:hAnsi="TH SarabunPSK" w:cs="TH SarabunPSK"/>
+        </w:rPr>
+      </w:pPr>
+      <w:r>
+        <w:rPr>
+          <w:rFonts w:ascii="TH SarabunPSK" w:hAnsi="TH SarabunPSK" w:cs="TH SarabunPSK"/>
+        </w:rPr>
+        <w:t>}'</w:t>
+      </w:r>
+    </w:p>
+    <w:p>
+      <w:pPr>
+        <w:rPr>
+          <w:rFonts w:ascii="TH SarabunPSK" w:hAnsi="TH SarabunPSK" w:cs="TH SarabunPSK"/>
+        </w:rPr>
+      </w:pPr>
+    </w:p>
+    <w:p>
+      <w:pPr>
+        <w:rPr>
+          <w:rFonts w:ascii="TH SarabunPSK" w:hAnsi="TH SarabunPSK" w:cs="TH SarabunPSK"/>
+        </w:rPr>
+      </w:pPr>
+      <w:r>
+        <w:rPr>
+          <w:rFonts w:ascii="TH SarabunPSK" w:hAnsi="TH SarabunPSK" w:cs="TH SarabunPSK"/>
+        </w:rPr>
+        <w:t>Get Request:</w:t>
+      </w:r>
+    </w:p>
+    <w:p>
+      <w:pPr>
+        <w:rPr>
+          <w:rFonts w:ascii="TH SarabunPSK" w:hAnsi="TH SarabunPSK" w:cs="TH SarabunPSK"/>
+        </w:rPr>
+      </w:pPr>
+      <w:r>
+        <w:rPr>
+          <w:rFonts w:ascii="TH SarabunPSK" w:hAnsi="TH SarabunPSK" w:cs="TH SarabunPSK"/>
+        </w:rPr>
+        <w:t>curl -X GET http://localhost:8080/api/v1/requests/1001 \</w:t>
+      </w:r>
+    </w:p>
+    <w:p>
+      <w:pPr>
+        <w:rPr>
+          <w:rFonts w:ascii="TH SarabunPSK" w:hAnsi="TH SarabunPSK" w:cs="TH SarabunPSK"/>
+        </w:rPr>
+      </w:pPr>
+      <w:r>
+        <w:rPr>
+          <w:rFonts w:ascii="TH SarabunPSK" w:hAnsi="TH SarabunPSK" w:cs="TH SarabunPSK"/>
+        </w:rPr>
+        <w:t xml:space="preserve">-u </w:t>
+      </w:r>
+      <w:proofErr w:type="spellStart"/>
+      <w:proofErr w:type="gramStart"/>
+      <w:r>
+        <w:rPr>
+          <w:rFonts w:ascii="TH SarabunPSK" w:hAnsi="TH SarabunPSK" w:cs="TH SarabunPSK"/>
+        </w:rPr>
+        <w:t>user:password</w:t>
+      </w:r>
+      <w:proofErr w:type="spellEnd"/>
+      <w:proofErr w:type="gramEnd"/>
+    </w:p>
+    <w:p>
+      <w:pPr>
+        <w:rPr>
+          <w:rFonts w:ascii="TH SarabunPSK" w:hAnsi="TH SarabunPSK" w:cs="TH SarabunPSK"/>
+        </w:rPr>
+      </w:pPr>
+    </w:p>
+    <w:p>
+      <w:pPr>
+        <w:rPr>
+          <w:rFonts w:ascii="TH SarabunPSK" w:hAnsi="TH SarabunPSK" w:cs="TH SarabunPSK"/>
+        </w:rPr>
+      </w:pPr>
+    </w:p>
+    <w:p>
+      <w:pPr>
+        <w:rPr>
+          <w:rFonts w:ascii="TH SarabunPSK" w:hAnsi="TH SarabunPSK" w:cs="TH SarabunPSK"/>
+        </w:rPr>
+      </w:pPr>
+    </w:p>
+    <w:p>
+      <w:pPr>
+        <w:rPr>
+          <w:rFonts w:ascii="TH SarabunPSK" w:hAnsi="TH SarabunPSK" w:cs="TH SarabunPSK"/>
+        </w:rPr>
+      </w:pPr>
+    </w:p>
+    <w:p>
+      <w:pPr>
+        <w:rPr>
+          <w:rFonts w:ascii="TH SarabunPSK" w:hAnsi="TH SarabunPSK" w:cs="TH SarabunPSK"/>
+        </w:rPr>
+      </w:pPr>
+    </w:p>
+    <w:p>
+      <w:pPr>
+        <w:rPr>
+          <w:rFonts w:ascii="TH SarabunPSK" w:hAnsi="TH SarabunPSK" w:cs="TH SarabunPSK"/>
+        </w:rPr>
+      </w:pPr>
+    </w:p>
+    <w:p>
+      <w:pPr>
+        <w:rPr>
+          <w:rFonts w:ascii="TH SarabunPSK" w:hAnsi="TH SarabunPSK" w:cs="TH SarabunPSK"/>
+        </w:rPr>
+      </w:pPr>
+      <w:r>
+        <w:rPr>
+          <w:rFonts w:ascii="TH SarabunPSK" w:hAnsi="TH SarabunPSK" w:cs="TH SarabunPSK"/>
+        </w:rPr>
+        <w:t>Update Status:</w:t>
+      </w:r>
+    </w:p>
+    <w:p>
+      <w:pPr>
+        <w:rPr>
+          <w:rFonts w:ascii="TH SarabunPSK" w:hAnsi="TH SarabunPSK" w:cs="TH SarabunPSK"/>
+        </w:rPr>
+      </w:pPr>
+      <w:r>
+        <w:rPr>
+          <w:rFonts w:ascii="TH SarabunPSK" w:hAnsi="TH SarabunPSK" w:cs="TH SarabunPSK"/>
+        </w:rPr>
+        <w:t>curl -X PUT http://localhost:8080/api/v1/requests/1001/status \</w:t>
+      </w:r>
+    </w:p>
+    <w:p>
+      <w:pPr>
+        <w:rPr>
+          <w:rFonts w:ascii="TH SarabunPSK" w:hAnsi="TH SarabunPSK" w:cs="TH SarabunPSK"/>
+        </w:rPr>
+      </w:pPr>
+      <w:r>
+        <w:rPr>
+          <w:rFonts w:ascii="TH SarabunPSK" w:hAnsi="TH SarabunPSK" w:cs="TH SarabunPSK"/>
+        </w:rPr>
+        <w:t xml:space="preserve">-u </w:t>
+      </w:r>
+      <w:proofErr w:type="spellStart"/>
+      <w:proofErr w:type="gramStart"/>
+      <w:r>
+        <w:rPr>
+          <w:rFonts w:ascii="TH SarabunPSK" w:hAnsi="TH SarabunPSK" w:cs="TH SarabunPSK"/>
+        </w:rPr>
+        <w:t>user:password</w:t>
+      </w:r>
+      <w:proofErr w:type="spellEnd"/>
+      <w:proofErr w:type="gramEnd"/>
+      <w:r>
+        <w:rPr>
+          <w:rFonts w:ascii="TH SarabunPSK" w:hAnsi="TH SarabunPSK" w:cs="TH SarabunPSK"/>
+        </w:rPr>
+        <w:t xml:space="preserve"> \</w:t>
+      </w:r>
+    </w:p>
+    <w:p>
+      <w:pPr>
+        <w:rPr>
+          <w:rFonts w:ascii="TH SarabunPSK" w:hAnsi="TH SarabunPSK" w:cs="TH SarabunPSK"/>
+        </w:rPr>
+      </w:pPr>
+      <w:r>
+        <w:rPr>
+          <w:rFonts w:ascii="TH SarabunPSK" w:hAnsi="TH SarabunPSK" w:cs="TH SarabunPSK"/>
+        </w:rPr>
+        <w:t>-H "Content-Type: application/</w:t>
+      </w:r>
+      <w:proofErr w:type="spellStart"/>
+      <w:r>
+        <w:rPr>
+          <w:rFonts w:ascii="TH SarabunPSK" w:hAnsi="TH SarabunPSK" w:cs="TH SarabunPSK"/>
+        </w:rPr>
+        <w:t>json</w:t>
+      </w:r>
+      <w:proofErr w:type="spellEnd"/>
+      <w:r>
+        <w:rPr>
+          <w:rFonts w:ascii="TH SarabunPSK" w:hAnsi="TH SarabunPSK" w:cs="TH SarabunPSK"/>
+        </w:rPr>
+        <w:t>" \</w:t>
+      </w:r>
+    </w:p>
+    <w:p>
+      <w:pPr>
+        <w:rPr>
+          <w:rFonts w:ascii="TH SarabunPSK" w:hAnsi="TH SarabunPSK" w:cs="TH SarabunPSK"/>
+        </w:rPr>
+      </w:pPr>
+      <w:r>
+        <w:rPr>
+          <w:rFonts w:ascii="TH SarabunPSK" w:hAnsi="TH SarabunPSK" w:cs="TH SarabunPSK"/>
+        </w:rPr>
+        <w:t>-</w:t>
+      </w:r>
+      <w:proofErr w:type="gramStart"/>
+      <w:r>
+        <w:rPr>
+          <w:rFonts w:ascii="TH SarabunPSK" w:hAnsi="TH SarabunPSK" w:cs="TH SarabunPSK"/>
+        </w:rPr>
+        <w:t>d '{</w:t>
+      </w:r>
+      <w:proofErr w:type="gramEnd"/>
     </w:p>
     <w:p>
       <w:pPr>
@@ -8888,343 +10950,21 @@
         <w:rPr>
           <w:rFonts w:ascii="TH SarabunPSK" w:hAnsi="TH SarabunPSK" w:cs="TH SarabunPSK"/>
         </w:rPr>
-        <w:t>    "customerId": "CUST100",</w:t>
-      </w:r>
-    </w:p>
-    <w:p>
-      <w:pPr>
-        <w:rPr>
-          <w:rFonts w:ascii="TH SarabunPSK" w:hAnsi="TH SarabunPSK" w:cs="TH SarabunPSK"/>
-        </w:rPr>
-      </w:pPr>
-      <w:r>
-        <w:rPr>
-          <w:rFonts w:ascii="TH SarabunPSK" w:hAnsi="TH SarabunPSK" w:cs="TH SarabunPSK"/>
-        </w:rPr>
-        <w:t xml:space="preserve">    "type": "CREDIT_CARD_ISSUE", </w:t>
-      </w:r>
-    </w:p>
-    <w:p>
-      <w:pPr>
-        <w:rPr>
-          <w:rFonts w:ascii="TH SarabunPSK" w:hAnsi="TH SarabunPSK" w:cs="TH SarabunPSK"/>
-        </w:rPr>
-      </w:pPr>
-      <w:r>
-        <w:rPr>
-          <w:rFonts w:ascii="TH SarabunPSK" w:hAnsi="TH SarabunPSK" w:cs="TH SarabunPSK"/>
-        </w:rPr>
-        <w:t>    "description": "Customer reported failed CREDIT_CARD_ISSUE transaction",</w:t>
-      </w:r>
-    </w:p>
-    <w:p>
-      <w:pPr>
-        <w:rPr>
-          <w:rFonts w:ascii="TH SarabunPSK" w:hAnsi="TH SarabunPSK" w:cs="TH SarabunPSK"/>
-        </w:rPr>
-      </w:pPr>
-      <w:r>
-        <w:rPr>
-          <w:rFonts w:ascii="TH SarabunPSK" w:hAnsi="TH SarabunPSK" w:cs="TH SarabunPSK"/>
-        </w:rPr>
-        <w:t xml:space="preserve">    "priority": "HIGH", </w:t>
-      </w:r>
-    </w:p>
-    <w:p>
-      <w:pPr>
-        <w:rPr>
-          <w:rFonts w:ascii="TH SarabunPSK" w:hAnsi="TH SarabunPSK" w:cs="TH SarabunPSK"/>
-        </w:rPr>
-      </w:pPr>
-      <w:r>
-        <w:rPr>
-          <w:rFonts w:ascii="TH SarabunPSK" w:hAnsi="TH SarabunPSK" w:cs="TH SarabunPSK"/>
-        </w:rPr>
-        <w:t>    "assignedDepartment": "PAYMENTS_DEPT",</w:t>
-      </w:r>
-    </w:p>
-    <w:p>
-      <w:pPr>
-        <w:rPr>
-          <w:rFonts w:ascii="TH SarabunPSK" w:hAnsi="TH SarabunPSK" w:cs="TH SarabunPSK"/>
-        </w:rPr>
-      </w:pPr>
-      <w:r>
-        <w:rPr>
-          <w:rFonts w:ascii="TH SarabunPSK" w:hAnsi="TH SarabunPSK" w:cs="TH SarabunPSK"/>
-        </w:rPr>
-        <w:t>    "metadata": {</w:t>
-      </w:r>
-    </w:p>
-    <w:p>
-      <w:pPr>
-        <w:rPr>
-          <w:rFonts w:ascii="TH SarabunPSK" w:hAnsi="TH SarabunPSK" w:cs="TH SarabunPSK"/>
-        </w:rPr>
-      </w:pPr>
-      <w:r>
-        <w:rPr>
-          <w:rFonts w:ascii="TH SarabunPSK" w:hAnsi="TH SarabunPSK" w:cs="TH SarabunPSK"/>
-        </w:rPr>
-        <w:t>        "transactionId": "TRX780",</w:t>
-      </w:r>
-    </w:p>
-    <w:p>
-      <w:pPr>
-        <w:rPr>
-          <w:rFonts w:ascii="TH SarabunPSK" w:hAnsi="TH SarabunPSK" w:cs="TH SarabunPSK"/>
-        </w:rPr>
-      </w:pPr>
-      <w:r>
-        <w:rPr>
-          <w:rFonts w:ascii="TH SarabunPSK" w:hAnsi="TH SarabunPSK" w:cs="TH SarabunPSK"/>
-        </w:rPr>
-        <w:t>        "amount": 100000.00,</w:t>
-      </w:r>
-    </w:p>
-    <w:p>
-      <w:pPr>
-        <w:rPr>
-          <w:rFonts w:ascii="TH SarabunPSK" w:hAnsi="TH SarabunPSK" w:cs="TH SarabunPSK"/>
-        </w:rPr>
-      </w:pPr>
-      <w:r>
-        <w:rPr>
-          <w:rFonts w:ascii="TH SarabunPSK" w:hAnsi="TH SarabunPSK" w:cs="TH SarabunPSK"/>
-        </w:rPr>
-        <w:t>        "currency": "THB",</w:t>
-      </w:r>
-    </w:p>
-    <w:p>
-      <w:pPr>
-        <w:rPr>
-          <w:rFonts w:ascii="TH SarabunPSK" w:hAnsi="TH SarabunPSK" w:cs="TH SarabunPSK"/>
-        </w:rPr>
-      </w:pPr>
-      <w:r>
-        <w:rPr>
-          <w:rFonts w:ascii="TH SarabunPSK" w:hAnsi="TH SarabunPSK" w:cs="TH SarabunPSK"/>
-        </w:rPr>
-        <w:t>        "paymentMethod": "CREDIT_CARD",</w:t>
-      </w:r>
-    </w:p>
-    <w:p>
-      <w:pPr>
-        <w:rPr>
-          <w:rFonts w:ascii="TH SarabunPSK" w:hAnsi="TH SarabunPSK" w:cs="TH SarabunPSK"/>
-        </w:rPr>
-      </w:pPr>
-      <w:r>
-        <w:rPr>
-          <w:rFonts w:ascii="TH SarabunPSK" w:hAnsi="TH SarabunPSK" w:cs="TH SarabunPSK"/>
-        </w:rPr>
-        <w:t>        "errorCode": "PAY_001"</w:t>
-      </w:r>
-    </w:p>
-    <w:p>
-      <w:pPr>
-        <w:rPr>
-          <w:rFonts w:ascii="TH SarabunPSK" w:hAnsi="TH SarabunPSK" w:cs="TH SarabunPSK"/>
-        </w:rPr>
-      </w:pPr>
-      <w:r>
-        <w:rPr>
-          <w:rFonts w:ascii="TH SarabunPSK" w:hAnsi="TH SarabunPSK" w:cs="TH SarabunPSK"/>
-        </w:rPr>
-        <w:t>    }</w:t>
-      </w:r>
-    </w:p>
-    <w:p>
-      <w:pPr>
-        <w:rPr>
-          <w:rFonts w:ascii="TH SarabunPSK" w:hAnsi="TH SarabunPSK" w:cs="TH SarabunPSK"/>
-        </w:rPr>
-      </w:pPr>
-      <w:r>
-        <w:rPr>
-          <w:rFonts w:ascii="TH SarabunPSK" w:hAnsi="TH SarabunPSK" w:cs="TH SarabunPSK"/>
-        </w:rPr>
-        <w:t>}'</w:t>
-      </w:r>
-    </w:p>
-    <w:p>
-      <w:pPr>
-        <w:rPr>
-          <w:rFonts w:ascii="TH SarabunPSK" w:hAnsi="TH SarabunPSK" w:cs="TH SarabunPSK"/>
-        </w:rPr>
-      </w:pPr>
-    </w:p>
-    <w:p>
-      <w:pPr>
-        <w:rPr>
-          <w:rFonts w:ascii="TH SarabunPSK" w:hAnsi="TH SarabunPSK" w:cs="TH SarabunPSK"/>
-        </w:rPr>
-      </w:pPr>
-      <w:r>
-        <w:rPr>
-          <w:rFonts w:ascii="TH SarabunPSK" w:hAnsi="TH SarabunPSK" w:cs="TH SarabunPSK"/>
-        </w:rPr>
-        <w:t>Get Request:</w:t>
-      </w:r>
-    </w:p>
-    <w:p>
-      <w:pPr>
-        <w:rPr>
-          <w:rFonts w:ascii="TH SarabunPSK" w:hAnsi="TH SarabunPSK" w:cs="TH SarabunPSK"/>
-        </w:rPr>
-      </w:pPr>
-      <w:r>
-        <w:rPr>
-          <w:rFonts w:ascii="TH SarabunPSK" w:hAnsi="TH SarabunPSK" w:cs="TH SarabunPSK"/>
-        </w:rPr>
-        <w:t>curl -X GET http://localhost:8080/api/v1/requests/1001 \</w:t>
-      </w:r>
-    </w:p>
-    <w:p>
-      <w:pPr>
-        <w:rPr>
-          <w:rFonts w:ascii="TH SarabunPSK" w:hAnsi="TH SarabunPSK" w:cs="TH SarabunPSK"/>
-        </w:rPr>
-      </w:pPr>
-      <w:r>
-        <w:rPr>
-          <w:rFonts w:ascii="TH SarabunPSK" w:hAnsi="TH SarabunPSK" w:cs="TH SarabunPSK"/>
-        </w:rPr>
-        <w:t>-u user:password</w:t>
-      </w:r>
-    </w:p>
-    <w:p>
-      <w:pPr>
-        <w:rPr>
-          <w:rFonts w:ascii="TH SarabunPSK" w:hAnsi="TH SarabunPSK" w:cs="TH SarabunPSK"/>
-        </w:rPr>
-      </w:pPr>
-    </w:p>
-    <w:p>
-      <w:pPr>
-        <w:rPr>
-          <w:rFonts w:ascii="TH SarabunPSK" w:hAnsi="TH SarabunPSK" w:cs="TH SarabunPSK"/>
-        </w:rPr>
-      </w:pPr>
-    </w:p>
-    <w:p>
-      <w:pPr>
-        <w:rPr>
-          <w:rFonts w:ascii="TH SarabunPSK" w:hAnsi="TH SarabunPSK" w:cs="TH SarabunPSK"/>
-        </w:rPr>
-      </w:pPr>
-    </w:p>
-    <w:p>
-      <w:pPr>
-        <w:rPr>
-          <w:rFonts w:ascii="TH SarabunPSK" w:hAnsi="TH SarabunPSK" w:cs="TH SarabunPSK"/>
-        </w:rPr>
-      </w:pPr>
-    </w:p>
-    <w:p>
-      <w:pPr>
-        <w:rPr>
-          <w:rFonts w:ascii="TH SarabunPSK" w:hAnsi="TH SarabunPSK" w:cs="TH SarabunPSK"/>
-        </w:rPr>
-      </w:pPr>
-    </w:p>
-    <w:p>
-      <w:pPr>
-        <w:rPr>
-          <w:rFonts w:ascii="TH SarabunPSK" w:hAnsi="TH SarabunPSK" w:cs="TH SarabunPSK"/>
-        </w:rPr>
-      </w:pPr>
-    </w:p>
-    <w:p>
-      <w:pPr>
-        <w:rPr>
-          <w:rFonts w:ascii="TH SarabunPSK" w:hAnsi="TH SarabunPSK" w:cs="TH SarabunPSK"/>
-        </w:rPr>
-      </w:pPr>
-      <w:r>
-        <w:rPr>
-          <w:rFonts w:ascii="TH SarabunPSK" w:hAnsi="TH SarabunPSK" w:cs="TH SarabunPSK"/>
-        </w:rPr>
-        <w:lastRenderedPageBreak/>
-        <w:t>Update Status:</w:t>
-      </w:r>
-    </w:p>
-    <w:p>
-      <w:pPr>
-        <w:rPr>
-          <w:rFonts w:ascii="TH SarabunPSK" w:hAnsi="TH SarabunPSK" w:cs="TH SarabunPSK"/>
-        </w:rPr>
-      </w:pPr>
-      <w:r>
-        <w:rPr>
-          <w:rFonts w:ascii="TH SarabunPSK" w:hAnsi="TH SarabunPSK" w:cs="TH SarabunPSK"/>
-        </w:rPr>
-        <w:t>curl -X PUT http://localhost:8080/api/v1/requests/1001/status \</w:t>
-      </w:r>
-    </w:p>
-    <w:p>
-      <w:pPr>
-        <w:rPr>
-          <w:rFonts w:ascii="TH SarabunPSK" w:hAnsi="TH SarabunPSK" w:cs="TH SarabunPSK"/>
-        </w:rPr>
-      </w:pPr>
-      <w:r>
-        <w:rPr>
-          <w:rFonts w:ascii="TH SarabunPSK" w:hAnsi="TH SarabunPSK" w:cs="TH SarabunPSK"/>
-        </w:rPr>
-        <w:t>-u user:password \</w:t>
-      </w:r>
-    </w:p>
-    <w:p>
-      <w:pPr>
-        <w:rPr>
-          <w:rFonts w:ascii="TH SarabunPSK" w:hAnsi="TH SarabunPSK" w:cs="TH SarabunPSK"/>
-        </w:rPr>
-      </w:pPr>
-      <w:r>
-        <w:rPr>
-          <w:rFonts w:ascii="TH SarabunPSK" w:hAnsi="TH SarabunPSK" w:cs="TH SarabunPSK"/>
-        </w:rPr>
-        <w:t>-H "Content-Type: application/json" \</w:t>
-      </w:r>
-    </w:p>
-    <w:p>
-      <w:pPr>
-        <w:rPr>
-          <w:rFonts w:ascii="TH SarabunPSK" w:hAnsi="TH SarabunPSK" w:cs="TH SarabunPSK"/>
-        </w:rPr>
-      </w:pPr>
-      <w:r>
-        <w:rPr>
-          <w:rFonts w:ascii="TH SarabunPSK" w:hAnsi="TH SarabunPSK" w:cs="TH SarabunPSK"/>
-        </w:rPr>
-        <w:t>-d '{</w:t>
-      </w:r>
-    </w:p>
-    <w:p>
-      <w:pPr>
-        <w:rPr>
-          <w:rFonts w:ascii="TH SarabunPSK" w:hAnsi="TH SarabunPSK" w:cs="TH SarabunPSK"/>
-        </w:rPr>
-      </w:pPr>
-      <w:r>
-        <w:rPr>
-          <w:rFonts w:ascii="TH SarabunPSK" w:hAnsi="TH SarabunPSK" w:cs="TH SarabunPSK"/>
-        </w:rPr>
-        <w:t>{</w:t>
-      </w:r>
-    </w:p>
-    <w:p>
-      <w:pPr>
-        <w:rPr>
-          <w:rFonts w:ascii="TH SarabunPSK" w:hAnsi="TH SarabunPSK" w:cs="TH SarabunPSK"/>
-        </w:rPr>
-      </w:pPr>
-      <w:r>
-        <w:rPr>
-          <w:rFonts w:ascii="TH SarabunPSK" w:hAnsi="TH SarabunPSK" w:cs="TH SarabunPSK"/>
-        </w:rPr>
-        <w:t>    "newStatus": "COMPLETED",</w:t>
+        <w:t>    "</w:t>
+      </w:r>
+      <w:proofErr w:type="spellStart"/>
+      <w:r>
+        <w:rPr>
+          <w:rFonts w:ascii="TH SarabunPSK" w:hAnsi="TH SarabunPSK" w:cs="TH SarabunPSK"/>
+        </w:rPr>
+        <w:t>newStatus</w:t>
+      </w:r>
+      <w:proofErr w:type="spellEnd"/>
+      <w:r>
+        <w:rPr>
+          <w:rFonts w:ascii="TH SarabunPSK" w:hAnsi="TH SarabunPSK" w:cs="TH SarabunPSK"/>
+        </w:rPr>
+        <w:t>": "COMPLETED",</w:t>
       </w:r>
     </w:p>
     <w:p>
@@ -9250,7 +10990,21 @@
         <w:rPr>
           <w:rFonts w:ascii="TH SarabunPSK" w:hAnsi="TH SarabunPSK" w:cs="TH SarabunPSK"/>
         </w:rPr>
-        <w:t>    "updatedBy": "AGENT007"</w:t>
+        <w:t>    "</w:t>
+      </w:r>
+      <w:proofErr w:type="spellStart"/>
+      <w:r>
+        <w:rPr>
+          <w:rFonts w:ascii="TH SarabunPSK" w:hAnsi="TH SarabunPSK" w:cs="TH SarabunPSK"/>
+        </w:rPr>
+        <w:t>updatedBy</w:t>
+      </w:r>
+      <w:proofErr w:type="spellEnd"/>
+      <w:r>
+        <w:rPr>
+          <w:rFonts w:ascii="TH SarabunPSK" w:hAnsi="TH SarabunPSK" w:cs="TH SarabunPSK"/>
+        </w:rPr>
+        <w:t>": "AGENT007"</w:t>
       </w:r>
     </w:p>
     <w:p>
@@ -9399,6 +11153,155 @@
     </w:lvl>
   </w:abstractNum>
   <w:abstractNum w:abstractNumId="1" w15:restartNumberingAfterBreak="0">
+    <w:nsid w:val="10966DA1"/>
+    <w:multiLevelType w:val="multilevel"/>
+    <w:tmpl w:val="24ECD90C"/>
+    <w:lvl w:ilvl="0">
+      <w:start w:val="1"/>
+      <w:numFmt w:val="bullet"/>
+      <w:lvlText w:val=""/>
+      <w:lvlJc w:val="left"/>
+      <w:pPr>
+        <w:tabs>
+          <w:tab w:val="num" w:pos="720"/>
+        </w:tabs>
+        <w:ind w:left="720" w:hanging="360"/>
+      </w:pPr>
+      <w:rPr>
+        <w:rFonts w:ascii="Symbol" w:hAnsi="Symbol" w:hint="default"/>
+        <w:sz w:val="20"/>
+      </w:rPr>
+    </w:lvl>
+    <w:lvl w:ilvl="1" w:tentative="1">
+      <w:start w:val="1"/>
+      <w:numFmt w:val="bullet"/>
+      <w:lvlText w:val="o"/>
+      <w:lvlJc w:val="left"/>
+      <w:pPr>
+        <w:tabs>
+          <w:tab w:val="num" w:pos="1440"/>
+        </w:tabs>
+        <w:ind w:left="1440" w:hanging="360"/>
+      </w:pPr>
+      <w:rPr>
+        <w:rFonts w:ascii="Courier New" w:hAnsi="Courier New" w:hint="default"/>
+        <w:sz w:val="20"/>
+      </w:rPr>
+    </w:lvl>
+    <w:lvl w:ilvl="2" w:tentative="1">
+      <w:start w:val="1"/>
+      <w:numFmt w:val="bullet"/>
+      <w:lvlText w:val=""/>
+      <w:lvlJc w:val="left"/>
+      <w:pPr>
+        <w:tabs>
+          <w:tab w:val="num" w:pos="2160"/>
+        </w:tabs>
+        <w:ind w:left="2160" w:hanging="360"/>
+      </w:pPr>
+      <w:rPr>
+        <w:rFonts w:ascii="Wingdings" w:hAnsi="Wingdings" w:hint="default"/>
+        <w:sz w:val="20"/>
+      </w:rPr>
+    </w:lvl>
+    <w:lvl w:ilvl="3" w:tentative="1">
+      <w:start w:val="1"/>
+      <w:numFmt w:val="bullet"/>
+      <w:lvlText w:val=""/>
+      <w:lvlJc w:val="left"/>
+      <w:pPr>
+        <w:tabs>
+          <w:tab w:val="num" w:pos="2880"/>
+        </w:tabs>
+        <w:ind w:left="2880" w:hanging="360"/>
+      </w:pPr>
+      <w:rPr>
+        <w:rFonts w:ascii="Wingdings" w:hAnsi="Wingdings" w:hint="default"/>
+        <w:sz w:val="20"/>
+      </w:rPr>
+    </w:lvl>
+    <w:lvl w:ilvl="4" w:tentative="1">
+      <w:start w:val="1"/>
+      <w:numFmt w:val="bullet"/>
+      <w:lvlText w:val=""/>
+      <w:lvlJc w:val="left"/>
+      <w:pPr>
+        <w:tabs>
+          <w:tab w:val="num" w:pos="3600"/>
+        </w:tabs>
+        <w:ind w:left="3600" w:hanging="360"/>
+      </w:pPr>
+      <w:rPr>
+        <w:rFonts w:ascii="Wingdings" w:hAnsi="Wingdings" w:hint="default"/>
+        <w:sz w:val="20"/>
+      </w:rPr>
+    </w:lvl>
+    <w:lvl w:ilvl="5" w:tentative="1">
+      <w:start w:val="1"/>
+      <w:numFmt w:val="bullet"/>
+      <w:lvlText w:val=""/>
+      <w:lvlJc w:val="left"/>
+      <w:pPr>
+        <w:tabs>
+          <w:tab w:val="num" w:pos="4320"/>
+        </w:tabs>
+        <w:ind w:left="4320" w:hanging="360"/>
+      </w:pPr>
+      <w:rPr>
+        <w:rFonts w:ascii="Wingdings" w:hAnsi="Wingdings" w:hint="default"/>
+        <w:sz w:val="20"/>
+      </w:rPr>
+    </w:lvl>
+    <w:lvl w:ilvl="6" w:tentative="1">
+      <w:start w:val="1"/>
+      <w:numFmt w:val="bullet"/>
+      <w:lvlText w:val=""/>
+      <w:lvlJc w:val="left"/>
+      <w:pPr>
+        <w:tabs>
+          <w:tab w:val="num" w:pos="5040"/>
+        </w:tabs>
+        <w:ind w:left="5040" w:hanging="360"/>
+      </w:pPr>
+      <w:rPr>
+        <w:rFonts w:ascii="Wingdings" w:hAnsi="Wingdings" w:hint="default"/>
+        <w:sz w:val="20"/>
+      </w:rPr>
+    </w:lvl>
+    <w:lvl w:ilvl="7" w:tentative="1">
+      <w:start w:val="1"/>
+      <w:numFmt w:val="bullet"/>
+      <w:lvlText w:val=""/>
+      <w:lvlJc w:val="left"/>
+      <w:pPr>
+        <w:tabs>
+          <w:tab w:val="num" w:pos="5760"/>
+        </w:tabs>
+        <w:ind w:left="5760" w:hanging="360"/>
+      </w:pPr>
+      <w:rPr>
+        <w:rFonts w:ascii="Wingdings" w:hAnsi="Wingdings" w:hint="default"/>
+        <w:sz w:val="20"/>
+      </w:rPr>
+    </w:lvl>
+    <w:lvl w:ilvl="8" w:tentative="1">
+      <w:start w:val="1"/>
+      <w:numFmt w:val="bullet"/>
+      <w:lvlText w:val=""/>
+      <w:lvlJc w:val="left"/>
+      <w:pPr>
+        <w:tabs>
+          <w:tab w:val="num" w:pos="6480"/>
+        </w:tabs>
+        <w:ind w:left="6480" w:hanging="360"/>
+      </w:pPr>
+      <w:rPr>
+        <w:rFonts w:ascii="Wingdings" w:hAnsi="Wingdings" w:hint="default"/>
+        <w:sz w:val="20"/>
+      </w:rPr>
+    </w:lvl>
+  </w:abstractNum>
+  <w:abstractNum w:abstractNumId="2" w15:restartNumberingAfterBreak="0">
     <w:nsid w:val="19254C31"/>
     <w:multiLevelType w:val="multilevel"/>
     <w:tmpl w:val="9762FC5E"/>
@@ -9543,7 +11446,7 @@
       </w:rPr>
     </w:lvl>
   </w:abstractNum>
-  <w:abstractNum w:abstractNumId="2" w15:restartNumberingAfterBreak="0">
+  <w:abstractNum w:abstractNumId="3" w15:restartNumberingAfterBreak="0">
     <w:nsid w:val="22252265"/>
     <w:multiLevelType w:val="multilevel"/>
     <w:tmpl w:val="6E180182"/>
@@ -9692,7 +11595,7 @@
       </w:rPr>
     </w:lvl>
   </w:abstractNum>
-  <w:abstractNum w:abstractNumId="3" w15:restartNumberingAfterBreak="0">
+  <w:abstractNum w:abstractNumId="4" w15:restartNumberingAfterBreak="0">
     <w:nsid w:val="359D1801"/>
     <w:multiLevelType w:val="multilevel"/>
     <w:tmpl w:val="31CA663E"/>
@@ -9841,7 +11744,7 @@
       </w:rPr>
     </w:lvl>
   </w:abstractNum>
-  <w:abstractNum w:abstractNumId="4" w15:restartNumberingAfterBreak="0">
+  <w:abstractNum w:abstractNumId="5" w15:restartNumberingAfterBreak="0">
     <w:nsid w:val="3C6F38F7"/>
     <w:multiLevelType w:val="multilevel"/>
     <w:tmpl w:val="41F22D28"/>
@@ -9990,7 +11893,7 @@
       </w:rPr>
     </w:lvl>
   </w:abstractNum>
-  <w:abstractNum w:abstractNumId="5" w15:restartNumberingAfterBreak="0">
+  <w:abstractNum w:abstractNumId="6" w15:restartNumberingAfterBreak="0">
     <w:nsid w:val="45C84108"/>
     <w:multiLevelType w:val="multilevel"/>
     <w:tmpl w:val="3A3C8C04"/>
@@ -10139,7 +12042,7 @@
       </w:rPr>
     </w:lvl>
   </w:abstractNum>
-  <w:abstractNum w:abstractNumId="6" w15:restartNumberingAfterBreak="0">
+  <w:abstractNum w:abstractNumId="7" w15:restartNumberingAfterBreak="0">
     <w:nsid w:val="48291AFD"/>
     <w:multiLevelType w:val="multilevel"/>
     <w:tmpl w:val="083097BC"/>
@@ -10288,7 +12191,7 @@
       </w:rPr>
     </w:lvl>
   </w:abstractNum>
-  <w:abstractNum w:abstractNumId="7" w15:restartNumberingAfterBreak="0">
+  <w:abstractNum w:abstractNumId="8" w15:restartNumberingAfterBreak="0">
     <w:nsid w:val="4DD644F7"/>
     <w:multiLevelType w:val="multilevel"/>
     <w:tmpl w:val="FCFA8BAE"/>
@@ -10437,7 +12340,7 @@
       </w:rPr>
     </w:lvl>
   </w:abstractNum>
-  <w:abstractNum w:abstractNumId="8" w15:restartNumberingAfterBreak="0">
+  <w:abstractNum w:abstractNumId="9" w15:restartNumberingAfterBreak="0">
     <w:nsid w:val="4E9D2665"/>
     <w:multiLevelType w:val="multilevel"/>
     <w:tmpl w:val="49583350"/>
@@ -10586,7 +12489,7 @@
       </w:rPr>
     </w:lvl>
   </w:abstractNum>
-  <w:abstractNum w:abstractNumId="9" w15:restartNumberingAfterBreak="0">
+  <w:abstractNum w:abstractNumId="10" w15:restartNumberingAfterBreak="0">
     <w:nsid w:val="7B48398C"/>
     <w:multiLevelType w:val="multilevel"/>
     <w:tmpl w:val="DD1C187E"/>
@@ -10736,34 +12639,37 @@
     </w:lvl>
   </w:abstractNum>
   <w:num w:numId="1" w16cid:durableId="278612000">
-    <w:abstractNumId w:val="2"/>
+    <w:abstractNumId w:val="3"/>
   </w:num>
   <w:num w:numId="2" w16cid:durableId="1921285863">
+    <w:abstractNumId w:val="5"/>
+  </w:num>
+  <w:num w:numId="3" w16cid:durableId="1362894697">
+    <w:abstractNumId w:val="7"/>
+  </w:num>
+  <w:num w:numId="4" w16cid:durableId="2021201894">
+    <w:abstractNumId w:val="6"/>
+  </w:num>
+  <w:num w:numId="5" w16cid:durableId="16276467">
+    <w:abstractNumId w:val="9"/>
+  </w:num>
+  <w:num w:numId="6" w16cid:durableId="1854149581">
     <w:abstractNumId w:val="4"/>
   </w:num>
-  <w:num w:numId="3" w16cid:durableId="1362894697">
-    <w:abstractNumId w:val="6"/>
-  </w:num>
-  <w:num w:numId="4" w16cid:durableId="2021201894">
-    <w:abstractNumId w:val="5"/>
-  </w:num>
-  <w:num w:numId="5" w16cid:durableId="16276467">
+  <w:num w:numId="7" w16cid:durableId="2059669372">
     <w:abstractNumId w:val="8"/>
   </w:num>
-  <w:num w:numId="6" w16cid:durableId="1854149581">
-    <w:abstractNumId w:val="3"/>
-  </w:num>
-  <w:num w:numId="7" w16cid:durableId="2059669372">
-    <w:abstractNumId w:val="7"/>
-  </w:num>
   <w:num w:numId="8" w16cid:durableId="2119327698">
-    <w:abstractNumId w:val="9"/>
+    <w:abstractNumId w:val="10"/>
   </w:num>
   <w:num w:numId="9" w16cid:durableId="1996760501">
-    <w:abstractNumId w:val="1"/>
+    <w:abstractNumId w:val="2"/>
   </w:num>
   <w:num w:numId="10" w16cid:durableId="2029326550">
     <w:abstractNumId w:val="0"/>
+  </w:num>
+  <w:num w:numId="11" w16cid:durableId="804350041">
+    <w:abstractNumId w:val="1"/>
   </w:num>
 </w:numbering>
 </file>

</xml_diff>